<commit_message>
CFG - Reconfigure Last Commit for Merging
Change the following:
- Removed <Ops> on <Conditions>

Changes:
2. <conditions>    ->    <logop2><conds>
3. <conds>    ->    (<conds_choice>)<b>
4. <conds>    ->    <input_id>
5. <conds>    ->    Boollit
6. <conds>    ->    <task_id>
7. <conds_choice>    ->    <ids>
8. <conds_choice>    ->    <task_id><Ops>
</commit_message>
<xml_diff>
--- a/DOCUMENTATION/Context Free Grammar.docx
+++ b/DOCUMENTATION/Context Free Grammar.docx
@@ -10987,6 +10987,8 @@
               </w:rPr>
               <w:t>&gt;</w:t>
             </w:r>
+            <w:bookmarkStart w:id="0" w:name="_GoBack"/>
+            <w:bookmarkEnd w:id="0"/>
           </w:p>
         </w:tc>
       </w:tr>
@@ -11359,43 +11361,6 @@
               <w:rPr>
                 <w:rFonts w:cstheme="minorHAnsi"/>
               </w:rPr>
-              <w:t>id</w:t>
-            </w:r>
-          </w:p>
-        </w:tc>
-      </w:tr>
-      <w:tr>
-        <w:tc>
-          <w:tcPr>
-            <w:tcW w:w="726" w:type="dxa"/>
-            <w:vAlign w:val="center"/>
-          </w:tcPr>
-          <w:p>
-            <w:pPr>
-              <w:pStyle w:val="ListParagraph"/>
-              <w:numPr>
-                <w:ilvl w:val="0"/>
-                <w:numId w:val="4"/>
-              </w:numPr>
-              <w:jc w:val="center"/>
-            </w:pPr>
-          </w:p>
-        </w:tc>
-        <w:tc>
-          <w:tcPr>
-            <w:tcW w:w="1939" w:type="dxa"/>
-          </w:tcPr>
-          <w:p>
-            <w:pPr>
-              <w:jc w:val="center"/>
-              <w:rPr>
-                <w:rFonts w:cstheme="minorHAnsi"/>
-              </w:rPr>
-            </w:pPr>
-            <w:r>
-              <w:rPr>
-                <w:rFonts w:cstheme="minorHAnsi"/>
-              </w:rPr>
               <w:t>&lt;</w:t>
             </w:r>
             <w:proofErr w:type="spellStart"/>
@@ -11403,6 +11368,57 @@
               <w:rPr>
                 <w:rFonts w:cstheme="minorHAnsi"/>
               </w:rPr>
+              <w:t>input_id</w:t>
+            </w:r>
+            <w:proofErr w:type="spellEnd"/>
+            <w:r>
+              <w:rPr>
+                <w:rFonts w:cstheme="minorHAnsi"/>
+              </w:rPr>
+              <w:t>&gt;</w:t>
+            </w:r>
+          </w:p>
+        </w:tc>
+      </w:tr>
+      <w:tr>
+        <w:tc>
+          <w:tcPr>
+            <w:tcW w:w="726" w:type="dxa"/>
+            <w:vAlign w:val="center"/>
+          </w:tcPr>
+          <w:p>
+            <w:pPr>
+              <w:pStyle w:val="ListParagraph"/>
+              <w:numPr>
+                <w:ilvl w:val="0"/>
+                <w:numId w:val="4"/>
+              </w:numPr>
+              <w:jc w:val="center"/>
+            </w:pPr>
+          </w:p>
+        </w:tc>
+        <w:tc>
+          <w:tcPr>
+            <w:tcW w:w="1939" w:type="dxa"/>
+          </w:tcPr>
+          <w:p>
+            <w:pPr>
+              <w:jc w:val="center"/>
+              <w:rPr>
+                <w:rFonts w:cstheme="minorHAnsi"/>
+              </w:rPr>
+            </w:pPr>
+            <w:r>
+              <w:rPr>
+                <w:rFonts w:cstheme="minorHAnsi"/>
+              </w:rPr>
+              <w:t>&lt;</w:t>
+            </w:r>
+            <w:proofErr w:type="spellStart"/>
+            <w:r>
+              <w:rPr>
+                <w:rFonts w:cstheme="minorHAnsi"/>
+              </w:rPr>
               <w:t>task_id</w:t>
             </w:r>
             <w:proofErr w:type="spellEnd"/>
@@ -14205,7 +14221,13 @@
               <w:rPr>
                 <w:rFonts w:cstheme="minorHAnsi"/>
               </w:rPr>
-              <w:t>&lt;ids&gt;&lt;Ops&gt;&lt;b&gt;</w:t>
+              <w:t>&lt;ids&gt;</w:t>
+            </w:r>
+            <w:r>
+              <w:rPr>
+                <w:rFonts w:cstheme="minorHAnsi"/>
+              </w:rPr>
+              <w:t>&lt;b&gt;</w:t>
             </w:r>
           </w:p>
         </w:tc>
@@ -14289,52 +14311,59 @@
               <w:rPr>
                 <w:rFonts w:cstheme="minorHAnsi"/>
               </w:rPr>
-              <w:t>(&lt;ids&gt;)&lt;Ops&gt;&lt;b&gt;</w:t>
-            </w:r>
-          </w:p>
-        </w:tc>
-      </w:tr>
-      <w:tr>
-        <w:tc>
-          <w:tcPr>
-            <w:tcW w:w="726" w:type="dxa"/>
-            <w:vAlign w:val="center"/>
-          </w:tcPr>
-          <w:p>
-            <w:pPr>
-              <w:pStyle w:val="ListParagraph"/>
-              <w:numPr>
-                <w:ilvl w:val="0"/>
-                <w:numId w:val="4"/>
-              </w:numPr>
-              <w:jc w:val="center"/>
-            </w:pPr>
-          </w:p>
-        </w:tc>
-        <w:tc>
-          <w:tcPr>
-            <w:tcW w:w="1939" w:type="dxa"/>
-          </w:tcPr>
-          <w:p>
-            <w:pPr>
-              <w:jc w:val="center"/>
-            </w:pPr>
-            <w:r>
-              <w:rPr>
-                <w:rFonts w:cstheme="minorHAnsi"/>
-              </w:rPr>
+              <w:t>&lt;logop2&gt;&lt;</w:t>
+            </w:r>
+            <w:proofErr w:type="spellStart"/>
+            <w:r>
+              <w:rPr>
+                <w:rFonts w:cstheme="minorHAnsi"/>
+              </w:rPr>
+              <w:t>conds</w:t>
+            </w:r>
+            <w:proofErr w:type="spellEnd"/>
+            <w:r>
+              <w:rPr>
+                <w:rFonts w:cstheme="minorHAnsi"/>
+              </w:rPr>
+              <w:t>&gt;</w:t>
+            </w:r>
+          </w:p>
+        </w:tc>
+      </w:tr>
+      <w:tr>
+        <w:tc>
+          <w:tcPr>
+            <w:tcW w:w="726" w:type="dxa"/>
+            <w:vAlign w:val="center"/>
+          </w:tcPr>
+          <w:p>
+            <w:pPr>
+              <w:pStyle w:val="ListParagraph"/>
+              <w:numPr>
+                <w:ilvl w:val="0"/>
+                <w:numId w:val="4"/>
+              </w:numPr>
+              <w:jc w:val="center"/>
+            </w:pPr>
+          </w:p>
+        </w:tc>
+        <w:tc>
+          <w:tcPr>
+            <w:tcW w:w="1939" w:type="dxa"/>
+          </w:tcPr>
+          <w:p>
+            <w:pPr>
+              <w:jc w:val="center"/>
+            </w:pPr>
+            <w:r>
               <w:t>&lt;</w:t>
             </w:r>
-            <w:r>
-              <w:rPr>
-                <w:rFonts w:cstheme="minorHAnsi"/>
-              </w:rPr>
-              <w:t>conditions</w:t>
-            </w:r>
-            <w:r>
-              <w:rPr>
-                <w:rFonts w:cstheme="minorHAnsi"/>
-              </w:rPr>
+            <w:proofErr w:type="spellStart"/>
+            <w:r>
+              <w:t>conds</w:t>
+            </w:r>
+            <w:proofErr w:type="spellEnd"/>
+            <w:r>
               <w:t>&gt;</w:t>
             </w:r>
           </w:p>
@@ -14373,6 +14402,657 @@
               <w:rPr>
                 <w:rFonts w:cstheme="minorHAnsi"/>
               </w:rPr>
+              <w:t>(&lt;</w:t>
+            </w:r>
+            <w:proofErr w:type="spellStart"/>
+            <w:r>
+              <w:rPr>
+                <w:rFonts w:cstheme="minorHAnsi"/>
+              </w:rPr>
+              <w:t>conds_choice</w:t>
+            </w:r>
+            <w:proofErr w:type="spellEnd"/>
+            <w:r>
+              <w:rPr>
+                <w:rFonts w:cstheme="minorHAnsi"/>
+              </w:rPr>
+              <w:t>&gt;)&lt;b&gt;</w:t>
+            </w:r>
+          </w:p>
+        </w:tc>
+      </w:tr>
+      <w:tr>
+        <w:tc>
+          <w:tcPr>
+            <w:tcW w:w="726" w:type="dxa"/>
+            <w:vAlign w:val="center"/>
+          </w:tcPr>
+          <w:p>
+            <w:pPr>
+              <w:pStyle w:val="ListParagraph"/>
+              <w:numPr>
+                <w:ilvl w:val="0"/>
+                <w:numId w:val="4"/>
+              </w:numPr>
+              <w:jc w:val="center"/>
+            </w:pPr>
+          </w:p>
+        </w:tc>
+        <w:tc>
+          <w:tcPr>
+            <w:tcW w:w="1939" w:type="dxa"/>
+          </w:tcPr>
+          <w:p>
+            <w:pPr>
+              <w:jc w:val="center"/>
+            </w:pPr>
+            <w:r>
+              <w:rPr>
+                <w:rFonts w:cstheme="minorHAnsi"/>
+              </w:rPr>
+              <w:t>&lt;</w:t>
+            </w:r>
+            <w:proofErr w:type="spellStart"/>
+            <w:r>
+              <w:rPr>
+                <w:rFonts w:cstheme="minorHAnsi"/>
+              </w:rPr>
+              <w:t>conds</w:t>
+            </w:r>
+            <w:proofErr w:type="spellEnd"/>
+            <w:r>
+              <w:rPr>
+                <w:rFonts w:cstheme="minorHAnsi"/>
+              </w:rPr>
+              <w:t>&gt;</w:t>
+            </w:r>
+          </w:p>
+        </w:tc>
+        <w:tc>
+          <w:tcPr>
+            <w:tcW w:w="448" w:type="dxa"/>
+          </w:tcPr>
+          <w:p>
+            <w:pPr>
+              <w:jc w:val="center"/>
+              <w:rPr>
+                <w:rFonts w:cstheme="minorHAnsi"/>
+              </w:rPr>
+            </w:pPr>
+            <w:r>
+              <w:rPr>
+                <w:rFonts w:cstheme="minorHAnsi"/>
+              </w:rPr>
+              <w:sym w:font="Wingdings" w:char="F0E0"/>
+            </w:r>
+          </w:p>
+        </w:tc>
+        <w:tc>
+          <w:tcPr>
+            <w:tcW w:w="7048" w:type="dxa"/>
+            <w:vAlign w:val="center"/>
+          </w:tcPr>
+          <w:p>
+            <w:pPr>
+              <w:rPr>
+                <w:rFonts w:cstheme="minorHAnsi"/>
+              </w:rPr>
+            </w:pPr>
+            <w:r>
+              <w:rPr>
+                <w:rFonts w:cstheme="minorHAnsi"/>
+              </w:rPr>
+              <w:t>&lt;</w:t>
+            </w:r>
+            <w:proofErr w:type="spellStart"/>
+            <w:r>
+              <w:rPr>
+                <w:rFonts w:cstheme="minorHAnsi"/>
+              </w:rPr>
+              <w:t>input_id</w:t>
+            </w:r>
+            <w:proofErr w:type="spellEnd"/>
+            <w:r>
+              <w:rPr>
+                <w:rFonts w:cstheme="minorHAnsi"/>
+              </w:rPr>
+              <w:t>&gt;</w:t>
+            </w:r>
+          </w:p>
+        </w:tc>
+      </w:tr>
+      <w:tr>
+        <w:tc>
+          <w:tcPr>
+            <w:tcW w:w="726" w:type="dxa"/>
+            <w:vAlign w:val="center"/>
+          </w:tcPr>
+          <w:p>
+            <w:pPr>
+              <w:pStyle w:val="ListParagraph"/>
+              <w:numPr>
+                <w:ilvl w:val="0"/>
+                <w:numId w:val="4"/>
+              </w:numPr>
+              <w:jc w:val="center"/>
+            </w:pPr>
+          </w:p>
+        </w:tc>
+        <w:tc>
+          <w:tcPr>
+            <w:tcW w:w="1939" w:type="dxa"/>
+          </w:tcPr>
+          <w:p>
+            <w:pPr>
+              <w:jc w:val="center"/>
+            </w:pPr>
+            <w:r>
+              <w:rPr>
+                <w:rFonts w:cstheme="minorHAnsi"/>
+              </w:rPr>
+              <w:t>&lt;</w:t>
+            </w:r>
+            <w:proofErr w:type="spellStart"/>
+            <w:r>
+              <w:rPr>
+                <w:rFonts w:cstheme="minorHAnsi"/>
+              </w:rPr>
+              <w:t>conds</w:t>
+            </w:r>
+            <w:proofErr w:type="spellEnd"/>
+            <w:r>
+              <w:rPr>
+                <w:rFonts w:cstheme="minorHAnsi"/>
+              </w:rPr>
+              <w:t>&gt;</w:t>
+            </w:r>
+          </w:p>
+        </w:tc>
+        <w:tc>
+          <w:tcPr>
+            <w:tcW w:w="448" w:type="dxa"/>
+          </w:tcPr>
+          <w:p>
+            <w:pPr>
+              <w:jc w:val="center"/>
+              <w:rPr>
+                <w:rFonts w:cstheme="minorHAnsi"/>
+              </w:rPr>
+            </w:pPr>
+            <w:r>
+              <w:rPr>
+                <w:rFonts w:cstheme="minorHAnsi"/>
+              </w:rPr>
+              <w:sym w:font="Wingdings" w:char="F0E0"/>
+            </w:r>
+          </w:p>
+        </w:tc>
+        <w:tc>
+          <w:tcPr>
+            <w:tcW w:w="7048" w:type="dxa"/>
+            <w:vAlign w:val="center"/>
+          </w:tcPr>
+          <w:p>
+            <w:pPr>
+              <w:rPr>
+                <w:rFonts w:cstheme="minorHAnsi"/>
+              </w:rPr>
+            </w:pPr>
+            <w:proofErr w:type="spellStart"/>
+            <w:r>
+              <w:rPr>
+                <w:rFonts w:cstheme="minorHAnsi"/>
+              </w:rPr>
+              <w:t>Boollit</w:t>
+            </w:r>
+            <w:proofErr w:type="spellEnd"/>
+          </w:p>
+        </w:tc>
+      </w:tr>
+      <w:tr>
+        <w:tc>
+          <w:tcPr>
+            <w:tcW w:w="726" w:type="dxa"/>
+            <w:vAlign w:val="center"/>
+          </w:tcPr>
+          <w:p>
+            <w:pPr>
+              <w:pStyle w:val="ListParagraph"/>
+              <w:numPr>
+                <w:ilvl w:val="0"/>
+                <w:numId w:val="4"/>
+              </w:numPr>
+              <w:jc w:val="center"/>
+            </w:pPr>
+          </w:p>
+        </w:tc>
+        <w:tc>
+          <w:tcPr>
+            <w:tcW w:w="1939" w:type="dxa"/>
+          </w:tcPr>
+          <w:p>
+            <w:pPr>
+              <w:jc w:val="center"/>
+              <w:rPr>
+                <w:rFonts w:cstheme="minorHAnsi"/>
+              </w:rPr>
+            </w:pPr>
+            <w:r>
+              <w:rPr>
+                <w:rFonts w:cstheme="minorHAnsi"/>
+              </w:rPr>
+              <w:t>&lt;</w:t>
+            </w:r>
+            <w:proofErr w:type="spellStart"/>
+            <w:r>
+              <w:rPr>
+                <w:rFonts w:cstheme="minorHAnsi"/>
+              </w:rPr>
+              <w:t>conds</w:t>
+            </w:r>
+            <w:proofErr w:type="spellEnd"/>
+            <w:r>
+              <w:rPr>
+                <w:rFonts w:cstheme="minorHAnsi"/>
+              </w:rPr>
+              <w:t>&gt;</w:t>
+            </w:r>
+          </w:p>
+        </w:tc>
+        <w:tc>
+          <w:tcPr>
+            <w:tcW w:w="448" w:type="dxa"/>
+          </w:tcPr>
+          <w:p>
+            <w:pPr>
+              <w:jc w:val="center"/>
+              <w:rPr>
+                <w:rFonts w:cstheme="minorHAnsi"/>
+              </w:rPr>
+            </w:pPr>
+            <w:r>
+              <w:rPr>
+                <w:rFonts w:cstheme="minorHAnsi"/>
+              </w:rPr>
+              <w:sym w:font="Wingdings" w:char="F0E0"/>
+            </w:r>
+          </w:p>
+        </w:tc>
+        <w:tc>
+          <w:tcPr>
+            <w:tcW w:w="7048" w:type="dxa"/>
+            <w:vAlign w:val="center"/>
+          </w:tcPr>
+          <w:p>
+            <w:pPr>
+              <w:rPr>
+                <w:rFonts w:cstheme="minorHAnsi"/>
+              </w:rPr>
+            </w:pPr>
+            <w:r>
+              <w:rPr>
+                <w:rFonts w:cstheme="minorHAnsi"/>
+              </w:rPr>
+              <w:t>&lt;</w:t>
+            </w:r>
+            <w:proofErr w:type="spellStart"/>
+            <w:r>
+              <w:rPr>
+                <w:rFonts w:cstheme="minorHAnsi"/>
+              </w:rPr>
+              <w:t>task_id</w:t>
+            </w:r>
+            <w:proofErr w:type="spellEnd"/>
+            <w:r>
+              <w:rPr>
+                <w:rFonts w:cstheme="minorHAnsi"/>
+              </w:rPr>
+              <w:t>&gt;</w:t>
+            </w:r>
+          </w:p>
+        </w:tc>
+      </w:tr>
+      <w:tr>
+        <w:tc>
+          <w:tcPr>
+            <w:tcW w:w="726" w:type="dxa"/>
+            <w:vAlign w:val="center"/>
+          </w:tcPr>
+          <w:p>
+            <w:pPr>
+              <w:pStyle w:val="ListParagraph"/>
+              <w:numPr>
+                <w:ilvl w:val="0"/>
+                <w:numId w:val="4"/>
+              </w:numPr>
+              <w:jc w:val="center"/>
+            </w:pPr>
+          </w:p>
+        </w:tc>
+        <w:tc>
+          <w:tcPr>
+            <w:tcW w:w="1939" w:type="dxa"/>
+          </w:tcPr>
+          <w:p>
+            <w:pPr>
+              <w:jc w:val="center"/>
+            </w:pPr>
+            <w:r>
+              <w:t>&lt;</w:t>
+            </w:r>
+            <w:proofErr w:type="spellStart"/>
+            <w:r>
+              <w:t>conds_choice</w:t>
+            </w:r>
+            <w:proofErr w:type="spellEnd"/>
+            <w:r>
+              <w:t>&gt;</w:t>
+            </w:r>
+          </w:p>
+        </w:tc>
+        <w:tc>
+          <w:tcPr>
+            <w:tcW w:w="448" w:type="dxa"/>
+          </w:tcPr>
+          <w:p>
+            <w:pPr>
+              <w:jc w:val="center"/>
+              <w:rPr>
+                <w:rFonts w:cstheme="minorHAnsi"/>
+              </w:rPr>
+            </w:pPr>
+            <w:r>
+              <w:rPr>
+                <w:rFonts w:cstheme="minorHAnsi"/>
+              </w:rPr>
+              <w:sym w:font="Wingdings" w:char="F0E0"/>
+            </w:r>
+          </w:p>
+        </w:tc>
+        <w:tc>
+          <w:tcPr>
+            <w:tcW w:w="7048" w:type="dxa"/>
+            <w:vAlign w:val="center"/>
+          </w:tcPr>
+          <w:p>
+            <w:pPr>
+              <w:rPr>
+                <w:rFonts w:cstheme="minorHAnsi"/>
+              </w:rPr>
+            </w:pPr>
+            <w:r>
+              <w:rPr>
+                <w:rFonts w:cstheme="minorHAnsi"/>
+              </w:rPr>
+              <w:t>&lt;ids&gt;</w:t>
+            </w:r>
+          </w:p>
+        </w:tc>
+      </w:tr>
+      <w:tr>
+        <w:tc>
+          <w:tcPr>
+            <w:tcW w:w="726" w:type="dxa"/>
+            <w:vAlign w:val="center"/>
+          </w:tcPr>
+          <w:p>
+            <w:pPr>
+              <w:pStyle w:val="ListParagraph"/>
+              <w:numPr>
+                <w:ilvl w:val="0"/>
+                <w:numId w:val="4"/>
+              </w:numPr>
+              <w:jc w:val="center"/>
+            </w:pPr>
+          </w:p>
+        </w:tc>
+        <w:tc>
+          <w:tcPr>
+            <w:tcW w:w="1939" w:type="dxa"/>
+          </w:tcPr>
+          <w:p>
+            <w:pPr>
+              <w:jc w:val="center"/>
+            </w:pPr>
+            <w:r>
+              <w:t>&lt;</w:t>
+            </w:r>
+            <w:proofErr w:type="spellStart"/>
+            <w:r>
+              <w:t>conds_choice</w:t>
+            </w:r>
+            <w:proofErr w:type="spellEnd"/>
+            <w:r>
+              <w:t>&gt;</w:t>
+            </w:r>
+          </w:p>
+        </w:tc>
+        <w:tc>
+          <w:tcPr>
+            <w:tcW w:w="448" w:type="dxa"/>
+          </w:tcPr>
+          <w:p>
+            <w:pPr>
+              <w:jc w:val="center"/>
+              <w:rPr>
+                <w:rFonts w:cstheme="minorHAnsi"/>
+              </w:rPr>
+            </w:pPr>
+            <w:r>
+              <w:rPr>
+                <w:rFonts w:cstheme="minorHAnsi"/>
+              </w:rPr>
+              <w:sym w:font="Wingdings" w:char="F0E0"/>
+            </w:r>
+          </w:p>
+        </w:tc>
+        <w:tc>
+          <w:tcPr>
+            <w:tcW w:w="7048" w:type="dxa"/>
+            <w:vAlign w:val="center"/>
+          </w:tcPr>
+          <w:p>
+            <w:pPr>
+              <w:rPr>
+                <w:rFonts w:cstheme="minorHAnsi"/>
+              </w:rPr>
+            </w:pPr>
+            <w:r>
+              <w:rPr>
+                <w:rFonts w:cstheme="minorHAnsi"/>
+              </w:rPr>
+              <w:t>&lt;</w:t>
+            </w:r>
+            <w:proofErr w:type="spellStart"/>
+            <w:r>
+              <w:rPr>
+                <w:rFonts w:cstheme="minorHAnsi"/>
+              </w:rPr>
+              <w:t>task_id</w:t>
+            </w:r>
+            <w:proofErr w:type="spellEnd"/>
+            <w:r>
+              <w:rPr>
+                <w:rFonts w:cstheme="minorHAnsi"/>
+              </w:rPr>
+              <w:t>&gt;&lt;Ops&gt;</w:t>
+            </w:r>
+          </w:p>
+        </w:tc>
+      </w:tr>
+      <w:tr>
+        <w:tc>
+          <w:tcPr>
+            <w:tcW w:w="726" w:type="dxa"/>
+            <w:vAlign w:val="center"/>
+          </w:tcPr>
+          <w:p>
+            <w:pPr>
+              <w:pStyle w:val="ListParagraph"/>
+              <w:numPr>
+                <w:ilvl w:val="0"/>
+                <w:numId w:val="4"/>
+              </w:numPr>
+              <w:jc w:val="center"/>
+            </w:pPr>
+          </w:p>
+        </w:tc>
+        <w:tc>
+          <w:tcPr>
+            <w:tcW w:w="1939" w:type="dxa"/>
+          </w:tcPr>
+          <w:p>
+            <w:pPr>
+              <w:jc w:val="center"/>
+              <w:rPr>
+                <w:rFonts w:cstheme="minorHAnsi"/>
+              </w:rPr>
+            </w:pPr>
+            <w:r>
+              <w:rPr>
+                <w:rFonts w:cstheme="minorHAnsi"/>
+              </w:rPr>
+              <w:t>&lt;ids&gt;</w:t>
+            </w:r>
+          </w:p>
+        </w:tc>
+        <w:tc>
+          <w:tcPr>
+            <w:tcW w:w="448" w:type="dxa"/>
+          </w:tcPr>
+          <w:p>
+            <w:pPr>
+              <w:jc w:val="center"/>
+              <w:rPr>
+                <w:rFonts w:cstheme="minorHAnsi"/>
+              </w:rPr>
+            </w:pPr>
+            <w:r>
+              <w:rPr>
+                <w:rFonts w:cstheme="minorHAnsi"/>
+              </w:rPr>
+              <w:sym w:font="Wingdings" w:char="F0E0"/>
+            </w:r>
+          </w:p>
+        </w:tc>
+        <w:tc>
+          <w:tcPr>
+            <w:tcW w:w="7048" w:type="dxa"/>
+            <w:vAlign w:val="center"/>
+          </w:tcPr>
+          <w:p>
+            <w:pPr>
+              <w:rPr>
+                <w:rFonts w:cstheme="minorHAnsi"/>
+              </w:rPr>
+            </w:pPr>
+            <w:r>
+              <w:rPr>
+                <w:rFonts w:cstheme="minorHAnsi"/>
+              </w:rPr>
+              <w:t>&lt;</w:t>
+            </w:r>
+            <w:proofErr w:type="spellStart"/>
+            <w:r>
+              <w:rPr>
+                <w:rFonts w:cstheme="minorHAnsi"/>
+              </w:rPr>
+              <w:t>input_id</w:t>
+            </w:r>
+            <w:proofErr w:type="spellEnd"/>
+            <w:r>
+              <w:rPr>
+                <w:rFonts w:cstheme="minorHAnsi"/>
+              </w:rPr>
+              <w:t>&gt;&lt;</w:t>
+            </w:r>
+            <w:proofErr w:type="spellStart"/>
+            <w:r>
+              <w:rPr>
+                <w:rFonts w:cstheme="minorHAnsi"/>
+              </w:rPr>
+              <w:t>a_null</w:t>
+            </w:r>
+            <w:proofErr w:type="spellEnd"/>
+            <w:r>
+              <w:rPr>
+                <w:rFonts w:cstheme="minorHAnsi"/>
+              </w:rPr>
+              <w:t>&gt;</w:t>
+            </w:r>
+          </w:p>
+        </w:tc>
+      </w:tr>
+      <w:tr>
+        <w:tc>
+          <w:tcPr>
+            <w:tcW w:w="726" w:type="dxa"/>
+            <w:vAlign w:val="center"/>
+          </w:tcPr>
+          <w:p>
+            <w:pPr>
+              <w:pStyle w:val="ListParagraph"/>
+              <w:numPr>
+                <w:ilvl w:val="0"/>
+                <w:numId w:val="4"/>
+              </w:numPr>
+              <w:jc w:val="center"/>
+            </w:pPr>
+          </w:p>
+        </w:tc>
+        <w:tc>
+          <w:tcPr>
+            <w:tcW w:w="1939" w:type="dxa"/>
+          </w:tcPr>
+          <w:p>
+            <w:pPr>
+              <w:jc w:val="center"/>
+              <w:rPr>
+                <w:rFonts w:cstheme="minorHAnsi"/>
+              </w:rPr>
+            </w:pPr>
+            <w:r>
+              <w:rPr>
+                <w:rFonts w:cstheme="minorHAnsi"/>
+              </w:rPr>
+              <w:t>&lt;ids&gt;</w:t>
+            </w:r>
+          </w:p>
+        </w:tc>
+        <w:tc>
+          <w:tcPr>
+            <w:tcW w:w="448" w:type="dxa"/>
+          </w:tcPr>
+          <w:p>
+            <w:pPr>
+              <w:jc w:val="center"/>
+              <w:rPr>
+                <w:rFonts w:cstheme="minorHAnsi"/>
+              </w:rPr>
+            </w:pPr>
+            <w:r>
+              <w:rPr>
+                <w:rFonts w:cstheme="minorHAnsi"/>
+              </w:rPr>
+              <w:sym w:font="Wingdings" w:char="F0E0"/>
+            </w:r>
+          </w:p>
+        </w:tc>
+        <w:tc>
+          <w:tcPr>
+            <w:tcW w:w="7048" w:type="dxa"/>
+            <w:vAlign w:val="center"/>
+          </w:tcPr>
+          <w:p>
+            <w:pPr>
+              <w:rPr>
+                <w:rFonts w:cstheme="minorHAnsi"/>
+              </w:rPr>
+            </w:pPr>
+            <w:r>
+              <w:rPr>
+                <w:rFonts w:cstheme="minorHAnsi"/>
+              </w:rPr>
               <w:t>&lt;logop2&gt;&lt;</w:t>
             </w:r>
             <w:proofErr w:type="spellStart"/>
@@ -14380,7 +15060,21 @@
               <w:rPr>
                 <w:rFonts w:cstheme="minorHAnsi"/>
               </w:rPr>
-              <w:t>conds</w:t>
+              <w:t>ids_null</w:t>
+            </w:r>
+            <w:proofErr w:type="spellEnd"/>
+            <w:r>
+              <w:rPr>
+                <w:rFonts w:cstheme="minorHAnsi"/>
+              </w:rPr>
+              <w:t>&gt;&lt;</w:t>
+            </w:r>
+            <w:proofErr w:type="spellStart"/>
+            <w:r>
+              <w:rPr>
+                <w:rFonts w:cstheme="minorHAnsi"/>
+              </w:rPr>
+              <w:t>a_null</w:t>
             </w:r>
             <w:proofErr w:type="spellEnd"/>
             <w:r>
@@ -14416,6 +15110,47 @@
           <w:p>
             <w:pPr>
               <w:jc w:val="center"/>
+              <w:rPr>
+                <w:rFonts w:cstheme="minorHAnsi"/>
+              </w:rPr>
+            </w:pPr>
+            <w:r>
+              <w:rPr>
+                <w:rFonts w:cstheme="minorHAnsi"/>
+              </w:rPr>
+              <w:t>&lt;ids&gt;</w:t>
+            </w:r>
+          </w:p>
+        </w:tc>
+        <w:tc>
+          <w:tcPr>
+            <w:tcW w:w="448" w:type="dxa"/>
+          </w:tcPr>
+          <w:p>
+            <w:pPr>
+              <w:jc w:val="center"/>
+              <w:rPr>
+                <w:rFonts w:cstheme="minorHAnsi"/>
+              </w:rPr>
+            </w:pPr>
+            <w:r>
+              <w:rPr>
+                <w:rFonts w:cstheme="minorHAnsi"/>
+              </w:rPr>
+              <w:sym w:font="Wingdings" w:char="F0E0"/>
+            </w:r>
+          </w:p>
+        </w:tc>
+        <w:tc>
+          <w:tcPr>
+            <w:tcW w:w="7048" w:type="dxa"/>
+            <w:vAlign w:val="center"/>
+          </w:tcPr>
+          <w:p>
+            <w:pPr>
+              <w:rPr>
+                <w:rFonts w:cstheme="minorHAnsi"/>
+              </w:rPr>
             </w:pPr>
             <w:r>
               <w:rPr>
@@ -14428,7 +15163,96 @@
               <w:rPr>
                 <w:rFonts w:cstheme="minorHAnsi"/>
               </w:rPr>
-              <w:t>conds</w:t>
+              <w:t>tvalue</w:t>
+            </w:r>
+            <w:proofErr w:type="spellEnd"/>
+            <w:r>
+              <w:rPr>
+                <w:rFonts w:cstheme="minorHAnsi"/>
+              </w:rPr>
+              <w:t>&gt;&lt;a&gt;</w:t>
+            </w:r>
+          </w:p>
+        </w:tc>
+      </w:tr>
+      <w:tr>
+        <w:tc>
+          <w:tcPr>
+            <w:tcW w:w="726" w:type="dxa"/>
+            <w:vAlign w:val="center"/>
+          </w:tcPr>
+          <w:p>
+            <w:pPr>
+              <w:pStyle w:val="ListParagraph"/>
+              <w:numPr>
+                <w:ilvl w:val="0"/>
+                <w:numId w:val="4"/>
+              </w:numPr>
+              <w:jc w:val="center"/>
+            </w:pPr>
+          </w:p>
+        </w:tc>
+        <w:tc>
+          <w:tcPr>
+            <w:tcW w:w="1939" w:type="dxa"/>
+          </w:tcPr>
+          <w:p>
+            <w:pPr>
+              <w:jc w:val="center"/>
+              <w:rPr>
+                <w:rFonts w:cstheme="minorHAnsi"/>
+              </w:rPr>
+            </w:pPr>
+            <w:r>
+              <w:rPr>
+                <w:rFonts w:cstheme="minorHAnsi"/>
+              </w:rPr>
+              <w:t>&lt;ids&gt;</w:t>
+            </w:r>
+          </w:p>
+        </w:tc>
+        <w:tc>
+          <w:tcPr>
+            <w:tcW w:w="448" w:type="dxa"/>
+          </w:tcPr>
+          <w:p>
+            <w:pPr>
+              <w:jc w:val="center"/>
+              <w:rPr>
+                <w:rFonts w:cstheme="minorHAnsi"/>
+              </w:rPr>
+            </w:pPr>
+            <w:r>
+              <w:rPr>
+                <w:rFonts w:cstheme="minorHAnsi"/>
+              </w:rPr>
+              <w:sym w:font="Wingdings" w:char="F0E0"/>
+            </w:r>
+          </w:p>
+        </w:tc>
+        <w:tc>
+          <w:tcPr>
+            <w:tcW w:w="7048" w:type="dxa"/>
+            <w:vAlign w:val="center"/>
+          </w:tcPr>
+          <w:p>
+            <w:pPr>
+              <w:rPr>
+                <w:rFonts w:cstheme="minorHAnsi"/>
+              </w:rPr>
+            </w:pPr>
+            <w:r>
+              <w:rPr>
+                <w:rFonts w:cstheme="minorHAnsi"/>
+              </w:rPr>
+              <w:t>&lt;</w:t>
+            </w:r>
+            <w:proofErr w:type="spellStart"/>
+            <w:r>
+              <w:rPr>
+                <w:rFonts w:cstheme="minorHAnsi"/>
+              </w:rPr>
+              <w:t>task_id</w:t>
             </w:r>
             <w:proofErr w:type="spellEnd"/>
             <w:r>
@@ -14439,32 +15263,31 @@
             </w:r>
           </w:p>
         </w:tc>
-        <w:tc>
-          <w:tcPr>
-            <w:tcW w:w="448" w:type="dxa"/>
-          </w:tcPr>
-          <w:p>
-            <w:pPr>
-              <w:jc w:val="center"/>
-              <w:rPr>
-                <w:rFonts w:cstheme="minorHAnsi"/>
-              </w:rPr>
-            </w:pPr>
-            <w:r>
-              <w:rPr>
-                <w:rFonts w:cstheme="minorHAnsi"/>
-              </w:rPr>
-              <w:sym w:font="Wingdings" w:char="F0E0"/>
-            </w:r>
-          </w:p>
-        </w:tc>
-        <w:tc>
-          <w:tcPr>
-            <w:tcW w:w="7048" w:type="dxa"/>
-            <w:vAlign w:val="center"/>
-          </w:tcPr>
-          <w:p>
-            <w:pPr>
+      </w:tr>
+      <w:tr>
+        <w:tc>
+          <w:tcPr>
+            <w:tcW w:w="726" w:type="dxa"/>
+            <w:vAlign w:val="center"/>
+          </w:tcPr>
+          <w:p>
+            <w:pPr>
+              <w:pStyle w:val="ListParagraph"/>
+              <w:numPr>
+                <w:ilvl w:val="0"/>
+                <w:numId w:val="4"/>
+              </w:numPr>
+              <w:jc w:val="center"/>
+            </w:pPr>
+          </w:p>
+        </w:tc>
+        <w:tc>
+          <w:tcPr>
+            <w:tcW w:w="1939" w:type="dxa"/>
+          </w:tcPr>
+          <w:p>
+            <w:pPr>
+              <w:jc w:val="center"/>
               <w:rPr>
                 <w:rFonts w:cstheme="minorHAnsi"/>
               </w:rPr>
@@ -14480,7 +15303,7 @@
               <w:rPr>
                 <w:rFonts w:cstheme="minorHAnsi"/>
               </w:rPr>
-              <w:t>input_id</w:t>
+              <w:t>ids_null</w:t>
             </w:r>
             <w:proofErr w:type="spellEnd"/>
             <w:r>
@@ -14491,31 +15314,72 @@
             </w:r>
           </w:p>
         </w:tc>
-      </w:tr>
-      <w:tr>
-        <w:tc>
-          <w:tcPr>
-            <w:tcW w:w="726" w:type="dxa"/>
-            <w:vAlign w:val="center"/>
-          </w:tcPr>
-          <w:p>
-            <w:pPr>
-              <w:pStyle w:val="ListParagraph"/>
-              <w:numPr>
-                <w:ilvl w:val="0"/>
-                <w:numId w:val="4"/>
-              </w:numPr>
-              <w:jc w:val="center"/>
-            </w:pPr>
-          </w:p>
-        </w:tc>
-        <w:tc>
-          <w:tcPr>
-            <w:tcW w:w="1939" w:type="dxa"/>
-          </w:tcPr>
-          <w:p>
-            <w:pPr>
-              <w:jc w:val="center"/>
+        <w:tc>
+          <w:tcPr>
+            <w:tcW w:w="448" w:type="dxa"/>
+          </w:tcPr>
+          <w:p>
+            <w:pPr>
+              <w:jc w:val="center"/>
+              <w:rPr>
+                <w:rFonts w:cstheme="minorHAnsi"/>
+              </w:rPr>
+            </w:pPr>
+            <w:r>
+              <w:rPr>
+                <w:rFonts w:cstheme="minorHAnsi"/>
+              </w:rPr>
+              <w:sym w:font="Wingdings" w:char="F0E0"/>
+            </w:r>
+          </w:p>
+        </w:tc>
+        <w:tc>
+          <w:tcPr>
+            <w:tcW w:w="7048" w:type="dxa"/>
+            <w:vAlign w:val="center"/>
+          </w:tcPr>
+          <w:p>
+            <w:pPr>
+              <w:rPr>
+                <w:rFonts w:cstheme="minorHAnsi"/>
+              </w:rPr>
+            </w:pPr>
+            <w:r>
+              <w:rPr>
+                <w:rFonts w:cstheme="minorHAnsi"/>
+              </w:rPr>
+              <w:t>&lt;tvalue5&gt;</w:t>
+            </w:r>
+          </w:p>
+        </w:tc>
+      </w:tr>
+      <w:tr>
+        <w:tc>
+          <w:tcPr>
+            <w:tcW w:w="726" w:type="dxa"/>
+            <w:vAlign w:val="center"/>
+          </w:tcPr>
+          <w:p>
+            <w:pPr>
+              <w:pStyle w:val="ListParagraph"/>
+              <w:numPr>
+                <w:ilvl w:val="0"/>
+                <w:numId w:val="4"/>
+              </w:numPr>
+              <w:jc w:val="center"/>
+            </w:pPr>
+          </w:p>
+        </w:tc>
+        <w:tc>
+          <w:tcPr>
+            <w:tcW w:w="1939" w:type="dxa"/>
+          </w:tcPr>
+          <w:p>
+            <w:pPr>
+              <w:jc w:val="center"/>
+              <w:rPr>
+                <w:rFonts w:cstheme="minorHAnsi"/>
+              </w:rPr>
             </w:pPr>
             <w:r>
               <w:rPr>
@@ -14528,7 +15392,7 @@
               <w:rPr>
                 <w:rFonts w:cstheme="minorHAnsi"/>
               </w:rPr>
-              <w:t>conds</w:t>
+              <w:t>ids_null</w:t>
             </w:r>
             <w:proofErr w:type="spellEnd"/>
             <w:r>
@@ -14569,45 +15433,6 @@
                 <w:rFonts w:cstheme="minorHAnsi"/>
               </w:rPr>
             </w:pPr>
-            <w:proofErr w:type="spellStart"/>
-            <w:r>
-              <w:rPr>
-                <w:rFonts w:cstheme="minorHAnsi"/>
-              </w:rPr>
-              <w:t>Boollit</w:t>
-            </w:r>
-            <w:proofErr w:type="spellEnd"/>
-          </w:p>
-        </w:tc>
-      </w:tr>
-      <w:tr>
-        <w:tc>
-          <w:tcPr>
-            <w:tcW w:w="726" w:type="dxa"/>
-            <w:vAlign w:val="center"/>
-          </w:tcPr>
-          <w:p>
-            <w:pPr>
-              <w:pStyle w:val="ListParagraph"/>
-              <w:numPr>
-                <w:ilvl w:val="0"/>
-                <w:numId w:val="4"/>
-              </w:numPr>
-              <w:jc w:val="center"/>
-            </w:pPr>
-          </w:p>
-        </w:tc>
-        <w:tc>
-          <w:tcPr>
-            <w:tcW w:w="1939" w:type="dxa"/>
-          </w:tcPr>
-          <w:p>
-            <w:pPr>
-              <w:jc w:val="center"/>
-              <w:rPr>
-                <w:rFonts w:cstheme="minorHAnsi"/>
-              </w:rPr>
-            </w:pPr>
             <w:r>
               <w:rPr>
                 <w:rFonts w:cstheme="minorHAnsi"/>
@@ -14619,7 +15444,7 @@
               <w:rPr>
                 <w:rFonts w:cstheme="minorHAnsi"/>
               </w:rPr>
-              <w:t>conds</w:t>
+              <w:t>task_id</w:t>
             </w:r>
             <w:proofErr w:type="spellEnd"/>
             <w:r>
@@ -14630,32 +15455,256 @@
             </w:r>
           </w:p>
         </w:tc>
-        <w:tc>
-          <w:tcPr>
-            <w:tcW w:w="448" w:type="dxa"/>
-          </w:tcPr>
-          <w:p>
-            <w:pPr>
-              <w:jc w:val="center"/>
-              <w:rPr>
-                <w:rFonts w:cstheme="minorHAnsi"/>
-              </w:rPr>
-            </w:pPr>
-            <w:r>
-              <w:rPr>
-                <w:rFonts w:cstheme="minorHAnsi"/>
-              </w:rPr>
-              <w:sym w:font="Wingdings" w:char="F0E0"/>
-            </w:r>
-          </w:p>
-        </w:tc>
-        <w:tc>
-          <w:tcPr>
-            <w:tcW w:w="7048" w:type="dxa"/>
-            <w:vAlign w:val="center"/>
-          </w:tcPr>
-          <w:p>
-            <w:pPr>
+      </w:tr>
+      <w:tr>
+        <w:tc>
+          <w:tcPr>
+            <w:tcW w:w="726" w:type="dxa"/>
+            <w:vAlign w:val="center"/>
+          </w:tcPr>
+          <w:p>
+            <w:pPr>
+              <w:pStyle w:val="ListParagraph"/>
+              <w:numPr>
+                <w:ilvl w:val="0"/>
+                <w:numId w:val="4"/>
+              </w:numPr>
+              <w:jc w:val="center"/>
+            </w:pPr>
+          </w:p>
+        </w:tc>
+        <w:tc>
+          <w:tcPr>
+            <w:tcW w:w="1939" w:type="dxa"/>
+          </w:tcPr>
+          <w:p>
+            <w:pPr>
+              <w:jc w:val="center"/>
+              <w:rPr>
+                <w:rFonts w:cstheme="minorHAnsi"/>
+              </w:rPr>
+            </w:pPr>
+            <w:r>
+              <w:rPr>
+                <w:rFonts w:cstheme="minorHAnsi"/>
+              </w:rPr>
+              <w:t>&lt;Ops&gt;</w:t>
+            </w:r>
+          </w:p>
+        </w:tc>
+        <w:tc>
+          <w:tcPr>
+            <w:tcW w:w="448" w:type="dxa"/>
+          </w:tcPr>
+          <w:p>
+            <w:pPr>
+              <w:jc w:val="center"/>
+              <w:rPr>
+                <w:rFonts w:cstheme="minorHAnsi"/>
+              </w:rPr>
+            </w:pPr>
+            <w:r>
+              <w:rPr>
+                <w:rFonts w:cstheme="minorHAnsi"/>
+              </w:rPr>
+              <w:sym w:font="Wingdings" w:char="F0E0"/>
+            </w:r>
+          </w:p>
+        </w:tc>
+        <w:tc>
+          <w:tcPr>
+            <w:tcW w:w="7048" w:type="dxa"/>
+            <w:vAlign w:val="center"/>
+          </w:tcPr>
+          <w:p>
+            <w:pPr>
+              <w:rPr>
+                <w:rFonts w:cstheme="minorHAnsi"/>
+              </w:rPr>
+            </w:pPr>
+            <w:r>
+              <w:rPr>
+                <w:rFonts w:cstheme="minorHAnsi"/>
+              </w:rPr>
+              <w:t>&lt;Op1&gt;</w:t>
+            </w:r>
+          </w:p>
+        </w:tc>
+      </w:tr>
+      <w:tr>
+        <w:tc>
+          <w:tcPr>
+            <w:tcW w:w="726" w:type="dxa"/>
+            <w:vAlign w:val="center"/>
+          </w:tcPr>
+          <w:p>
+            <w:pPr>
+              <w:pStyle w:val="ListParagraph"/>
+              <w:numPr>
+                <w:ilvl w:val="0"/>
+                <w:numId w:val="4"/>
+              </w:numPr>
+              <w:jc w:val="center"/>
+            </w:pPr>
+          </w:p>
+        </w:tc>
+        <w:tc>
+          <w:tcPr>
+            <w:tcW w:w="1939" w:type="dxa"/>
+          </w:tcPr>
+          <w:p>
+            <w:pPr>
+              <w:jc w:val="center"/>
+              <w:rPr>
+                <w:rFonts w:cstheme="minorHAnsi"/>
+              </w:rPr>
+            </w:pPr>
+            <w:r>
+              <w:rPr>
+                <w:rFonts w:cstheme="minorHAnsi"/>
+              </w:rPr>
+              <w:t>&lt;Ops&gt;</w:t>
+            </w:r>
+          </w:p>
+        </w:tc>
+        <w:tc>
+          <w:tcPr>
+            <w:tcW w:w="448" w:type="dxa"/>
+          </w:tcPr>
+          <w:p>
+            <w:pPr>
+              <w:jc w:val="center"/>
+              <w:rPr>
+                <w:rFonts w:cstheme="minorHAnsi"/>
+              </w:rPr>
+            </w:pPr>
+            <w:r>
+              <w:rPr>
+                <w:rFonts w:cstheme="minorHAnsi"/>
+              </w:rPr>
+              <w:sym w:font="Wingdings" w:char="F0E0"/>
+            </w:r>
+          </w:p>
+        </w:tc>
+        <w:tc>
+          <w:tcPr>
+            <w:tcW w:w="7048" w:type="dxa"/>
+            <w:vAlign w:val="center"/>
+          </w:tcPr>
+          <w:p>
+            <w:pPr>
+              <w:rPr>
+                <w:rFonts w:cstheme="minorHAnsi"/>
+              </w:rPr>
+            </w:pPr>
+            <w:r>
+              <w:rPr>
+                <w:rFonts w:cstheme="minorHAnsi"/>
+              </w:rPr>
+              <w:t>&lt;Op2&gt;</w:t>
+            </w:r>
+          </w:p>
+        </w:tc>
+      </w:tr>
+      <w:tr>
+        <w:tc>
+          <w:tcPr>
+            <w:tcW w:w="726" w:type="dxa"/>
+            <w:vAlign w:val="center"/>
+          </w:tcPr>
+          <w:p>
+            <w:pPr>
+              <w:pStyle w:val="ListParagraph"/>
+              <w:numPr>
+                <w:ilvl w:val="0"/>
+                <w:numId w:val="4"/>
+              </w:numPr>
+              <w:jc w:val="center"/>
+            </w:pPr>
+          </w:p>
+        </w:tc>
+        <w:tc>
+          <w:tcPr>
+            <w:tcW w:w="1939" w:type="dxa"/>
+          </w:tcPr>
+          <w:p>
+            <w:pPr>
+              <w:jc w:val="center"/>
+              <w:rPr>
+                <w:rFonts w:cstheme="minorHAnsi"/>
+              </w:rPr>
+            </w:pPr>
+            <w:r>
+              <w:rPr>
+                <w:rFonts w:cstheme="minorHAnsi"/>
+              </w:rPr>
+              <w:t>&lt;Ops&gt;</w:t>
+            </w:r>
+          </w:p>
+        </w:tc>
+        <w:tc>
+          <w:tcPr>
+            <w:tcW w:w="448" w:type="dxa"/>
+          </w:tcPr>
+          <w:p>
+            <w:pPr>
+              <w:jc w:val="center"/>
+              <w:rPr>
+                <w:rFonts w:cstheme="minorHAnsi"/>
+              </w:rPr>
+            </w:pPr>
+            <w:r>
+              <w:rPr>
+                <w:rFonts w:cstheme="minorHAnsi"/>
+              </w:rPr>
+              <w:sym w:font="Wingdings" w:char="F0E0"/>
+            </w:r>
+          </w:p>
+        </w:tc>
+        <w:tc>
+          <w:tcPr>
+            <w:tcW w:w="7048" w:type="dxa"/>
+            <w:vAlign w:val="center"/>
+          </w:tcPr>
+          <w:p>
+            <w:pPr>
+              <w:rPr>
+                <w:rFonts w:cstheme="minorHAnsi"/>
+              </w:rPr>
+            </w:pPr>
+            <w:r>
+              <w:rPr>
+                <w:rFonts w:cstheme="minorHAnsi"/>
+              </w:rPr>
+              <w:t>Λ</w:t>
+            </w:r>
+          </w:p>
+        </w:tc>
+      </w:tr>
+      <w:tr>
+        <w:tc>
+          <w:tcPr>
+            <w:tcW w:w="726" w:type="dxa"/>
+            <w:vAlign w:val="center"/>
+          </w:tcPr>
+          <w:p>
+            <w:pPr>
+              <w:pStyle w:val="ListParagraph"/>
+              <w:numPr>
+                <w:ilvl w:val="0"/>
+                <w:numId w:val="4"/>
+              </w:numPr>
+              <w:jc w:val="center"/>
+            </w:pPr>
+          </w:p>
+        </w:tc>
+        <w:tc>
+          <w:tcPr>
+            <w:tcW w:w="1939" w:type="dxa"/>
+          </w:tcPr>
+          <w:p>
+            <w:pPr>
+              <w:jc w:val="center"/>
               <w:rPr>
                 <w:rFonts w:cstheme="minorHAnsi"/>
               </w:rPr>
@@ -14671,7 +15720,7 @@
               <w:rPr>
                 <w:rFonts w:cstheme="minorHAnsi"/>
               </w:rPr>
-              <w:t>task_id</w:t>
+              <w:t>a_null</w:t>
             </w:r>
             <w:proofErr w:type="spellEnd"/>
             <w:r>
@@ -14682,69 +15731,69 @@
             </w:r>
           </w:p>
         </w:tc>
-      </w:tr>
-      <w:tr>
-        <w:tc>
-          <w:tcPr>
-            <w:tcW w:w="726" w:type="dxa"/>
-            <w:vAlign w:val="center"/>
-          </w:tcPr>
-          <w:p>
-            <w:pPr>
-              <w:pStyle w:val="ListParagraph"/>
-              <w:numPr>
-                <w:ilvl w:val="0"/>
-                <w:numId w:val="4"/>
-              </w:numPr>
-              <w:jc w:val="center"/>
-            </w:pPr>
-          </w:p>
-        </w:tc>
-        <w:tc>
-          <w:tcPr>
-            <w:tcW w:w="1939" w:type="dxa"/>
-          </w:tcPr>
-          <w:p>
-            <w:pPr>
-              <w:jc w:val="center"/>
-              <w:rPr>
-                <w:rFonts w:cstheme="minorHAnsi"/>
-              </w:rPr>
-            </w:pPr>
-            <w:r>
-              <w:rPr>
-                <w:rFonts w:cstheme="minorHAnsi"/>
-              </w:rPr>
-              <w:t>&lt;ids&gt;</w:t>
-            </w:r>
-          </w:p>
-        </w:tc>
-        <w:tc>
-          <w:tcPr>
-            <w:tcW w:w="448" w:type="dxa"/>
-          </w:tcPr>
-          <w:p>
-            <w:pPr>
-              <w:jc w:val="center"/>
-              <w:rPr>
-                <w:rFonts w:cstheme="minorHAnsi"/>
-              </w:rPr>
-            </w:pPr>
-            <w:r>
-              <w:rPr>
-                <w:rFonts w:cstheme="minorHAnsi"/>
-              </w:rPr>
-              <w:sym w:font="Wingdings" w:char="F0E0"/>
-            </w:r>
-          </w:p>
-        </w:tc>
-        <w:tc>
-          <w:tcPr>
-            <w:tcW w:w="7048" w:type="dxa"/>
-            <w:vAlign w:val="center"/>
-          </w:tcPr>
-          <w:p>
-            <w:pPr>
+        <w:tc>
+          <w:tcPr>
+            <w:tcW w:w="448" w:type="dxa"/>
+          </w:tcPr>
+          <w:p>
+            <w:pPr>
+              <w:jc w:val="center"/>
+              <w:rPr>
+                <w:rFonts w:cstheme="minorHAnsi"/>
+              </w:rPr>
+            </w:pPr>
+            <w:r>
+              <w:rPr>
+                <w:rFonts w:cstheme="minorHAnsi"/>
+              </w:rPr>
+              <w:sym w:font="Wingdings" w:char="F0E0"/>
+            </w:r>
+          </w:p>
+        </w:tc>
+        <w:tc>
+          <w:tcPr>
+            <w:tcW w:w="7048" w:type="dxa"/>
+            <w:vAlign w:val="center"/>
+          </w:tcPr>
+          <w:p>
+            <w:pPr>
+              <w:rPr>
+                <w:rFonts w:cstheme="minorHAnsi"/>
+              </w:rPr>
+            </w:pPr>
+            <w:r>
+              <w:rPr>
+                <w:rFonts w:cstheme="minorHAnsi"/>
+              </w:rPr>
+              <w:t>&lt;a&gt;</w:t>
+            </w:r>
+          </w:p>
+        </w:tc>
+      </w:tr>
+      <w:tr>
+        <w:tc>
+          <w:tcPr>
+            <w:tcW w:w="726" w:type="dxa"/>
+            <w:vAlign w:val="center"/>
+          </w:tcPr>
+          <w:p>
+            <w:pPr>
+              <w:pStyle w:val="ListParagraph"/>
+              <w:numPr>
+                <w:ilvl w:val="0"/>
+                <w:numId w:val="4"/>
+              </w:numPr>
+              <w:jc w:val="center"/>
+            </w:pPr>
+          </w:p>
+        </w:tc>
+        <w:tc>
+          <w:tcPr>
+            <w:tcW w:w="1939" w:type="dxa"/>
+          </w:tcPr>
+          <w:p>
+            <w:pPr>
+              <w:jc w:val="center"/>
               <w:rPr>
                 <w:rFonts w:cstheme="minorHAnsi"/>
               </w:rPr>
@@ -14760,20 +15809,6 @@
               <w:rPr>
                 <w:rFonts w:cstheme="minorHAnsi"/>
               </w:rPr>
-              <w:t>input_id</w:t>
-            </w:r>
-            <w:proofErr w:type="spellEnd"/>
-            <w:r>
-              <w:rPr>
-                <w:rFonts w:cstheme="minorHAnsi"/>
-              </w:rPr>
-              <w:t>&gt;&lt;</w:t>
-            </w:r>
-            <w:proofErr w:type="spellStart"/>
-            <w:r>
-              <w:rPr>
-                <w:rFonts w:cstheme="minorHAnsi"/>
-              </w:rPr>
               <w:t>a_null</w:t>
             </w:r>
             <w:proofErr w:type="spellEnd"/>
@@ -14785,666 +15820,6 @@
             </w:r>
           </w:p>
         </w:tc>
-      </w:tr>
-      <w:tr>
-        <w:tc>
-          <w:tcPr>
-            <w:tcW w:w="726" w:type="dxa"/>
-            <w:vAlign w:val="center"/>
-          </w:tcPr>
-          <w:p>
-            <w:pPr>
-              <w:pStyle w:val="ListParagraph"/>
-              <w:numPr>
-                <w:ilvl w:val="0"/>
-                <w:numId w:val="4"/>
-              </w:numPr>
-              <w:jc w:val="center"/>
-            </w:pPr>
-          </w:p>
-        </w:tc>
-        <w:tc>
-          <w:tcPr>
-            <w:tcW w:w="1939" w:type="dxa"/>
-          </w:tcPr>
-          <w:p>
-            <w:pPr>
-              <w:jc w:val="center"/>
-              <w:rPr>
-                <w:rFonts w:cstheme="minorHAnsi"/>
-              </w:rPr>
-            </w:pPr>
-            <w:r>
-              <w:rPr>
-                <w:rFonts w:cstheme="minorHAnsi"/>
-              </w:rPr>
-              <w:t>&lt;ids&gt;</w:t>
-            </w:r>
-          </w:p>
-        </w:tc>
-        <w:tc>
-          <w:tcPr>
-            <w:tcW w:w="448" w:type="dxa"/>
-          </w:tcPr>
-          <w:p>
-            <w:pPr>
-              <w:jc w:val="center"/>
-              <w:rPr>
-                <w:rFonts w:cstheme="minorHAnsi"/>
-              </w:rPr>
-            </w:pPr>
-            <w:r>
-              <w:rPr>
-                <w:rFonts w:cstheme="minorHAnsi"/>
-              </w:rPr>
-              <w:sym w:font="Wingdings" w:char="F0E0"/>
-            </w:r>
-          </w:p>
-        </w:tc>
-        <w:tc>
-          <w:tcPr>
-            <w:tcW w:w="7048" w:type="dxa"/>
-            <w:vAlign w:val="center"/>
-          </w:tcPr>
-          <w:p>
-            <w:pPr>
-              <w:rPr>
-                <w:rFonts w:cstheme="minorHAnsi"/>
-              </w:rPr>
-            </w:pPr>
-            <w:r>
-              <w:rPr>
-                <w:rFonts w:cstheme="minorHAnsi"/>
-              </w:rPr>
-              <w:t>&lt;logop2&gt;&lt;</w:t>
-            </w:r>
-            <w:proofErr w:type="spellStart"/>
-            <w:r>
-              <w:rPr>
-                <w:rFonts w:cstheme="minorHAnsi"/>
-              </w:rPr>
-              <w:t>ids_null</w:t>
-            </w:r>
-            <w:proofErr w:type="spellEnd"/>
-            <w:r>
-              <w:rPr>
-                <w:rFonts w:cstheme="minorHAnsi"/>
-              </w:rPr>
-              <w:t>&gt;&lt;</w:t>
-            </w:r>
-            <w:proofErr w:type="spellStart"/>
-            <w:r>
-              <w:rPr>
-                <w:rFonts w:cstheme="minorHAnsi"/>
-              </w:rPr>
-              <w:t>a_null</w:t>
-            </w:r>
-            <w:proofErr w:type="spellEnd"/>
-            <w:r>
-              <w:rPr>
-                <w:rFonts w:cstheme="minorHAnsi"/>
-              </w:rPr>
-              <w:t>&gt;</w:t>
-            </w:r>
-          </w:p>
-        </w:tc>
-      </w:tr>
-      <w:tr>
-        <w:tc>
-          <w:tcPr>
-            <w:tcW w:w="726" w:type="dxa"/>
-            <w:vAlign w:val="center"/>
-          </w:tcPr>
-          <w:p>
-            <w:pPr>
-              <w:pStyle w:val="ListParagraph"/>
-              <w:numPr>
-                <w:ilvl w:val="0"/>
-                <w:numId w:val="4"/>
-              </w:numPr>
-              <w:jc w:val="center"/>
-            </w:pPr>
-          </w:p>
-        </w:tc>
-        <w:tc>
-          <w:tcPr>
-            <w:tcW w:w="1939" w:type="dxa"/>
-          </w:tcPr>
-          <w:p>
-            <w:pPr>
-              <w:jc w:val="center"/>
-              <w:rPr>
-                <w:rFonts w:cstheme="minorHAnsi"/>
-              </w:rPr>
-            </w:pPr>
-            <w:r>
-              <w:rPr>
-                <w:rFonts w:cstheme="minorHAnsi"/>
-              </w:rPr>
-              <w:t>&lt;ids&gt;</w:t>
-            </w:r>
-          </w:p>
-        </w:tc>
-        <w:tc>
-          <w:tcPr>
-            <w:tcW w:w="448" w:type="dxa"/>
-          </w:tcPr>
-          <w:p>
-            <w:pPr>
-              <w:jc w:val="center"/>
-              <w:rPr>
-                <w:rFonts w:cstheme="minorHAnsi"/>
-              </w:rPr>
-            </w:pPr>
-            <w:r>
-              <w:rPr>
-                <w:rFonts w:cstheme="minorHAnsi"/>
-              </w:rPr>
-              <w:sym w:font="Wingdings" w:char="F0E0"/>
-            </w:r>
-          </w:p>
-        </w:tc>
-        <w:tc>
-          <w:tcPr>
-            <w:tcW w:w="7048" w:type="dxa"/>
-            <w:vAlign w:val="center"/>
-          </w:tcPr>
-          <w:p>
-            <w:pPr>
-              <w:rPr>
-                <w:rFonts w:cstheme="minorHAnsi"/>
-              </w:rPr>
-            </w:pPr>
-            <w:r>
-              <w:rPr>
-                <w:rFonts w:cstheme="minorHAnsi"/>
-              </w:rPr>
-              <w:t>&lt;</w:t>
-            </w:r>
-            <w:proofErr w:type="spellStart"/>
-            <w:r>
-              <w:rPr>
-                <w:rFonts w:cstheme="minorHAnsi"/>
-              </w:rPr>
-              <w:t>tvalue</w:t>
-            </w:r>
-            <w:proofErr w:type="spellEnd"/>
-            <w:r>
-              <w:rPr>
-                <w:rFonts w:cstheme="minorHAnsi"/>
-              </w:rPr>
-              <w:t>&gt;&lt;a&gt;</w:t>
-            </w:r>
-          </w:p>
-        </w:tc>
-      </w:tr>
-      <w:tr>
-        <w:tc>
-          <w:tcPr>
-            <w:tcW w:w="726" w:type="dxa"/>
-            <w:vAlign w:val="center"/>
-          </w:tcPr>
-          <w:p>
-            <w:pPr>
-              <w:pStyle w:val="ListParagraph"/>
-              <w:numPr>
-                <w:ilvl w:val="0"/>
-                <w:numId w:val="4"/>
-              </w:numPr>
-              <w:jc w:val="center"/>
-            </w:pPr>
-          </w:p>
-        </w:tc>
-        <w:tc>
-          <w:tcPr>
-            <w:tcW w:w="1939" w:type="dxa"/>
-          </w:tcPr>
-          <w:p>
-            <w:pPr>
-              <w:jc w:val="center"/>
-              <w:rPr>
-                <w:rFonts w:cstheme="minorHAnsi"/>
-              </w:rPr>
-            </w:pPr>
-            <w:r>
-              <w:rPr>
-                <w:rFonts w:cstheme="minorHAnsi"/>
-              </w:rPr>
-              <w:t>&lt;ids&gt;</w:t>
-            </w:r>
-          </w:p>
-        </w:tc>
-        <w:tc>
-          <w:tcPr>
-            <w:tcW w:w="448" w:type="dxa"/>
-          </w:tcPr>
-          <w:p>
-            <w:pPr>
-              <w:jc w:val="center"/>
-              <w:rPr>
-                <w:rFonts w:cstheme="minorHAnsi"/>
-              </w:rPr>
-            </w:pPr>
-            <w:r>
-              <w:rPr>
-                <w:rFonts w:cstheme="minorHAnsi"/>
-              </w:rPr>
-              <w:sym w:font="Wingdings" w:char="F0E0"/>
-            </w:r>
-          </w:p>
-        </w:tc>
-        <w:tc>
-          <w:tcPr>
-            <w:tcW w:w="7048" w:type="dxa"/>
-            <w:vAlign w:val="center"/>
-          </w:tcPr>
-          <w:p>
-            <w:pPr>
-              <w:rPr>
-                <w:rFonts w:cstheme="minorHAnsi"/>
-              </w:rPr>
-            </w:pPr>
-            <w:r>
-              <w:rPr>
-                <w:rFonts w:cstheme="minorHAnsi"/>
-              </w:rPr>
-              <w:t>&lt;</w:t>
-            </w:r>
-            <w:proofErr w:type="spellStart"/>
-            <w:r>
-              <w:rPr>
-                <w:rFonts w:cstheme="minorHAnsi"/>
-              </w:rPr>
-              <w:t>task_id</w:t>
-            </w:r>
-            <w:proofErr w:type="spellEnd"/>
-            <w:r>
-              <w:rPr>
-                <w:rFonts w:cstheme="minorHAnsi"/>
-              </w:rPr>
-              <w:t>&gt;</w:t>
-            </w:r>
-          </w:p>
-        </w:tc>
-      </w:tr>
-      <w:tr>
-        <w:tc>
-          <w:tcPr>
-            <w:tcW w:w="726" w:type="dxa"/>
-            <w:vAlign w:val="center"/>
-          </w:tcPr>
-          <w:p>
-            <w:pPr>
-              <w:pStyle w:val="ListParagraph"/>
-              <w:numPr>
-                <w:ilvl w:val="0"/>
-                <w:numId w:val="4"/>
-              </w:numPr>
-              <w:jc w:val="center"/>
-            </w:pPr>
-          </w:p>
-        </w:tc>
-        <w:tc>
-          <w:tcPr>
-            <w:tcW w:w="1939" w:type="dxa"/>
-          </w:tcPr>
-          <w:p>
-            <w:pPr>
-              <w:jc w:val="center"/>
-              <w:rPr>
-                <w:rFonts w:cstheme="minorHAnsi"/>
-              </w:rPr>
-            </w:pPr>
-            <w:r>
-              <w:rPr>
-                <w:rFonts w:cstheme="minorHAnsi"/>
-              </w:rPr>
-              <w:t>&lt;</w:t>
-            </w:r>
-            <w:proofErr w:type="spellStart"/>
-            <w:r>
-              <w:rPr>
-                <w:rFonts w:cstheme="minorHAnsi"/>
-              </w:rPr>
-              <w:t>ids_null</w:t>
-            </w:r>
-            <w:proofErr w:type="spellEnd"/>
-            <w:r>
-              <w:rPr>
-                <w:rFonts w:cstheme="minorHAnsi"/>
-              </w:rPr>
-              <w:t>&gt;</w:t>
-            </w:r>
-          </w:p>
-        </w:tc>
-        <w:tc>
-          <w:tcPr>
-            <w:tcW w:w="448" w:type="dxa"/>
-          </w:tcPr>
-          <w:p>
-            <w:pPr>
-              <w:jc w:val="center"/>
-              <w:rPr>
-                <w:rFonts w:cstheme="minorHAnsi"/>
-              </w:rPr>
-            </w:pPr>
-            <w:r>
-              <w:rPr>
-                <w:rFonts w:cstheme="minorHAnsi"/>
-              </w:rPr>
-              <w:sym w:font="Wingdings" w:char="F0E0"/>
-            </w:r>
-          </w:p>
-        </w:tc>
-        <w:tc>
-          <w:tcPr>
-            <w:tcW w:w="7048" w:type="dxa"/>
-            <w:vAlign w:val="center"/>
-          </w:tcPr>
-          <w:p>
-            <w:pPr>
-              <w:rPr>
-                <w:rFonts w:cstheme="minorHAnsi"/>
-              </w:rPr>
-            </w:pPr>
-            <w:r>
-              <w:rPr>
-                <w:rFonts w:cstheme="minorHAnsi"/>
-              </w:rPr>
-              <w:t>&lt;tvalue5&gt;</w:t>
-            </w:r>
-          </w:p>
-        </w:tc>
-      </w:tr>
-      <w:tr>
-        <w:tc>
-          <w:tcPr>
-            <w:tcW w:w="726" w:type="dxa"/>
-            <w:vAlign w:val="center"/>
-          </w:tcPr>
-          <w:p>
-            <w:pPr>
-              <w:pStyle w:val="ListParagraph"/>
-              <w:numPr>
-                <w:ilvl w:val="0"/>
-                <w:numId w:val="4"/>
-              </w:numPr>
-              <w:jc w:val="center"/>
-            </w:pPr>
-          </w:p>
-        </w:tc>
-        <w:tc>
-          <w:tcPr>
-            <w:tcW w:w="1939" w:type="dxa"/>
-          </w:tcPr>
-          <w:p>
-            <w:pPr>
-              <w:jc w:val="center"/>
-              <w:rPr>
-                <w:rFonts w:cstheme="minorHAnsi"/>
-              </w:rPr>
-            </w:pPr>
-            <w:r>
-              <w:rPr>
-                <w:rFonts w:cstheme="minorHAnsi"/>
-              </w:rPr>
-              <w:t>&lt;</w:t>
-            </w:r>
-            <w:proofErr w:type="spellStart"/>
-            <w:r>
-              <w:rPr>
-                <w:rFonts w:cstheme="minorHAnsi"/>
-              </w:rPr>
-              <w:t>ids_null</w:t>
-            </w:r>
-            <w:proofErr w:type="spellEnd"/>
-            <w:r>
-              <w:rPr>
-                <w:rFonts w:cstheme="minorHAnsi"/>
-              </w:rPr>
-              <w:t>&gt;</w:t>
-            </w:r>
-          </w:p>
-        </w:tc>
-        <w:tc>
-          <w:tcPr>
-            <w:tcW w:w="448" w:type="dxa"/>
-          </w:tcPr>
-          <w:p>
-            <w:pPr>
-              <w:jc w:val="center"/>
-              <w:rPr>
-                <w:rFonts w:cstheme="minorHAnsi"/>
-              </w:rPr>
-            </w:pPr>
-            <w:r>
-              <w:rPr>
-                <w:rFonts w:cstheme="minorHAnsi"/>
-              </w:rPr>
-              <w:sym w:font="Wingdings" w:char="F0E0"/>
-            </w:r>
-          </w:p>
-        </w:tc>
-        <w:tc>
-          <w:tcPr>
-            <w:tcW w:w="7048" w:type="dxa"/>
-            <w:vAlign w:val="center"/>
-          </w:tcPr>
-          <w:p>
-            <w:pPr>
-              <w:rPr>
-                <w:rFonts w:cstheme="minorHAnsi"/>
-              </w:rPr>
-            </w:pPr>
-            <w:r>
-              <w:rPr>
-                <w:rFonts w:cstheme="minorHAnsi"/>
-              </w:rPr>
-              <w:t>&lt;</w:t>
-            </w:r>
-            <w:proofErr w:type="spellStart"/>
-            <w:r>
-              <w:rPr>
-                <w:rFonts w:cstheme="minorHAnsi"/>
-              </w:rPr>
-              <w:t>task_id</w:t>
-            </w:r>
-            <w:proofErr w:type="spellEnd"/>
-            <w:r>
-              <w:rPr>
-                <w:rFonts w:cstheme="minorHAnsi"/>
-              </w:rPr>
-              <w:t>&gt;</w:t>
-            </w:r>
-          </w:p>
-        </w:tc>
-      </w:tr>
-      <w:tr>
-        <w:tc>
-          <w:tcPr>
-            <w:tcW w:w="726" w:type="dxa"/>
-            <w:vAlign w:val="center"/>
-          </w:tcPr>
-          <w:p>
-            <w:pPr>
-              <w:pStyle w:val="ListParagraph"/>
-              <w:numPr>
-                <w:ilvl w:val="0"/>
-                <w:numId w:val="4"/>
-              </w:numPr>
-              <w:jc w:val="center"/>
-            </w:pPr>
-          </w:p>
-        </w:tc>
-        <w:tc>
-          <w:tcPr>
-            <w:tcW w:w="1939" w:type="dxa"/>
-          </w:tcPr>
-          <w:p>
-            <w:pPr>
-              <w:jc w:val="center"/>
-              <w:rPr>
-                <w:rFonts w:cstheme="minorHAnsi"/>
-              </w:rPr>
-            </w:pPr>
-            <w:r>
-              <w:rPr>
-                <w:rFonts w:cstheme="minorHAnsi"/>
-              </w:rPr>
-              <w:t>&lt;Ops&gt;</w:t>
-            </w:r>
-          </w:p>
-        </w:tc>
-        <w:tc>
-          <w:tcPr>
-            <w:tcW w:w="448" w:type="dxa"/>
-          </w:tcPr>
-          <w:p>
-            <w:pPr>
-              <w:jc w:val="center"/>
-              <w:rPr>
-                <w:rFonts w:cstheme="minorHAnsi"/>
-              </w:rPr>
-            </w:pPr>
-            <w:r>
-              <w:rPr>
-                <w:rFonts w:cstheme="minorHAnsi"/>
-              </w:rPr>
-              <w:sym w:font="Wingdings" w:char="F0E0"/>
-            </w:r>
-          </w:p>
-        </w:tc>
-        <w:tc>
-          <w:tcPr>
-            <w:tcW w:w="7048" w:type="dxa"/>
-            <w:vAlign w:val="center"/>
-          </w:tcPr>
-          <w:p>
-            <w:pPr>
-              <w:rPr>
-                <w:rFonts w:cstheme="minorHAnsi"/>
-              </w:rPr>
-            </w:pPr>
-            <w:r>
-              <w:rPr>
-                <w:rFonts w:cstheme="minorHAnsi"/>
-              </w:rPr>
-              <w:t>&lt;Op1&gt;</w:t>
-            </w:r>
-          </w:p>
-        </w:tc>
-      </w:tr>
-      <w:tr>
-        <w:tc>
-          <w:tcPr>
-            <w:tcW w:w="726" w:type="dxa"/>
-            <w:vAlign w:val="center"/>
-          </w:tcPr>
-          <w:p>
-            <w:pPr>
-              <w:pStyle w:val="ListParagraph"/>
-              <w:numPr>
-                <w:ilvl w:val="0"/>
-                <w:numId w:val="4"/>
-              </w:numPr>
-              <w:jc w:val="center"/>
-            </w:pPr>
-          </w:p>
-        </w:tc>
-        <w:tc>
-          <w:tcPr>
-            <w:tcW w:w="1939" w:type="dxa"/>
-          </w:tcPr>
-          <w:p>
-            <w:pPr>
-              <w:jc w:val="center"/>
-              <w:rPr>
-                <w:rFonts w:cstheme="minorHAnsi"/>
-              </w:rPr>
-            </w:pPr>
-            <w:r>
-              <w:rPr>
-                <w:rFonts w:cstheme="minorHAnsi"/>
-              </w:rPr>
-              <w:t>&lt;Ops&gt;</w:t>
-            </w:r>
-          </w:p>
-        </w:tc>
-        <w:tc>
-          <w:tcPr>
-            <w:tcW w:w="448" w:type="dxa"/>
-          </w:tcPr>
-          <w:p>
-            <w:pPr>
-              <w:jc w:val="center"/>
-              <w:rPr>
-                <w:rFonts w:cstheme="minorHAnsi"/>
-              </w:rPr>
-            </w:pPr>
-            <w:r>
-              <w:rPr>
-                <w:rFonts w:cstheme="minorHAnsi"/>
-              </w:rPr>
-              <w:sym w:font="Wingdings" w:char="F0E0"/>
-            </w:r>
-          </w:p>
-        </w:tc>
-        <w:tc>
-          <w:tcPr>
-            <w:tcW w:w="7048" w:type="dxa"/>
-            <w:vAlign w:val="center"/>
-          </w:tcPr>
-          <w:p>
-            <w:pPr>
-              <w:rPr>
-                <w:rFonts w:cstheme="minorHAnsi"/>
-              </w:rPr>
-            </w:pPr>
-            <w:r>
-              <w:rPr>
-                <w:rFonts w:cstheme="minorHAnsi"/>
-              </w:rPr>
-              <w:t>&lt;Op2&gt;</w:t>
-            </w:r>
-          </w:p>
-        </w:tc>
-      </w:tr>
-      <w:tr>
-        <w:tc>
-          <w:tcPr>
-            <w:tcW w:w="726" w:type="dxa"/>
-            <w:vAlign w:val="center"/>
-          </w:tcPr>
-          <w:p>
-            <w:pPr>
-              <w:pStyle w:val="ListParagraph"/>
-              <w:numPr>
-                <w:ilvl w:val="0"/>
-                <w:numId w:val="4"/>
-              </w:numPr>
-              <w:jc w:val="center"/>
-            </w:pPr>
-          </w:p>
-        </w:tc>
-        <w:tc>
-          <w:tcPr>
-            <w:tcW w:w="1939" w:type="dxa"/>
-          </w:tcPr>
-          <w:p>
-            <w:pPr>
-              <w:jc w:val="center"/>
-              <w:rPr>
-                <w:rFonts w:cstheme="minorHAnsi"/>
-              </w:rPr>
-            </w:pPr>
-            <w:r>
-              <w:rPr>
-                <w:rFonts w:cstheme="minorHAnsi"/>
-              </w:rPr>
-              <w:t>&lt;Ops&gt;</w:t>
-            </w:r>
-          </w:p>
-        </w:tc>
         <w:tc>
           <w:tcPr>
             <w:tcW w:w="448" w:type="dxa"/>
@@ -15516,148 +15891,45 @@
               <w:rPr>
                 <w:rFonts w:cstheme="minorHAnsi"/>
               </w:rPr>
-              <w:t>&lt;</w:t>
-            </w:r>
-            <w:proofErr w:type="spellStart"/>
-            <w:r>
-              <w:rPr>
-                <w:rFonts w:cstheme="minorHAnsi"/>
-              </w:rPr>
-              <w:t>a_null</w:t>
-            </w:r>
-            <w:proofErr w:type="spellEnd"/>
-            <w:r>
-              <w:rPr>
-                <w:rFonts w:cstheme="minorHAnsi"/>
-              </w:rPr>
-              <w:t>&gt;</w:t>
-            </w:r>
-          </w:p>
-        </w:tc>
-        <w:tc>
-          <w:tcPr>
-            <w:tcW w:w="448" w:type="dxa"/>
-          </w:tcPr>
-          <w:p>
-            <w:pPr>
-              <w:jc w:val="center"/>
-              <w:rPr>
-                <w:rFonts w:cstheme="minorHAnsi"/>
-              </w:rPr>
-            </w:pPr>
-            <w:r>
-              <w:rPr>
-                <w:rFonts w:cstheme="minorHAnsi"/>
-              </w:rPr>
-              <w:sym w:font="Wingdings" w:char="F0E0"/>
-            </w:r>
-          </w:p>
-        </w:tc>
-        <w:tc>
-          <w:tcPr>
-            <w:tcW w:w="7048" w:type="dxa"/>
-            <w:vAlign w:val="center"/>
-          </w:tcPr>
-          <w:p>
-            <w:pPr>
-              <w:rPr>
-                <w:rFonts w:cstheme="minorHAnsi"/>
-              </w:rPr>
-            </w:pPr>
-            <w:r>
-              <w:rPr>
-                <w:rFonts w:cstheme="minorHAnsi"/>
-              </w:rPr>
               <w:t>&lt;a&gt;</w:t>
             </w:r>
           </w:p>
         </w:tc>
-      </w:tr>
-      <w:tr>
-        <w:tc>
-          <w:tcPr>
-            <w:tcW w:w="726" w:type="dxa"/>
-            <w:vAlign w:val="center"/>
-          </w:tcPr>
-          <w:p>
-            <w:pPr>
-              <w:pStyle w:val="ListParagraph"/>
-              <w:numPr>
-                <w:ilvl w:val="0"/>
-                <w:numId w:val="4"/>
-              </w:numPr>
-              <w:jc w:val="center"/>
-            </w:pPr>
-          </w:p>
-        </w:tc>
-        <w:tc>
-          <w:tcPr>
-            <w:tcW w:w="1939" w:type="dxa"/>
-          </w:tcPr>
-          <w:p>
-            <w:pPr>
-              <w:jc w:val="center"/>
-              <w:rPr>
-                <w:rFonts w:cstheme="minorHAnsi"/>
-              </w:rPr>
-            </w:pPr>
-            <w:r>
-              <w:rPr>
-                <w:rFonts w:cstheme="minorHAnsi"/>
-              </w:rPr>
-              <w:t>&lt;</w:t>
-            </w:r>
-            <w:proofErr w:type="spellStart"/>
-            <w:r>
-              <w:rPr>
-                <w:rFonts w:cstheme="minorHAnsi"/>
-              </w:rPr>
-              <w:t>a_null</w:t>
-            </w:r>
-            <w:proofErr w:type="spellEnd"/>
-            <w:r>
-              <w:rPr>
-                <w:rFonts w:cstheme="minorHAnsi"/>
-              </w:rPr>
-              <w:t>&gt;</w:t>
-            </w:r>
-          </w:p>
-        </w:tc>
-        <w:tc>
-          <w:tcPr>
-            <w:tcW w:w="448" w:type="dxa"/>
-          </w:tcPr>
-          <w:p>
-            <w:pPr>
-              <w:jc w:val="center"/>
-              <w:rPr>
-                <w:rFonts w:cstheme="minorHAnsi"/>
-              </w:rPr>
-            </w:pPr>
-            <w:r>
-              <w:rPr>
-                <w:rFonts w:cstheme="minorHAnsi"/>
-              </w:rPr>
-              <w:sym w:font="Wingdings" w:char="F0E0"/>
-            </w:r>
-          </w:p>
-        </w:tc>
-        <w:tc>
-          <w:tcPr>
-            <w:tcW w:w="7048" w:type="dxa"/>
-            <w:vAlign w:val="center"/>
-          </w:tcPr>
-          <w:p>
-            <w:pPr>
-              <w:rPr>
-                <w:rFonts w:cstheme="minorHAnsi"/>
-              </w:rPr>
-            </w:pPr>
-            <w:r>
-              <w:rPr>
-                <w:rFonts w:cstheme="minorHAnsi"/>
-              </w:rPr>
-              <w:t>Λ</w:t>
+        <w:tc>
+          <w:tcPr>
+            <w:tcW w:w="448" w:type="dxa"/>
+          </w:tcPr>
+          <w:p>
+            <w:pPr>
+              <w:jc w:val="center"/>
+              <w:rPr>
+                <w:rFonts w:cstheme="minorHAnsi"/>
+              </w:rPr>
+            </w:pPr>
+            <w:r>
+              <w:rPr>
+                <w:rFonts w:cstheme="minorHAnsi"/>
+              </w:rPr>
+              <w:sym w:font="Wingdings" w:char="F0E0"/>
+            </w:r>
+          </w:p>
+        </w:tc>
+        <w:tc>
+          <w:tcPr>
+            <w:tcW w:w="7048" w:type="dxa"/>
+            <w:vAlign w:val="center"/>
+          </w:tcPr>
+          <w:p>
+            <w:pPr>
+              <w:rPr>
+                <w:rFonts w:cstheme="minorHAnsi"/>
+              </w:rPr>
+            </w:pPr>
+            <w:r>
+              <w:rPr>
+                <w:rFonts w:cstheme="minorHAnsi"/>
+              </w:rPr>
+              <w:t>&lt;relop1&gt;&lt;a1&gt;</w:t>
             </w:r>
           </w:p>
         </w:tc>
@@ -15732,81 +16004,6 @@
               <w:rPr>
                 <w:rFonts w:cstheme="minorHAnsi"/>
               </w:rPr>
-              <w:t>&lt;relop1&gt;&lt;a1&gt;</w:t>
-            </w:r>
-          </w:p>
-        </w:tc>
-      </w:tr>
-      <w:tr>
-        <w:tc>
-          <w:tcPr>
-            <w:tcW w:w="726" w:type="dxa"/>
-            <w:vAlign w:val="center"/>
-          </w:tcPr>
-          <w:p>
-            <w:pPr>
-              <w:pStyle w:val="ListParagraph"/>
-              <w:numPr>
-                <w:ilvl w:val="0"/>
-                <w:numId w:val="4"/>
-              </w:numPr>
-              <w:jc w:val="center"/>
-            </w:pPr>
-          </w:p>
-        </w:tc>
-        <w:tc>
-          <w:tcPr>
-            <w:tcW w:w="1939" w:type="dxa"/>
-          </w:tcPr>
-          <w:p>
-            <w:pPr>
-              <w:jc w:val="center"/>
-              <w:rPr>
-                <w:rFonts w:cstheme="minorHAnsi"/>
-              </w:rPr>
-            </w:pPr>
-            <w:r>
-              <w:rPr>
-                <w:rFonts w:cstheme="minorHAnsi"/>
-              </w:rPr>
-              <w:t>&lt;a&gt;</w:t>
-            </w:r>
-          </w:p>
-        </w:tc>
-        <w:tc>
-          <w:tcPr>
-            <w:tcW w:w="448" w:type="dxa"/>
-          </w:tcPr>
-          <w:p>
-            <w:pPr>
-              <w:jc w:val="center"/>
-              <w:rPr>
-                <w:rFonts w:cstheme="minorHAnsi"/>
-              </w:rPr>
-            </w:pPr>
-            <w:r>
-              <w:rPr>
-                <w:rFonts w:cstheme="minorHAnsi"/>
-              </w:rPr>
-              <w:sym w:font="Wingdings" w:char="F0E0"/>
-            </w:r>
-          </w:p>
-        </w:tc>
-        <w:tc>
-          <w:tcPr>
-            <w:tcW w:w="7048" w:type="dxa"/>
-            <w:vAlign w:val="center"/>
-          </w:tcPr>
-          <w:p>
-            <w:pPr>
-              <w:rPr>
-                <w:rFonts w:cstheme="minorHAnsi"/>
-              </w:rPr>
-            </w:pPr>
-            <w:r>
-              <w:rPr>
-                <w:rFonts w:cstheme="minorHAnsi"/>
-              </w:rPr>
               <w:t>&lt;relop2&gt;&lt;a2&gt;</w:t>
             </w:r>
           </w:p>
@@ -15882,19 +16079,7 @@
               <w:rPr>
                 <w:rFonts w:cstheme="minorHAnsi"/>
               </w:rPr>
-              <w:t>I</w:t>
-            </w:r>
-            <w:r>
-              <w:rPr>
-                <w:rFonts w:cstheme="minorHAnsi"/>
-              </w:rPr>
-              <w:t>d</w:t>
-            </w:r>
-            <w:r>
-              <w:rPr>
-                <w:rFonts w:cstheme="minorHAnsi"/>
-              </w:rPr>
-              <w:t xml:space="preserve"> </w:t>
+              <w:t xml:space="preserve">id </w:t>
             </w:r>
           </w:p>
         </w:tc>
@@ -17092,7 +17277,7 @@
                 <w:szCs w:val="21"/>
                 <w:shd w:val="clear" w:color="auto" w:fill="FFFFFF"/>
               </w:rPr>
-              <w:t>: &lt;statements&gt; Stop. &lt;state1&gt;&lt;d</w:t>
+              <w:t xml:space="preserve">: &lt;statements&gt; Stop. &lt;state1&gt;&lt;default&gt; </w:t>
             </w:r>
             <w:r>
               <w:rPr>
@@ -17101,8 +17286,77 @@
                 <w:szCs w:val="21"/>
                 <w:shd w:val="clear" w:color="auto" w:fill="FFFFFF"/>
               </w:rPr>
-              <w:t>efault</w:t>
-            </w:r>
+              <w:t>End.</w:t>
+            </w:r>
+          </w:p>
+        </w:tc>
+      </w:tr>
+      <w:tr>
+        <w:tc>
+          <w:tcPr>
+            <w:tcW w:w="726" w:type="dxa"/>
+            <w:vAlign w:val="center"/>
+          </w:tcPr>
+          <w:p>
+            <w:pPr>
+              <w:pStyle w:val="ListParagraph"/>
+              <w:numPr>
+                <w:ilvl w:val="0"/>
+                <w:numId w:val="4"/>
+              </w:numPr>
+              <w:jc w:val="center"/>
+            </w:pPr>
+          </w:p>
+        </w:tc>
+        <w:tc>
+          <w:tcPr>
+            <w:tcW w:w="1939" w:type="dxa"/>
+          </w:tcPr>
+          <w:p>
+            <w:pPr>
+              <w:jc w:val="center"/>
+              <w:rPr>
+                <w:rFonts w:cstheme="minorHAnsi"/>
+              </w:rPr>
+            </w:pPr>
+            <w:r>
+              <w:rPr>
+                <w:rFonts w:cstheme="minorHAnsi"/>
+              </w:rPr>
+              <w:t>&lt;option2&gt;</w:t>
+            </w:r>
+          </w:p>
+        </w:tc>
+        <w:tc>
+          <w:tcPr>
+            <w:tcW w:w="448" w:type="dxa"/>
+          </w:tcPr>
+          <w:p>
+            <w:pPr>
+              <w:jc w:val="center"/>
+              <w:rPr>
+                <w:rFonts w:cstheme="minorHAnsi"/>
+              </w:rPr>
+            </w:pPr>
+            <w:r>
+              <w:rPr>
+                <w:rFonts w:cstheme="minorHAnsi"/>
+              </w:rPr>
+              <w:sym w:font="Wingdings" w:char="F0E0"/>
+            </w:r>
+          </w:p>
+        </w:tc>
+        <w:tc>
+          <w:tcPr>
+            <w:tcW w:w="7048" w:type="dxa"/>
+            <w:vAlign w:val="center"/>
+          </w:tcPr>
+          <w:p>
+            <w:pPr>
+              <w:rPr>
+                <w:rFonts w:cstheme="minorHAnsi"/>
+              </w:rPr>
+            </w:pPr>
             <w:r>
               <w:rPr>
                 <w:rFonts w:ascii="Segoe UI" w:hAnsi="Segoe UI" w:cs="Segoe UI"/>
@@ -17110,8 +17364,9 @@
                 <w:szCs w:val="21"/>
                 <w:shd w:val="clear" w:color="auto" w:fill="FFFFFF"/>
               </w:rPr>
-              <w:t xml:space="preserve">&gt; </w:t>
-            </w:r>
+              <w:t>Option&lt;</w:t>
+            </w:r>
+            <w:proofErr w:type="spellStart"/>
             <w:r>
               <w:rPr>
                 <w:rFonts w:ascii="Segoe UI" w:hAnsi="Segoe UI" w:cs="Segoe UI"/>
@@ -17119,77 +17374,9 @@
                 <w:szCs w:val="21"/>
                 <w:shd w:val="clear" w:color="auto" w:fill="FFFFFF"/>
               </w:rPr>
-              <w:t>End.</w:t>
-            </w:r>
-          </w:p>
-        </w:tc>
-      </w:tr>
-      <w:tr>
-        <w:tc>
-          <w:tcPr>
-            <w:tcW w:w="726" w:type="dxa"/>
-            <w:vAlign w:val="center"/>
-          </w:tcPr>
-          <w:p>
-            <w:pPr>
-              <w:pStyle w:val="ListParagraph"/>
-              <w:numPr>
-                <w:ilvl w:val="0"/>
-                <w:numId w:val="4"/>
-              </w:numPr>
-              <w:jc w:val="center"/>
-            </w:pPr>
-          </w:p>
-        </w:tc>
-        <w:tc>
-          <w:tcPr>
-            <w:tcW w:w="1939" w:type="dxa"/>
-          </w:tcPr>
-          <w:p>
-            <w:pPr>
-              <w:jc w:val="center"/>
-              <w:rPr>
-                <w:rFonts w:cstheme="minorHAnsi"/>
-              </w:rPr>
-            </w:pPr>
-            <w:r>
-              <w:rPr>
-                <w:rFonts w:cstheme="minorHAnsi"/>
-              </w:rPr>
-              <w:t>&lt;option2&gt;</w:t>
-            </w:r>
-          </w:p>
-        </w:tc>
-        <w:tc>
-          <w:tcPr>
-            <w:tcW w:w="448" w:type="dxa"/>
-          </w:tcPr>
-          <w:p>
-            <w:pPr>
-              <w:jc w:val="center"/>
-              <w:rPr>
-                <w:rFonts w:cstheme="minorHAnsi"/>
-              </w:rPr>
-            </w:pPr>
-            <w:r>
-              <w:rPr>
-                <w:rFonts w:cstheme="minorHAnsi"/>
-              </w:rPr>
-              <w:sym w:font="Wingdings" w:char="F0E0"/>
-            </w:r>
-          </w:p>
-        </w:tc>
-        <w:tc>
-          <w:tcPr>
-            <w:tcW w:w="7048" w:type="dxa"/>
-            <w:vAlign w:val="center"/>
-          </w:tcPr>
-          <w:p>
-            <w:pPr>
-              <w:rPr>
-                <w:rFonts w:cstheme="minorHAnsi"/>
-              </w:rPr>
-            </w:pPr>
+              <w:t>input_id</w:t>
+            </w:r>
+            <w:proofErr w:type="spellEnd"/>
             <w:r>
               <w:rPr>
                 <w:rFonts w:ascii="Segoe UI" w:hAnsi="Segoe UI" w:cs="Segoe UI"/>
@@ -17197,9 +17384,8 @@
                 <w:szCs w:val="21"/>
                 <w:shd w:val="clear" w:color="auto" w:fill="FFFFFF"/>
               </w:rPr>
-              <w:t>Option&lt;</w:t>
-            </w:r>
-            <w:proofErr w:type="spellStart"/>
+              <w:t>&gt; Start</w:t>
+            </w:r>
             <w:r>
               <w:rPr>
                 <w:rFonts w:ascii="Segoe UI" w:hAnsi="Segoe UI" w:cs="Segoe UI"/>
@@ -17207,9 +17393,9 @@
                 <w:szCs w:val="21"/>
                 <w:shd w:val="clear" w:color="auto" w:fill="FFFFFF"/>
               </w:rPr>
-              <w:t>input_id</w:t>
-            </w:r>
-            <w:proofErr w:type="spellEnd"/>
+              <w:t xml:space="preserve"> State </w:t>
+            </w:r>
+            <w:proofErr w:type="spellStart"/>
             <w:r>
               <w:rPr>
                 <w:rFonts w:ascii="Segoe UI" w:hAnsi="Segoe UI" w:cs="Segoe UI"/>
@@ -17217,8 +17403,9 @@
                 <w:szCs w:val="21"/>
                 <w:shd w:val="clear" w:color="auto" w:fill="FFFFFF"/>
               </w:rPr>
-              <w:t>&gt; Start</w:t>
-            </w:r>
+              <w:t>charlit</w:t>
+            </w:r>
+            <w:proofErr w:type="spellEnd"/>
             <w:r>
               <w:rPr>
                 <w:rFonts w:ascii="Segoe UI" w:hAnsi="Segoe UI" w:cs="Segoe UI"/>
@@ -17226,9 +17413,8 @@
                 <w:szCs w:val="21"/>
                 <w:shd w:val="clear" w:color="auto" w:fill="FFFFFF"/>
               </w:rPr>
-              <w:t xml:space="preserve"> State </w:t>
-            </w:r>
-            <w:proofErr w:type="spellStart"/>
+              <w:t>: &lt;statements&gt; Stop. &lt;state2&gt;</w:t>
+            </w:r>
             <w:r>
               <w:rPr>
                 <w:rFonts w:ascii="Segoe UI" w:hAnsi="Segoe UI" w:cs="Segoe UI"/>
@@ -17236,9 +17422,8 @@
                 <w:szCs w:val="21"/>
                 <w:shd w:val="clear" w:color="auto" w:fill="FFFFFF"/>
               </w:rPr>
-              <w:t>charlit</w:t>
-            </w:r>
-            <w:proofErr w:type="spellEnd"/>
+              <w:t>&lt;default&gt;</w:t>
+            </w:r>
             <w:r>
               <w:rPr>
                 <w:rFonts w:ascii="Segoe UI" w:hAnsi="Segoe UI" w:cs="Segoe UI"/>
@@ -17246,8 +17431,77 @@
                 <w:szCs w:val="21"/>
                 <w:shd w:val="clear" w:color="auto" w:fill="FFFFFF"/>
               </w:rPr>
-              <w:t>: &lt;statements&gt; Stop. &lt;state2&gt;</w:t>
-            </w:r>
+              <w:t xml:space="preserve"> End.</w:t>
+            </w:r>
+          </w:p>
+        </w:tc>
+      </w:tr>
+      <w:tr>
+        <w:tc>
+          <w:tcPr>
+            <w:tcW w:w="726" w:type="dxa"/>
+            <w:vAlign w:val="center"/>
+          </w:tcPr>
+          <w:p>
+            <w:pPr>
+              <w:pStyle w:val="ListParagraph"/>
+              <w:numPr>
+                <w:ilvl w:val="0"/>
+                <w:numId w:val="4"/>
+              </w:numPr>
+              <w:jc w:val="center"/>
+            </w:pPr>
+          </w:p>
+        </w:tc>
+        <w:tc>
+          <w:tcPr>
+            <w:tcW w:w="1939" w:type="dxa"/>
+          </w:tcPr>
+          <w:p>
+            <w:pPr>
+              <w:jc w:val="center"/>
+              <w:rPr>
+                <w:rFonts w:cstheme="minorHAnsi"/>
+              </w:rPr>
+            </w:pPr>
+            <w:r>
+              <w:rPr>
+                <w:rFonts w:cstheme="minorHAnsi"/>
+              </w:rPr>
+              <w:t>&lt;option3&gt;</w:t>
+            </w:r>
+          </w:p>
+        </w:tc>
+        <w:tc>
+          <w:tcPr>
+            <w:tcW w:w="448" w:type="dxa"/>
+          </w:tcPr>
+          <w:p>
+            <w:pPr>
+              <w:jc w:val="center"/>
+              <w:rPr>
+                <w:rFonts w:cstheme="minorHAnsi"/>
+              </w:rPr>
+            </w:pPr>
+            <w:r>
+              <w:rPr>
+                <w:rFonts w:cstheme="minorHAnsi"/>
+              </w:rPr>
+              <w:sym w:font="Wingdings" w:char="F0E0"/>
+            </w:r>
+          </w:p>
+        </w:tc>
+        <w:tc>
+          <w:tcPr>
+            <w:tcW w:w="7048" w:type="dxa"/>
+            <w:vAlign w:val="center"/>
+          </w:tcPr>
+          <w:p>
+            <w:pPr>
+              <w:rPr>
+                <w:rFonts w:cstheme="minorHAnsi"/>
+              </w:rPr>
+            </w:pPr>
             <w:r>
               <w:rPr>
                 <w:rFonts w:ascii="Segoe UI" w:hAnsi="Segoe UI" w:cs="Segoe UI"/>
@@ -17255,8 +17509,9 @@
                 <w:szCs w:val="21"/>
                 <w:shd w:val="clear" w:color="auto" w:fill="FFFFFF"/>
               </w:rPr>
-              <w:t>&lt;default&gt;</w:t>
-            </w:r>
+              <w:t>Option&lt;</w:t>
+            </w:r>
+            <w:proofErr w:type="spellStart"/>
             <w:r>
               <w:rPr>
                 <w:rFonts w:ascii="Segoe UI" w:hAnsi="Segoe UI" w:cs="Segoe UI"/>
@@ -17264,77 +17519,9 @@
                 <w:szCs w:val="21"/>
                 <w:shd w:val="clear" w:color="auto" w:fill="FFFFFF"/>
               </w:rPr>
-              <w:t xml:space="preserve"> End.</w:t>
-            </w:r>
-          </w:p>
-        </w:tc>
-      </w:tr>
-      <w:tr>
-        <w:tc>
-          <w:tcPr>
-            <w:tcW w:w="726" w:type="dxa"/>
-            <w:vAlign w:val="center"/>
-          </w:tcPr>
-          <w:p>
-            <w:pPr>
-              <w:pStyle w:val="ListParagraph"/>
-              <w:numPr>
-                <w:ilvl w:val="0"/>
-                <w:numId w:val="4"/>
-              </w:numPr>
-              <w:jc w:val="center"/>
-            </w:pPr>
-          </w:p>
-        </w:tc>
-        <w:tc>
-          <w:tcPr>
-            <w:tcW w:w="1939" w:type="dxa"/>
-          </w:tcPr>
-          <w:p>
-            <w:pPr>
-              <w:jc w:val="center"/>
-              <w:rPr>
-                <w:rFonts w:cstheme="minorHAnsi"/>
-              </w:rPr>
-            </w:pPr>
-            <w:r>
-              <w:rPr>
-                <w:rFonts w:cstheme="minorHAnsi"/>
-              </w:rPr>
-              <w:t>&lt;option3&gt;</w:t>
-            </w:r>
-          </w:p>
-        </w:tc>
-        <w:tc>
-          <w:tcPr>
-            <w:tcW w:w="448" w:type="dxa"/>
-          </w:tcPr>
-          <w:p>
-            <w:pPr>
-              <w:jc w:val="center"/>
-              <w:rPr>
-                <w:rFonts w:cstheme="minorHAnsi"/>
-              </w:rPr>
-            </w:pPr>
-            <w:r>
-              <w:rPr>
-                <w:rFonts w:cstheme="minorHAnsi"/>
-              </w:rPr>
-              <w:sym w:font="Wingdings" w:char="F0E0"/>
-            </w:r>
-          </w:p>
-        </w:tc>
-        <w:tc>
-          <w:tcPr>
-            <w:tcW w:w="7048" w:type="dxa"/>
-            <w:vAlign w:val="center"/>
-          </w:tcPr>
-          <w:p>
-            <w:pPr>
-              <w:rPr>
-                <w:rFonts w:cstheme="minorHAnsi"/>
-              </w:rPr>
-            </w:pPr>
+              <w:t>input_id</w:t>
+            </w:r>
+            <w:proofErr w:type="spellEnd"/>
             <w:r>
               <w:rPr>
                 <w:rFonts w:ascii="Segoe UI" w:hAnsi="Segoe UI" w:cs="Segoe UI"/>
@@ -17342,9 +17529,8 @@
                 <w:szCs w:val="21"/>
                 <w:shd w:val="clear" w:color="auto" w:fill="FFFFFF"/>
               </w:rPr>
-              <w:t>Option&lt;</w:t>
-            </w:r>
-            <w:proofErr w:type="spellStart"/>
+              <w:t>&gt; Start</w:t>
+            </w:r>
             <w:r>
               <w:rPr>
                 <w:rFonts w:ascii="Segoe UI" w:hAnsi="Segoe UI" w:cs="Segoe UI"/>
@@ -17352,9 +17538,8 @@
                 <w:szCs w:val="21"/>
                 <w:shd w:val="clear" w:color="auto" w:fill="FFFFFF"/>
               </w:rPr>
-              <w:t>input_id</w:t>
-            </w:r>
-            <w:proofErr w:type="spellEnd"/>
+              <w:t xml:space="preserve"> Stat</w:t>
+            </w:r>
             <w:r>
               <w:rPr>
                 <w:rFonts w:ascii="Segoe UI" w:hAnsi="Segoe UI" w:cs="Segoe UI"/>
@@ -17362,8 +17547,9 @@
                 <w:szCs w:val="21"/>
                 <w:shd w:val="clear" w:color="auto" w:fill="FFFFFF"/>
               </w:rPr>
-              <w:t>&gt; Start</w:t>
-            </w:r>
+              <w:t xml:space="preserve">e </w:t>
+            </w:r>
+            <w:proofErr w:type="spellStart"/>
             <w:r>
               <w:rPr>
                 <w:rFonts w:ascii="Segoe UI" w:hAnsi="Segoe UI" w:cs="Segoe UI"/>
@@ -17371,8 +17557,9 @@
                 <w:szCs w:val="21"/>
                 <w:shd w:val="clear" w:color="auto" w:fill="FFFFFF"/>
               </w:rPr>
-              <w:t xml:space="preserve"> Stat</w:t>
-            </w:r>
+              <w:t>stringlit</w:t>
+            </w:r>
+            <w:proofErr w:type="spellEnd"/>
             <w:r>
               <w:rPr>
                 <w:rFonts w:ascii="Segoe UI" w:hAnsi="Segoe UI" w:cs="Segoe UI"/>
@@ -17380,9 +17567,8 @@
                 <w:szCs w:val="21"/>
                 <w:shd w:val="clear" w:color="auto" w:fill="FFFFFF"/>
               </w:rPr>
-              <w:t xml:space="preserve">e </w:t>
-            </w:r>
-            <w:proofErr w:type="spellStart"/>
+              <w:t xml:space="preserve">: &lt;statements&gt; Stop. &lt;state3&gt;&lt;default&gt; </w:t>
+            </w:r>
             <w:r>
               <w:rPr>
                 <w:rFonts w:ascii="Segoe UI" w:hAnsi="Segoe UI" w:cs="Segoe UI"/>
@@ -17390,9 +17576,77 @@
                 <w:szCs w:val="21"/>
                 <w:shd w:val="clear" w:color="auto" w:fill="FFFFFF"/>
               </w:rPr>
-              <w:t>stringlit</w:t>
-            </w:r>
-            <w:proofErr w:type="spellEnd"/>
+              <w:t>End.</w:t>
+            </w:r>
+          </w:p>
+        </w:tc>
+      </w:tr>
+      <w:tr>
+        <w:tc>
+          <w:tcPr>
+            <w:tcW w:w="726" w:type="dxa"/>
+            <w:vAlign w:val="center"/>
+          </w:tcPr>
+          <w:p>
+            <w:pPr>
+              <w:pStyle w:val="ListParagraph"/>
+              <w:numPr>
+                <w:ilvl w:val="0"/>
+                <w:numId w:val="4"/>
+              </w:numPr>
+              <w:jc w:val="center"/>
+            </w:pPr>
+          </w:p>
+        </w:tc>
+        <w:tc>
+          <w:tcPr>
+            <w:tcW w:w="1939" w:type="dxa"/>
+          </w:tcPr>
+          <w:p>
+            <w:pPr>
+              <w:jc w:val="center"/>
+              <w:rPr>
+                <w:rFonts w:cstheme="minorHAnsi"/>
+              </w:rPr>
+            </w:pPr>
+            <w:r>
+              <w:rPr>
+                <w:rFonts w:cstheme="minorHAnsi"/>
+              </w:rPr>
+              <w:t>&lt;state1&gt;</w:t>
+            </w:r>
+          </w:p>
+        </w:tc>
+        <w:tc>
+          <w:tcPr>
+            <w:tcW w:w="448" w:type="dxa"/>
+          </w:tcPr>
+          <w:p>
+            <w:pPr>
+              <w:jc w:val="center"/>
+              <w:rPr>
+                <w:rFonts w:cstheme="minorHAnsi"/>
+              </w:rPr>
+            </w:pPr>
+            <w:r>
+              <w:rPr>
+                <w:rFonts w:cstheme="minorHAnsi"/>
+              </w:rPr>
+              <w:sym w:font="Wingdings" w:char="F0E0"/>
+            </w:r>
+          </w:p>
+        </w:tc>
+        <w:tc>
+          <w:tcPr>
+            <w:tcW w:w="7048" w:type="dxa"/>
+            <w:vAlign w:val="center"/>
+          </w:tcPr>
+          <w:p>
+            <w:pPr>
+              <w:rPr>
+                <w:rFonts w:cstheme="minorHAnsi"/>
+              </w:rPr>
+            </w:pPr>
             <w:r>
               <w:rPr>
                 <w:rFonts w:ascii="Segoe UI" w:hAnsi="Segoe UI" w:cs="Segoe UI"/>
@@ -17400,8 +17654,9 @@
                 <w:szCs w:val="21"/>
                 <w:shd w:val="clear" w:color="auto" w:fill="FFFFFF"/>
               </w:rPr>
-              <w:t>: &lt;statements&gt; Stop. &lt;state3&gt;&lt;d</w:t>
-            </w:r>
+              <w:t xml:space="preserve">State </w:t>
+            </w:r>
+            <w:proofErr w:type="spellStart"/>
             <w:r>
               <w:rPr>
                 <w:rFonts w:ascii="Segoe UI" w:hAnsi="Segoe UI" w:cs="Segoe UI"/>
@@ -17409,8 +17664,9 @@
                 <w:szCs w:val="21"/>
                 <w:shd w:val="clear" w:color="auto" w:fill="FFFFFF"/>
               </w:rPr>
-              <w:t>efault</w:t>
-            </w:r>
+              <w:t>intlit</w:t>
+            </w:r>
+            <w:proofErr w:type="spellEnd"/>
             <w:r>
               <w:rPr>
                 <w:rFonts w:ascii="Segoe UI" w:hAnsi="Segoe UI" w:cs="Segoe UI"/>
@@ -17418,8 +17674,152 @@
                 <w:szCs w:val="21"/>
                 <w:shd w:val="clear" w:color="auto" w:fill="FFFFFF"/>
               </w:rPr>
-              <w:t xml:space="preserve">&gt; </w:t>
-            </w:r>
+              <w:t>: &lt;statements&gt; Stop. &lt;state1&gt;</w:t>
+            </w:r>
+          </w:p>
+        </w:tc>
+      </w:tr>
+      <w:tr>
+        <w:tc>
+          <w:tcPr>
+            <w:tcW w:w="726" w:type="dxa"/>
+            <w:vAlign w:val="center"/>
+          </w:tcPr>
+          <w:p>
+            <w:pPr>
+              <w:pStyle w:val="ListParagraph"/>
+              <w:numPr>
+                <w:ilvl w:val="0"/>
+                <w:numId w:val="4"/>
+              </w:numPr>
+              <w:jc w:val="center"/>
+            </w:pPr>
+          </w:p>
+        </w:tc>
+        <w:tc>
+          <w:tcPr>
+            <w:tcW w:w="1939" w:type="dxa"/>
+          </w:tcPr>
+          <w:p>
+            <w:pPr>
+              <w:jc w:val="center"/>
+              <w:rPr>
+                <w:rFonts w:cstheme="minorHAnsi"/>
+              </w:rPr>
+            </w:pPr>
+            <w:r>
+              <w:rPr>
+                <w:rFonts w:cstheme="minorHAnsi"/>
+              </w:rPr>
+              <w:t>&lt;state1&gt;</w:t>
+            </w:r>
+          </w:p>
+        </w:tc>
+        <w:tc>
+          <w:tcPr>
+            <w:tcW w:w="448" w:type="dxa"/>
+          </w:tcPr>
+          <w:p>
+            <w:pPr>
+              <w:jc w:val="center"/>
+              <w:rPr>
+                <w:rFonts w:cstheme="minorHAnsi"/>
+              </w:rPr>
+            </w:pPr>
+            <w:r>
+              <w:rPr>
+                <w:rFonts w:cstheme="minorHAnsi"/>
+              </w:rPr>
+              <w:sym w:font="Wingdings" w:char="F0E0"/>
+            </w:r>
+          </w:p>
+        </w:tc>
+        <w:tc>
+          <w:tcPr>
+            <w:tcW w:w="7048" w:type="dxa"/>
+            <w:vAlign w:val="center"/>
+          </w:tcPr>
+          <w:p>
+            <w:pPr>
+              <w:rPr>
+                <w:rFonts w:cstheme="minorHAnsi"/>
+              </w:rPr>
+            </w:pPr>
+            <w:r>
+              <w:rPr>
+                <w:rFonts w:cstheme="minorHAnsi"/>
+              </w:rPr>
+              <w:t>Λ</w:t>
+            </w:r>
+          </w:p>
+        </w:tc>
+      </w:tr>
+      <w:tr>
+        <w:tc>
+          <w:tcPr>
+            <w:tcW w:w="726" w:type="dxa"/>
+            <w:vAlign w:val="center"/>
+          </w:tcPr>
+          <w:p>
+            <w:pPr>
+              <w:pStyle w:val="ListParagraph"/>
+              <w:numPr>
+                <w:ilvl w:val="0"/>
+                <w:numId w:val="4"/>
+              </w:numPr>
+              <w:jc w:val="center"/>
+            </w:pPr>
+          </w:p>
+        </w:tc>
+        <w:tc>
+          <w:tcPr>
+            <w:tcW w:w="1939" w:type="dxa"/>
+          </w:tcPr>
+          <w:p>
+            <w:pPr>
+              <w:jc w:val="center"/>
+              <w:rPr>
+                <w:rFonts w:cstheme="minorHAnsi"/>
+              </w:rPr>
+            </w:pPr>
+            <w:r>
+              <w:rPr>
+                <w:rFonts w:cstheme="minorHAnsi"/>
+              </w:rPr>
+              <w:t>&lt;state2&gt;</w:t>
+            </w:r>
+          </w:p>
+        </w:tc>
+        <w:tc>
+          <w:tcPr>
+            <w:tcW w:w="448" w:type="dxa"/>
+          </w:tcPr>
+          <w:p>
+            <w:pPr>
+              <w:jc w:val="center"/>
+              <w:rPr>
+                <w:rFonts w:cstheme="minorHAnsi"/>
+              </w:rPr>
+            </w:pPr>
+            <w:r>
+              <w:rPr>
+                <w:rFonts w:cstheme="minorHAnsi"/>
+              </w:rPr>
+              <w:sym w:font="Wingdings" w:char="F0E0"/>
+            </w:r>
+          </w:p>
+        </w:tc>
+        <w:tc>
+          <w:tcPr>
+            <w:tcW w:w="7048" w:type="dxa"/>
+            <w:vAlign w:val="center"/>
+          </w:tcPr>
+          <w:p>
+            <w:pPr>
+              <w:rPr>
+                <w:rFonts w:cstheme="minorHAnsi"/>
+              </w:rPr>
+            </w:pPr>
             <w:r>
               <w:rPr>
                 <w:rFonts w:ascii="Segoe UI" w:hAnsi="Segoe UI" w:cs="Segoe UI"/>
@@ -17427,77 +17827,9 @@
                 <w:szCs w:val="21"/>
                 <w:shd w:val="clear" w:color="auto" w:fill="FFFFFF"/>
               </w:rPr>
-              <w:t>End.</w:t>
-            </w:r>
-          </w:p>
-        </w:tc>
-      </w:tr>
-      <w:tr>
-        <w:tc>
-          <w:tcPr>
-            <w:tcW w:w="726" w:type="dxa"/>
-            <w:vAlign w:val="center"/>
-          </w:tcPr>
-          <w:p>
-            <w:pPr>
-              <w:pStyle w:val="ListParagraph"/>
-              <w:numPr>
-                <w:ilvl w:val="0"/>
-                <w:numId w:val="4"/>
-              </w:numPr>
-              <w:jc w:val="center"/>
-            </w:pPr>
-          </w:p>
-        </w:tc>
-        <w:tc>
-          <w:tcPr>
-            <w:tcW w:w="1939" w:type="dxa"/>
-          </w:tcPr>
-          <w:p>
-            <w:pPr>
-              <w:jc w:val="center"/>
-              <w:rPr>
-                <w:rFonts w:cstheme="minorHAnsi"/>
-              </w:rPr>
-            </w:pPr>
-            <w:r>
-              <w:rPr>
-                <w:rFonts w:cstheme="minorHAnsi"/>
-              </w:rPr>
-              <w:t>&lt;state1&gt;</w:t>
-            </w:r>
-          </w:p>
-        </w:tc>
-        <w:tc>
-          <w:tcPr>
-            <w:tcW w:w="448" w:type="dxa"/>
-          </w:tcPr>
-          <w:p>
-            <w:pPr>
-              <w:jc w:val="center"/>
-              <w:rPr>
-                <w:rFonts w:cstheme="minorHAnsi"/>
-              </w:rPr>
-            </w:pPr>
-            <w:r>
-              <w:rPr>
-                <w:rFonts w:cstheme="minorHAnsi"/>
-              </w:rPr>
-              <w:sym w:font="Wingdings" w:char="F0E0"/>
-            </w:r>
-          </w:p>
-        </w:tc>
-        <w:tc>
-          <w:tcPr>
-            <w:tcW w:w="7048" w:type="dxa"/>
-            <w:vAlign w:val="center"/>
-          </w:tcPr>
-          <w:p>
-            <w:pPr>
-              <w:rPr>
-                <w:rFonts w:cstheme="minorHAnsi"/>
-              </w:rPr>
-            </w:pPr>
+              <w:t xml:space="preserve">State </w:t>
+            </w:r>
+            <w:proofErr w:type="spellStart"/>
             <w:r>
               <w:rPr>
                 <w:rFonts w:ascii="Segoe UI" w:hAnsi="Segoe UI" w:cs="Segoe UI"/>
@@ -17505,9 +17837,9 @@
                 <w:szCs w:val="21"/>
                 <w:shd w:val="clear" w:color="auto" w:fill="FFFFFF"/>
               </w:rPr>
-              <w:t xml:space="preserve">State </w:t>
-            </w:r>
-            <w:proofErr w:type="spellStart"/>
+              <w:t>charlit</w:t>
+            </w:r>
+            <w:proofErr w:type="spellEnd"/>
             <w:r>
               <w:rPr>
                 <w:rFonts w:ascii="Segoe UI" w:hAnsi="Segoe UI" w:cs="Segoe UI"/>
@@ -17515,9 +17847,152 @@
                 <w:szCs w:val="21"/>
                 <w:shd w:val="clear" w:color="auto" w:fill="FFFFFF"/>
               </w:rPr>
-              <w:t>intlit</w:t>
-            </w:r>
-            <w:proofErr w:type="spellEnd"/>
+              <w:t>: &lt;statements&gt; Stop. &lt;state2&gt;</w:t>
+            </w:r>
+          </w:p>
+        </w:tc>
+      </w:tr>
+      <w:tr>
+        <w:tc>
+          <w:tcPr>
+            <w:tcW w:w="726" w:type="dxa"/>
+            <w:vAlign w:val="center"/>
+          </w:tcPr>
+          <w:p>
+            <w:pPr>
+              <w:pStyle w:val="ListParagraph"/>
+              <w:numPr>
+                <w:ilvl w:val="0"/>
+                <w:numId w:val="4"/>
+              </w:numPr>
+              <w:jc w:val="center"/>
+            </w:pPr>
+          </w:p>
+        </w:tc>
+        <w:tc>
+          <w:tcPr>
+            <w:tcW w:w="1939" w:type="dxa"/>
+          </w:tcPr>
+          <w:p>
+            <w:pPr>
+              <w:jc w:val="center"/>
+              <w:rPr>
+                <w:rFonts w:cstheme="minorHAnsi"/>
+              </w:rPr>
+            </w:pPr>
+            <w:r>
+              <w:rPr>
+                <w:rFonts w:cstheme="minorHAnsi"/>
+              </w:rPr>
+              <w:t>&lt;state2&gt;</w:t>
+            </w:r>
+          </w:p>
+        </w:tc>
+        <w:tc>
+          <w:tcPr>
+            <w:tcW w:w="448" w:type="dxa"/>
+          </w:tcPr>
+          <w:p>
+            <w:pPr>
+              <w:jc w:val="center"/>
+              <w:rPr>
+                <w:rFonts w:cstheme="minorHAnsi"/>
+              </w:rPr>
+            </w:pPr>
+            <w:r>
+              <w:rPr>
+                <w:rFonts w:cstheme="minorHAnsi"/>
+              </w:rPr>
+              <w:sym w:font="Wingdings" w:char="F0E0"/>
+            </w:r>
+          </w:p>
+        </w:tc>
+        <w:tc>
+          <w:tcPr>
+            <w:tcW w:w="7048" w:type="dxa"/>
+            <w:vAlign w:val="center"/>
+          </w:tcPr>
+          <w:p>
+            <w:pPr>
+              <w:rPr>
+                <w:rFonts w:cstheme="minorHAnsi"/>
+              </w:rPr>
+            </w:pPr>
+            <w:r>
+              <w:rPr>
+                <w:rFonts w:cstheme="minorHAnsi"/>
+              </w:rPr>
+              <w:t>Λ</w:t>
+            </w:r>
+          </w:p>
+        </w:tc>
+      </w:tr>
+      <w:tr>
+        <w:tc>
+          <w:tcPr>
+            <w:tcW w:w="726" w:type="dxa"/>
+            <w:vAlign w:val="center"/>
+          </w:tcPr>
+          <w:p>
+            <w:pPr>
+              <w:pStyle w:val="ListParagraph"/>
+              <w:numPr>
+                <w:ilvl w:val="0"/>
+                <w:numId w:val="4"/>
+              </w:numPr>
+              <w:jc w:val="center"/>
+            </w:pPr>
+          </w:p>
+        </w:tc>
+        <w:tc>
+          <w:tcPr>
+            <w:tcW w:w="1939" w:type="dxa"/>
+          </w:tcPr>
+          <w:p>
+            <w:pPr>
+              <w:jc w:val="center"/>
+              <w:rPr>
+                <w:rFonts w:cstheme="minorHAnsi"/>
+              </w:rPr>
+            </w:pPr>
+            <w:r>
+              <w:rPr>
+                <w:rFonts w:cstheme="minorHAnsi"/>
+              </w:rPr>
+              <w:t>&lt;state3&gt;</w:t>
+            </w:r>
+          </w:p>
+        </w:tc>
+        <w:tc>
+          <w:tcPr>
+            <w:tcW w:w="448" w:type="dxa"/>
+          </w:tcPr>
+          <w:p>
+            <w:pPr>
+              <w:jc w:val="center"/>
+              <w:rPr>
+                <w:rFonts w:cstheme="minorHAnsi"/>
+              </w:rPr>
+            </w:pPr>
+            <w:r>
+              <w:rPr>
+                <w:rFonts w:cstheme="minorHAnsi"/>
+              </w:rPr>
+              <w:sym w:font="Wingdings" w:char="F0E0"/>
+            </w:r>
+          </w:p>
+        </w:tc>
+        <w:tc>
+          <w:tcPr>
+            <w:tcW w:w="7048" w:type="dxa"/>
+            <w:vAlign w:val="center"/>
+          </w:tcPr>
+          <w:p>
+            <w:pPr>
+              <w:rPr>
+                <w:rFonts w:cstheme="minorHAnsi"/>
+              </w:rPr>
+            </w:pPr>
             <w:r>
               <w:rPr>
                 <w:rFonts w:ascii="Segoe UI" w:hAnsi="Segoe UI" w:cs="Segoe UI"/>
@@ -17525,152 +18000,9 @@
                 <w:szCs w:val="21"/>
                 <w:shd w:val="clear" w:color="auto" w:fill="FFFFFF"/>
               </w:rPr>
-              <w:t>: &lt;statements&gt; Stop. &lt;state1&gt;</w:t>
-            </w:r>
-          </w:p>
-        </w:tc>
-      </w:tr>
-      <w:tr>
-        <w:tc>
-          <w:tcPr>
-            <w:tcW w:w="726" w:type="dxa"/>
-            <w:vAlign w:val="center"/>
-          </w:tcPr>
-          <w:p>
-            <w:pPr>
-              <w:pStyle w:val="ListParagraph"/>
-              <w:numPr>
-                <w:ilvl w:val="0"/>
-                <w:numId w:val="4"/>
-              </w:numPr>
-              <w:jc w:val="center"/>
-            </w:pPr>
-          </w:p>
-        </w:tc>
-        <w:tc>
-          <w:tcPr>
-            <w:tcW w:w="1939" w:type="dxa"/>
-          </w:tcPr>
-          <w:p>
-            <w:pPr>
-              <w:jc w:val="center"/>
-              <w:rPr>
-                <w:rFonts w:cstheme="minorHAnsi"/>
-              </w:rPr>
-            </w:pPr>
-            <w:r>
-              <w:rPr>
-                <w:rFonts w:cstheme="minorHAnsi"/>
-              </w:rPr>
-              <w:t>&lt;state1&gt;</w:t>
-            </w:r>
-          </w:p>
-        </w:tc>
-        <w:tc>
-          <w:tcPr>
-            <w:tcW w:w="448" w:type="dxa"/>
-          </w:tcPr>
-          <w:p>
-            <w:pPr>
-              <w:jc w:val="center"/>
-              <w:rPr>
-                <w:rFonts w:cstheme="minorHAnsi"/>
-              </w:rPr>
-            </w:pPr>
-            <w:r>
-              <w:rPr>
-                <w:rFonts w:cstheme="minorHAnsi"/>
-              </w:rPr>
-              <w:sym w:font="Wingdings" w:char="F0E0"/>
-            </w:r>
-          </w:p>
-        </w:tc>
-        <w:tc>
-          <w:tcPr>
-            <w:tcW w:w="7048" w:type="dxa"/>
-            <w:vAlign w:val="center"/>
-          </w:tcPr>
-          <w:p>
-            <w:pPr>
-              <w:rPr>
-                <w:rFonts w:cstheme="minorHAnsi"/>
-              </w:rPr>
-            </w:pPr>
-            <w:r>
-              <w:rPr>
-                <w:rFonts w:cstheme="minorHAnsi"/>
-              </w:rPr>
-              <w:t>Λ</w:t>
-            </w:r>
-          </w:p>
-        </w:tc>
-      </w:tr>
-      <w:tr>
-        <w:tc>
-          <w:tcPr>
-            <w:tcW w:w="726" w:type="dxa"/>
-            <w:vAlign w:val="center"/>
-          </w:tcPr>
-          <w:p>
-            <w:pPr>
-              <w:pStyle w:val="ListParagraph"/>
-              <w:numPr>
-                <w:ilvl w:val="0"/>
-                <w:numId w:val="4"/>
-              </w:numPr>
-              <w:jc w:val="center"/>
-            </w:pPr>
-          </w:p>
-        </w:tc>
-        <w:tc>
-          <w:tcPr>
-            <w:tcW w:w="1939" w:type="dxa"/>
-          </w:tcPr>
-          <w:p>
-            <w:pPr>
-              <w:jc w:val="center"/>
-              <w:rPr>
-                <w:rFonts w:cstheme="minorHAnsi"/>
-              </w:rPr>
-            </w:pPr>
-            <w:r>
-              <w:rPr>
-                <w:rFonts w:cstheme="minorHAnsi"/>
-              </w:rPr>
-              <w:t>&lt;state2&gt;</w:t>
-            </w:r>
-          </w:p>
-        </w:tc>
-        <w:tc>
-          <w:tcPr>
-            <w:tcW w:w="448" w:type="dxa"/>
-          </w:tcPr>
-          <w:p>
-            <w:pPr>
-              <w:jc w:val="center"/>
-              <w:rPr>
-                <w:rFonts w:cstheme="minorHAnsi"/>
-              </w:rPr>
-            </w:pPr>
-            <w:r>
-              <w:rPr>
-                <w:rFonts w:cstheme="minorHAnsi"/>
-              </w:rPr>
-              <w:sym w:font="Wingdings" w:char="F0E0"/>
-            </w:r>
-          </w:p>
-        </w:tc>
-        <w:tc>
-          <w:tcPr>
-            <w:tcW w:w="7048" w:type="dxa"/>
-            <w:vAlign w:val="center"/>
-          </w:tcPr>
-          <w:p>
-            <w:pPr>
-              <w:rPr>
-                <w:rFonts w:cstheme="minorHAnsi"/>
-              </w:rPr>
-            </w:pPr>
+              <w:t xml:space="preserve">State </w:t>
+            </w:r>
+            <w:proofErr w:type="spellStart"/>
             <w:r>
               <w:rPr>
                 <w:rFonts w:ascii="Segoe UI" w:hAnsi="Segoe UI" w:cs="Segoe UI"/>
@@ -17678,9 +18010,9 @@
                 <w:szCs w:val="21"/>
                 <w:shd w:val="clear" w:color="auto" w:fill="FFFFFF"/>
               </w:rPr>
-              <w:t xml:space="preserve">State </w:t>
-            </w:r>
-            <w:proofErr w:type="spellStart"/>
+              <w:t>stringlit</w:t>
+            </w:r>
+            <w:proofErr w:type="spellEnd"/>
             <w:r>
               <w:rPr>
                 <w:rFonts w:ascii="Segoe UI" w:hAnsi="Segoe UI" w:cs="Segoe UI"/>
@@ -17688,54 +18020,44 @@
                 <w:szCs w:val="21"/>
                 <w:shd w:val="clear" w:color="auto" w:fill="FFFFFF"/>
               </w:rPr>
-              <w:t>charlit</w:t>
-            </w:r>
-            <w:proofErr w:type="spellEnd"/>
-            <w:r>
-              <w:rPr>
-                <w:rFonts w:ascii="Segoe UI" w:hAnsi="Segoe UI" w:cs="Segoe UI"/>
-                <w:sz w:val="21"/>
-                <w:szCs w:val="21"/>
-                <w:shd w:val="clear" w:color="auto" w:fill="FFFFFF"/>
-              </w:rPr>
-              <w:t>: &lt;statements&gt; Stop. &lt;state2&gt;</w:t>
-            </w:r>
-          </w:p>
-        </w:tc>
-      </w:tr>
-      <w:tr>
-        <w:tc>
-          <w:tcPr>
-            <w:tcW w:w="726" w:type="dxa"/>
-            <w:vAlign w:val="center"/>
-          </w:tcPr>
-          <w:p>
-            <w:pPr>
-              <w:pStyle w:val="ListParagraph"/>
-              <w:numPr>
-                <w:ilvl w:val="0"/>
-                <w:numId w:val="4"/>
-              </w:numPr>
-              <w:jc w:val="center"/>
-            </w:pPr>
-          </w:p>
-        </w:tc>
-        <w:tc>
-          <w:tcPr>
-            <w:tcW w:w="1939" w:type="dxa"/>
-          </w:tcPr>
-          <w:p>
-            <w:pPr>
-              <w:jc w:val="center"/>
-              <w:rPr>
-                <w:rFonts w:cstheme="minorHAnsi"/>
-              </w:rPr>
-            </w:pPr>
-            <w:r>
-              <w:rPr>
-                <w:rFonts w:cstheme="minorHAnsi"/>
-              </w:rPr>
-              <w:t>&lt;state2&gt;</w:t>
+              <w:t>: &lt;statements&gt; Stop. &lt;state3&gt;</w:t>
+            </w:r>
+          </w:p>
+        </w:tc>
+      </w:tr>
+      <w:tr>
+        <w:tc>
+          <w:tcPr>
+            <w:tcW w:w="726" w:type="dxa"/>
+            <w:vAlign w:val="center"/>
+          </w:tcPr>
+          <w:p>
+            <w:pPr>
+              <w:pStyle w:val="ListParagraph"/>
+              <w:numPr>
+                <w:ilvl w:val="0"/>
+                <w:numId w:val="4"/>
+              </w:numPr>
+              <w:jc w:val="center"/>
+            </w:pPr>
+          </w:p>
+        </w:tc>
+        <w:tc>
+          <w:tcPr>
+            <w:tcW w:w="1939" w:type="dxa"/>
+          </w:tcPr>
+          <w:p>
+            <w:pPr>
+              <w:jc w:val="center"/>
+              <w:rPr>
+                <w:rFonts w:cstheme="minorHAnsi"/>
+              </w:rPr>
+            </w:pPr>
+            <w:r>
+              <w:rPr>
+                <w:rFonts w:cstheme="minorHAnsi"/>
+              </w:rPr>
+              <w:t>&lt;state3&gt;</w:t>
             </w:r>
           </w:p>
         </w:tc>
@@ -17810,118 +18132,161 @@
               <w:rPr>
                 <w:rFonts w:cstheme="minorHAnsi"/>
               </w:rPr>
-              <w:t>&lt;state3&gt;</w:t>
-            </w:r>
-          </w:p>
-        </w:tc>
-        <w:tc>
-          <w:tcPr>
-            <w:tcW w:w="448" w:type="dxa"/>
-          </w:tcPr>
-          <w:p>
-            <w:pPr>
-              <w:jc w:val="center"/>
-              <w:rPr>
-                <w:rFonts w:cstheme="minorHAnsi"/>
-              </w:rPr>
-            </w:pPr>
-            <w:r>
-              <w:rPr>
-                <w:rFonts w:cstheme="minorHAnsi"/>
-              </w:rPr>
-              <w:sym w:font="Wingdings" w:char="F0E0"/>
-            </w:r>
-          </w:p>
-        </w:tc>
-        <w:tc>
-          <w:tcPr>
-            <w:tcW w:w="7048" w:type="dxa"/>
-            <w:vAlign w:val="center"/>
-          </w:tcPr>
-          <w:p>
-            <w:pPr>
-              <w:rPr>
-                <w:rFonts w:cstheme="minorHAnsi"/>
-              </w:rPr>
-            </w:pPr>
-            <w:r>
-              <w:rPr>
-                <w:rFonts w:ascii="Segoe UI" w:hAnsi="Segoe UI" w:cs="Segoe UI"/>
-                <w:sz w:val="21"/>
-                <w:szCs w:val="21"/>
-                <w:shd w:val="clear" w:color="auto" w:fill="FFFFFF"/>
-              </w:rPr>
-              <w:t xml:space="preserve">State </w:t>
-            </w:r>
-            <w:proofErr w:type="spellStart"/>
-            <w:r>
-              <w:rPr>
-                <w:rFonts w:ascii="Segoe UI" w:hAnsi="Segoe UI" w:cs="Segoe UI"/>
-                <w:sz w:val="21"/>
-                <w:szCs w:val="21"/>
-                <w:shd w:val="clear" w:color="auto" w:fill="FFFFFF"/>
-              </w:rPr>
-              <w:t>stringlit</w:t>
-            </w:r>
-            <w:proofErr w:type="spellEnd"/>
-            <w:r>
-              <w:rPr>
-                <w:rFonts w:ascii="Segoe UI" w:hAnsi="Segoe UI" w:cs="Segoe UI"/>
-                <w:sz w:val="21"/>
-                <w:szCs w:val="21"/>
-                <w:shd w:val="clear" w:color="auto" w:fill="FFFFFF"/>
-              </w:rPr>
-              <w:t>: &lt;statements&gt; Stop. &lt;state3&gt;</w:t>
-            </w:r>
-          </w:p>
-        </w:tc>
-      </w:tr>
-      <w:tr>
-        <w:tc>
-          <w:tcPr>
-            <w:tcW w:w="726" w:type="dxa"/>
-            <w:vAlign w:val="center"/>
-          </w:tcPr>
-          <w:p>
-            <w:pPr>
-              <w:pStyle w:val="ListParagraph"/>
-              <w:numPr>
-                <w:ilvl w:val="0"/>
-                <w:numId w:val="4"/>
-              </w:numPr>
-              <w:jc w:val="center"/>
-            </w:pPr>
-          </w:p>
-        </w:tc>
-        <w:tc>
-          <w:tcPr>
-            <w:tcW w:w="1939" w:type="dxa"/>
-          </w:tcPr>
-          <w:p>
-            <w:pPr>
-              <w:jc w:val="center"/>
-              <w:rPr>
-                <w:rFonts w:cstheme="minorHAnsi"/>
-              </w:rPr>
-            </w:pPr>
-            <w:r>
-              <w:rPr>
-                <w:rFonts w:cstheme="minorHAnsi"/>
-              </w:rPr>
-              <w:t>&lt;state3&gt;</w:t>
-            </w:r>
-          </w:p>
-        </w:tc>
-        <w:tc>
-          <w:tcPr>
-            <w:tcW w:w="448" w:type="dxa"/>
-          </w:tcPr>
-          <w:p>
-            <w:pPr>
-              <w:jc w:val="center"/>
-              <w:rPr>
-                <w:rFonts w:cstheme="minorHAnsi"/>
-              </w:rPr>
+              <w:t>&lt;control&gt;</w:t>
+            </w:r>
+          </w:p>
+        </w:tc>
+        <w:tc>
+          <w:tcPr>
+            <w:tcW w:w="448" w:type="dxa"/>
+          </w:tcPr>
+          <w:p>
+            <w:pPr>
+              <w:jc w:val="center"/>
+            </w:pPr>
+            <w:r>
+              <w:rPr>
+                <w:rFonts w:cstheme="minorHAnsi"/>
+              </w:rPr>
+              <w:sym w:font="Wingdings" w:char="F0E0"/>
+            </w:r>
+          </w:p>
+        </w:tc>
+        <w:tc>
+          <w:tcPr>
+            <w:tcW w:w="7048" w:type="dxa"/>
+            <w:vAlign w:val="center"/>
+          </w:tcPr>
+          <w:p>
+            <w:pPr>
+              <w:rPr>
+                <w:rFonts w:cstheme="minorHAnsi"/>
+              </w:rPr>
+            </w:pPr>
+            <w:r>
+              <w:rPr>
+                <w:rFonts w:cstheme="minorHAnsi"/>
+              </w:rPr>
+              <w:t>Skip.</w:t>
+            </w:r>
+          </w:p>
+        </w:tc>
+      </w:tr>
+      <w:tr>
+        <w:tc>
+          <w:tcPr>
+            <w:tcW w:w="726" w:type="dxa"/>
+            <w:vAlign w:val="center"/>
+          </w:tcPr>
+          <w:p>
+            <w:pPr>
+              <w:pStyle w:val="ListParagraph"/>
+              <w:numPr>
+                <w:ilvl w:val="0"/>
+                <w:numId w:val="4"/>
+              </w:numPr>
+              <w:jc w:val="center"/>
+            </w:pPr>
+          </w:p>
+        </w:tc>
+        <w:tc>
+          <w:tcPr>
+            <w:tcW w:w="1939" w:type="dxa"/>
+          </w:tcPr>
+          <w:p>
+            <w:pPr>
+              <w:jc w:val="center"/>
+              <w:rPr>
+                <w:rFonts w:cstheme="minorHAnsi"/>
+              </w:rPr>
+            </w:pPr>
+            <w:r>
+              <w:rPr>
+                <w:rFonts w:cstheme="minorHAnsi"/>
+              </w:rPr>
+              <w:t>&lt;control&gt;</w:t>
+            </w:r>
+          </w:p>
+        </w:tc>
+        <w:tc>
+          <w:tcPr>
+            <w:tcW w:w="448" w:type="dxa"/>
+          </w:tcPr>
+          <w:p>
+            <w:pPr>
+              <w:jc w:val="center"/>
+            </w:pPr>
+            <w:r>
+              <w:rPr>
+                <w:rFonts w:cstheme="minorHAnsi"/>
+              </w:rPr>
+              <w:sym w:font="Wingdings" w:char="F0E0"/>
+            </w:r>
+          </w:p>
+        </w:tc>
+        <w:tc>
+          <w:tcPr>
+            <w:tcW w:w="7048" w:type="dxa"/>
+            <w:vAlign w:val="center"/>
+          </w:tcPr>
+          <w:p>
+            <w:pPr>
+              <w:rPr>
+                <w:rFonts w:cstheme="minorHAnsi"/>
+              </w:rPr>
+            </w:pPr>
+            <w:r>
+              <w:rPr>
+                <w:rFonts w:cstheme="minorHAnsi"/>
+              </w:rPr>
+              <w:t>Stop.</w:t>
+            </w:r>
+          </w:p>
+        </w:tc>
+      </w:tr>
+      <w:tr>
+        <w:tc>
+          <w:tcPr>
+            <w:tcW w:w="726" w:type="dxa"/>
+            <w:vAlign w:val="center"/>
+          </w:tcPr>
+          <w:p>
+            <w:pPr>
+              <w:pStyle w:val="ListParagraph"/>
+              <w:numPr>
+                <w:ilvl w:val="0"/>
+                <w:numId w:val="4"/>
+              </w:numPr>
+              <w:jc w:val="center"/>
+            </w:pPr>
+          </w:p>
+        </w:tc>
+        <w:tc>
+          <w:tcPr>
+            <w:tcW w:w="1939" w:type="dxa"/>
+          </w:tcPr>
+          <w:p>
+            <w:pPr>
+              <w:jc w:val="center"/>
+              <w:rPr>
+                <w:rFonts w:cstheme="minorHAnsi"/>
+              </w:rPr>
+            </w:pPr>
+            <w:r>
+              <w:rPr>
+                <w:rFonts w:cstheme="minorHAnsi"/>
+              </w:rPr>
+              <w:t>&lt;control&gt;</w:t>
+            </w:r>
+          </w:p>
+        </w:tc>
+        <w:tc>
+          <w:tcPr>
+            <w:tcW w:w="448" w:type="dxa"/>
+          </w:tcPr>
+          <w:p>
+            <w:pPr>
+              <w:jc w:val="center"/>
             </w:pPr>
             <w:r>
               <w:rPr>
@@ -17983,161 +18348,95 @@
               <w:rPr>
                 <w:rFonts w:cstheme="minorHAnsi"/>
               </w:rPr>
-              <w:t>&lt;control&gt;</w:t>
-            </w:r>
-          </w:p>
-        </w:tc>
-        <w:tc>
-          <w:tcPr>
-            <w:tcW w:w="448" w:type="dxa"/>
-          </w:tcPr>
-          <w:p>
-            <w:pPr>
-              <w:jc w:val="center"/>
-            </w:pPr>
-            <w:r>
-              <w:rPr>
-                <w:rFonts w:cstheme="minorHAnsi"/>
-              </w:rPr>
-              <w:sym w:font="Wingdings" w:char="F0E0"/>
-            </w:r>
-          </w:p>
-        </w:tc>
-        <w:tc>
-          <w:tcPr>
-            <w:tcW w:w="7048" w:type="dxa"/>
-            <w:vAlign w:val="center"/>
-          </w:tcPr>
-          <w:p>
-            <w:pPr>
-              <w:rPr>
-                <w:rFonts w:cstheme="minorHAnsi"/>
-              </w:rPr>
-            </w:pPr>
-            <w:r>
-              <w:rPr>
-                <w:rFonts w:cstheme="minorHAnsi"/>
-              </w:rPr>
-              <w:t>Skip.</w:t>
-            </w:r>
-          </w:p>
-        </w:tc>
-      </w:tr>
-      <w:tr>
-        <w:tc>
-          <w:tcPr>
-            <w:tcW w:w="726" w:type="dxa"/>
-            <w:vAlign w:val="center"/>
-          </w:tcPr>
-          <w:p>
-            <w:pPr>
-              <w:pStyle w:val="ListParagraph"/>
-              <w:numPr>
-                <w:ilvl w:val="0"/>
-                <w:numId w:val="4"/>
-              </w:numPr>
-              <w:jc w:val="center"/>
-            </w:pPr>
-          </w:p>
-        </w:tc>
-        <w:tc>
-          <w:tcPr>
-            <w:tcW w:w="1939" w:type="dxa"/>
-          </w:tcPr>
-          <w:p>
-            <w:pPr>
-              <w:jc w:val="center"/>
-              <w:rPr>
-                <w:rFonts w:cstheme="minorHAnsi"/>
-              </w:rPr>
-            </w:pPr>
-            <w:r>
-              <w:rPr>
-                <w:rFonts w:cstheme="minorHAnsi"/>
-              </w:rPr>
-              <w:t>&lt;control&gt;</w:t>
-            </w:r>
-          </w:p>
-        </w:tc>
-        <w:tc>
-          <w:tcPr>
-            <w:tcW w:w="448" w:type="dxa"/>
-          </w:tcPr>
-          <w:p>
-            <w:pPr>
-              <w:jc w:val="center"/>
-            </w:pPr>
-            <w:r>
-              <w:rPr>
-                <w:rFonts w:cstheme="minorHAnsi"/>
-              </w:rPr>
-              <w:sym w:font="Wingdings" w:char="F0E0"/>
-            </w:r>
-          </w:p>
-        </w:tc>
-        <w:tc>
-          <w:tcPr>
-            <w:tcW w:w="7048" w:type="dxa"/>
-            <w:vAlign w:val="center"/>
-          </w:tcPr>
-          <w:p>
-            <w:pPr>
-              <w:rPr>
-                <w:rFonts w:cstheme="minorHAnsi"/>
-              </w:rPr>
-            </w:pPr>
-            <w:r>
-              <w:rPr>
-                <w:rFonts w:cstheme="minorHAnsi"/>
-              </w:rPr>
-              <w:t>Stop.</w:t>
-            </w:r>
-          </w:p>
-        </w:tc>
-      </w:tr>
-      <w:tr>
-        <w:tc>
-          <w:tcPr>
-            <w:tcW w:w="726" w:type="dxa"/>
-            <w:vAlign w:val="center"/>
-          </w:tcPr>
-          <w:p>
-            <w:pPr>
-              <w:pStyle w:val="ListParagraph"/>
-              <w:numPr>
-                <w:ilvl w:val="0"/>
-                <w:numId w:val="4"/>
-              </w:numPr>
-              <w:jc w:val="center"/>
-            </w:pPr>
-          </w:p>
-        </w:tc>
-        <w:tc>
-          <w:tcPr>
-            <w:tcW w:w="1939" w:type="dxa"/>
-          </w:tcPr>
-          <w:p>
-            <w:pPr>
-              <w:jc w:val="center"/>
-              <w:rPr>
-                <w:rFonts w:cstheme="minorHAnsi"/>
-              </w:rPr>
-            </w:pPr>
-            <w:r>
-              <w:rPr>
-                <w:rFonts w:cstheme="minorHAnsi"/>
-              </w:rPr>
-              <w:t>&lt;control&gt;</w:t>
-            </w:r>
-          </w:p>
-        </w:tc>
-        <w:tc>
-          <w:tcPr>
-            <w:tcW w:w="448" w:type="dxa"/>
-          </w:tcPr>
-          <w:p>
-            <w:pPr>
-              <w:jc w:val="center"/>
+              <w:t>&lt;default&gt;</w:t>
+            </w:r>
+          </w:p>
+        </w:tc>
+        <w:tc>
+          <w:tcPr>
+            <w:tcW w:w="448" w:type="dxa"/>
+          </w:tcPr>
+          <w:p>
+            <w:pPr>
+              <w:jc w:val="center"/>
+              <w:rPr>
+                <w:rFonts w:cstheme="minorHAnsi"/>
+              </w:rPr>
+            </w:pPr>
+            <w:r>
+              <w:rPr>
+                <w:rFonts w:cstheme="minorHAnsi"/>
+              </w:rPr>
+              <w:sym w:font="Wingdings" w:char="F0E0"/>
+            </w:r>
+          </w:p>
+        </w:tc>
+        <w:tc>
+          <w:tcPr>
+            <w:tcW w:w="7048" w:type="dxa"/>
+            <w:vAlign w:val="center"/>
+          </w:tcPr>
+          <w:p>
+            <w:pPr>
+              <w:rPr>
+                <w:rFonts w:cstheme="minorHAnsi"/>
+              </w:rPr>
+            </w:pPr>
+            <w:r>
+              <w:rPr>
+                <w:rFonts w:cstheme="minorHAnsi"/>
+              </w:rPr>
+              <w:t>Default: &lt;statements&gt;</w:t>
+            </w:r>
+          </w:p>
+        </w:tc>
+      </w:tr>
+      <w:tr>
+        <w:tc>
+          <w:tcPr>
+            <w:tcW w:w="726" w:type="dxa"/>
+            <w:vAlign w:val="center"/>
+          </w:tcPr>
+          <w:p>
+            <w:pPr>
+              <w:pStyle w:val="ListParagraph"/>
+              <w:numPr>
+                <w:ilvl w:val="0"/>
+                <w:numId w:val="4"/>
+              </w:numPr>
+              <w:jc w:val="center"/>
+            </w:pPr>
+          </w:p>
+        </w:tc>
+        <w:tc>
+          <w:tcPr>
+            <w:tcW w:w="1939" w:type="dxa"/>
+          </w:tcPr>
+          <w:p>
+            <w:pPr>
+              <w:jc w:val="center"/>
+              <w:rPr>
+                <w:rFonts w:cstheme="minorHAnsi"/>
+              </w:rPr>
+            </w:pPr>
+            <w:r>
+              <w:rPr>
+                <w:rFonts w:cstheme="minorHAnsi"/>
+              </w:rPr>
+              <w:t>&lt;default&gt;</w:t>
+            </w:r>
+          </w:p>
+        </w:tc>
+        <w:tc>
+          <w:tcPr>
+            <w:tcW w:w="448" w:type="dxa"/>
+          </w:tcPr>
+          <w:p>
+            <w:pPr>
+              <w:jc w:val="center"/>
+              <w:rPr>
+                <w:rFonts w:cstheme="minorHAnsi"/>
+              </w:rPr>
             </w:pPr>
             <w:r>
               <w:rPr>
@@ -18164,158 +18463,6 @@
               </w:rPr>
               <w:t>Λ</w:t>
             </w:r>
-          </w:p>
-        </w:tc>
-      </w:tr>
-      <w:tr>
-        <w:tc>
-          <w:tcPr>
-            <w:tcW w:w="726" w:type="dxa"/>
-            <w:vAlign w:val="center"/>
-          </w:tcPr>
-          <w:p>
-            <w:pPr>
-              <w:pStyle w:val="ListParagraph"/>
-              <w:numPr>
-                <w:ilvl w:val="0"/>
-                <w:numId w:val="4"/>
-              </w:numPr>
-              <w:jc w:val="center"/>
-            </w:pPr>
-          </w:p>
-        </w:tc>
-        <w:tc>
-          <w:tcPr>
-            <w:tcW w:w="1939" w:type="dxa"/>
-          </w:tcPr>
-          <w:p>
-            <w:pPr>
-              <w:jc w:val="center"/>
-              <w:rPr>
-                <w:rFonts w:cstheme="minorHAnsi"/>
-              </w:rPr>
-            </w:pPr>
-            <w:r>
-              <w:rPr>
-                <w:rFonts w:cstheme="minorHAnsi"/>
-              </w:rPr>
-              <w:t>&lt;default&gt;</w:t>
-            </w:r>
-          </w:p>
-        </w:tc>
-        <w:tc>
-          <w:tcPr>
-            <w:tcW w:w="448" w:type="dxa"/>
-          </w:tcPr>
-          <w:p>
-            <w:pPr>
-              <w:jc w:val="center"/>
-              <w:rPr>
-                <w:rFonts w:cstheme="minorHAnsi"/>
-              </w:rPr>
-            </w:pPr>
-            <w:r>
-              <w:rPr>
-                <w:rFonts w:cstheme="minorHAnsi"/>
-              </w:rPr>
-              <w:sym w:font="Wingdings" w:char="F0E0"/>
-            </w:r>
-          </w:p>
-        </w:tc>
-        <w:tc>
-          <w:tcPr>
-            <w:tcW w:w="7048" w:type="dxa"/>
-            <w:vAlign w:val="center"/>
-          </w:tcPr>
-          <w:p>
-            <w:pPr>
-              <w:rPr>
-                <w:rFonts w:cstheme="minorHAnsi"/>
-              </w:rPr>
-            </w:pPr>
-            <w:r>
-              <w:rPr>
-                <w:rFonts w:cstheme="minorHAnsi"/>
-              </w:rPr>
-              <w:t>Default: &lt;statements&gt;</w:t>
-            </w:r>
-          </w:p>
-        </w:tc>
-      </w:tr>
-      <w:tr>
-        <w:tc>
-          <w:tcPr>
-            <w:tcW w:w="726" w:type="dxa"/>
-            <w:vAlign w:val="center"/>
-          </w:tcPr>
-          <w:p>
-            <w:pPr>
-              <w:pStyle w:val="ListParagraph"/>
-              <w:numPr>
-                <w:ilvl w:val="0"/>
-                <w:numId w:val="4"/>
-              </w:numPr>
-              <w:jc w:val="center"/>
-            </w:pPr>
-          </w:p>
-        </w:tc>
-        <w:tc>
-          <w:tcPr>
-            <w:tcW w:w="1939" w:type="dxa"/>
-          </w:tcPr>
-          <w:p>
-            <w:pPr>
-              <w:jc w:val="center"/>
-              <w:rPr>
-                <w:rFonts w:cstheme="minorHAnsi"/>
-              </w:rPr>
-            </w:pPr>
-            <w:r>
-              <w:rPr>
-                <w:rFonts w:cstheme="minorHAnsi"/>
-              </w:rPr>
-              <w:t>&lt;default&gt;</w:t>
-            </w:r>
-          </w:p>
-        </w:tc>
-        <w:tc>
-          <w:tcPr>
-            <w:tcW w:w="448" w:type="dxa"/>
-          </w:tcPr>
-          <w:p>
-            <w:pPr>
-              <w:jc w:val="center"/>
-              <w:rPr>
-                <w:rFonts w:cstheme="minorHAnsi"/>
-              </w:rPr>
-            </w:pPr>
-            <w:r>
-              <w:rPr>
-                <w:rFonts w:cstheme="minorHAnsi"/>
-              </w:rPr>
-              <w:sym w:font="Wingdings" w:char="F0E0"/>
-            </w:r>
-          </w:p>
-        </w:tc>
-        <w:tc>
-          <w:tcPr>
-            <w:tcW w:w="7048" w:type="dxa"/>
-            <w:vAlign w:val="center"/>
-          </w:tcPr>
-          <w:p>
-            <w:pPr>
-              <w:rPr>
-                <w:rFonts w:cstheme="minorHAnsi"/>
-              </w:rPr>
-            </w:pPr>
-            <w:r>
-              <w:rPr>
-                <w:rFonts w:cstheme="minorHAnsi"/>
-              </w:rPr>
-              <w:t>Λ</w:t>
-            </w:r>
-            <w:bookmarkStart w:id="0" w:name="_GoBack"/>
-            <w:bookmarkEnd w:id="0"/>
           </w:p>
         </w:tc>
       </w:tr>

</xml_diff>

<commit_message>
FINAL CFG FOR FIRST DEFENSE
Finalized Context Free Grammar and ready for first defense.
</commit_message>
<xml_diff>
--- a/DOCUMENTATION/Context Free Grammar.docx
+++ b/DOCUMENTATION/Context Free Grammar.docx
@@ -10104,6 +10104,12 @@
               <w:rPr>
                 <w:rFonts w:cstheme="minorHAnsi"/>
               </w:rPr>
+              <w:t xml:space="preserve"> id</w:t>
+            </w:r>
+            <w:r>
+              <w:rPr>
+                <w:rFonts w:cstheme="minorHAnsi"/>
+              </w:rPr>
               <w:t xml:space="preserve"> </w:t>
             </w:r>
             <w:r>
@@ -10117,6 +10123,12 @@
               <w:rPr>
                 <w:rFonts w:cstheme="minorHAnsi"/>
               </w:rPr>
+              <w:t>vardec_</w:t>
+            </w:r>
+            <w:r>
+              <w:rPr>
+                <w:rFonts w:cstheme="minorHAnsi"/>
+              </w:rPr>
               <w:t>init</w:t>
             </w:r>
             <w:proofErr w:type="spellEnd"/>
@@ -10126,6 +10138,12 @@
               </w:rPr>
               <w:t>&gt;</w:t>
             </w:r>
+            <w:r>
+              <w:rPr>
+                <w:rFonts w:cstheme="minorHAnsi"/>
+              </w:rPr>
+              <w:t>.</w:t>
+            </w:r>
           </w:p>
         </w:tc>
       </w:tr>
@@ -10168,7 +10186,7 @@
               <w:rPr>
                 <w:rFonts w:cstheme="minorHAnsi"/>
               </w:rPr>
-              <w:t>varinit</w:t>
+              <w:t>vardec_init</w:t>
             </w:r>
             <w:proofErr w:type="spellEnd"/>
             <w:r>
@@ -10213,14 +10231,14 @@
               <w:rPr>
                 <w:rFonts w:cstheme="minorHAnsi"/>
               </w:rPr>
-              <w:t>id = &lt;</w:t>
-            </w:r>
-            <w:proofErr w:type="spellStart"/>
-            <w:r>
-              <w:rPr>
-                <w:rFonts w:cstheme="minorHAnsi"/>
-              </w:rPr>
-              <w:t>varinits</w:t>
+              <w:t>&lt;</w:t>
+            </w:r>
+            <w:proofErr w:type="spellStart"/>
+            <w:r>
+              <w:rPr>
+                <w:rFonts w:cstheme="minorHAnsi"/>
+              </w:rPr>
+              <w:t>init</w:t>
             </w:r>
             <w:proofErr w:type="spellEnd"/>
             <w:r>
@@ -10271,714 +10289,7 @@
               <w:rPr>
                 <w:rFonts w:cstheme="minorHAnsi"/>
               </w:rPr>
-              <w:t>varinits</w:t>
-            </w:r>
-            <w:proofErr w:type="spellEnd"/>
-            <w:r>
-              <w:rPr>
-                <w:rFonts w:cstheme="minorHAnsi"/>
-              </w:rPr>
-              <w:t>&gt;</w:t>
-            </w:r>
-          </w:p>
-        </w:tc>
-        <w:tc>
-          <w:tcPr>
-            <w:tcW w:w="448" w:type="dxa"/>
-          </w:tcPr>
-          <w:p>
-            <w:pPr>
-              <w:jc w:val="center"/>
-              <w:rPr>
-                <w:rFonts w:cstheme="minorHAnsi"/>
-              </w:rPr>
-            </w:pPr>
-            <w:r>
-              <w:rPr>
-                <w:rFonts w:cstheme="minorHAnsi"/>
-              </w:rPr>
-              <w:sym w:font="Wingdings" w:char="F0E0"/>
-            </w:r>
-          </w:p>
-        </w:tc>
-        <w:tc>
-          <w:tcPr>
-            <w:tcW w:w="7048" w:type="dxa"/>
-            <w:vAlign w:val="center"/>
-          </w:tcPr>
-          <w:p>
-            <w:pPr>
-              <w:rPr>
-                <w:rFonts w:cstheme="minorHAnsi"/>
-              </w:rPr>
-            </w:pPr>
-            <w:r>
-              <w:rPr>
-                <w:rFonts w:cstheme="minorHAnsi"/>
-              </w:rPr>
-              <w:t>&lt;</w:t>
-            </w:r>
-            <w:proofErr w:type="spellStart"/>
-            <w:r>
-              <w:rPr>
-                <w:rFonts w:cstheme="minorHAnsi"/>
-              </w:rPr>
-              <w:t>tvalue</w:t>
-            </w:r>
-            <w:proofErr w:type="spellEnd"/>
-            <w:r>
-              <w:rPr>
-                <w:rFonts w:cstheme="minorHAnsi"/>
-              </w:rPr>
-              <w:t>&gt;</w:t>
-            </w:r>
-          </w:p>
-        </w:tc>
-      </w:tr>
-      <w:tr>
-        <w:tc>
-          <w:tcPr>
-            <w:tcW w:w="726" w:type="dxa"/>
-            <w:vAlign w:val="center"/>
-          </w:tcPr>
-          <w:p>
-            <w:pPr>
-              <w:pStyle w:val="ListParagraph"/>
-              <w:numPr>
-                <w:ilvl w:val="0"/>
-                <w:numId w:val="4"/>
-              </w:numPr>
-              <w:jc w:val="center"/>
-            </w:pPr>
-          </w:p>
-        </w:tc>
-        <w:tc>
-          <w:tcPr>
-            <w:tcW w:w="1939" w:type="dxa"/>
-          </w:tcPr>
-          <w:p>
-            <w:pPr>
-              <w:jc w:val="center"/>
-              <w:rPr>
-                <w:rFonts w:cstheme="minorHAnsi"/>
-              </w:rPr>
-            </w:pPr>
-            <w:r>
-              <w:rPr>
-                <w:rFonts w:cstheme="minorHAnsi"/>
-              </w:rPr>
-              <w:t>&lt;</w:t>
-            </w:r>
-            <w:proofErr w:type="spellStart"/>
-            <w:r>
-              <w:rPr>
-                <w:rFonts w:cstheme="minorHAnsi"/>
-              </w:rPr>
-              <w:t>varinits</w:t>
-            </w:r>
-            <w:proofErr w:type="spellEnd"/>
-            <w:r>
-              <w:rPr>
-                <w:rFonts w:cstheme="minorHAnsi"/>
-              </w:rPr>
-              <w:t>&gt;</w:t>
-            </w:r>
-          </w:p>
-        </w:tc>
-        <w:tc>
-          <w:tcPr>
-            <w:tcW w:w="448" w:type="dxa"/>
-          </w:tcPr>
-          <w:p>
-            <w:pPr>
-              <w:jc w:val="center"/>
-              <w:rPr>
-                <w:rFonts w:cstheme="minorHAnsi"/>
-              </w:rPr>
-            </w:pPr>
-            <w:r>
-              <w:rPr>
-                <w:rFonts w:cstheme="minorHAnsi"/>
-              </w:rPr>
-              <w:sym w:font="Wingdings" w:char="F0E0"/>
-            </w:r>
-          </w:p>
-        </w:tc>
-        <w:tc>
-          <w:tcPr>
-            <w:tcW w:w="7048" w:type="dxa"/>
-            <w:vAlign w:val="center"/>
-          </w:tcPr>
-          <w:p>
-            <w:pPr>
-              <w:rPr>
-                <w:rFonts w:cstheme="minorHAnsi"/>
-              </w:rPr>
-            </w:pPr>
-            <w:r>
-              <w:rPr>
-                <w:rFonts w:cstheme="minorHAnsi"/>
-              </w:rPr>
-              <w:t>&lt;</w:t>
-            </w:r>
-            <w:proofErr w:type="spellStart"/>
-            <w:r>
-              <w:rPr>
-                <w:rFonts w:cstheme="minorHAnsi"/>
-              </w:rPr>
-              <w:t>task_id</w:t>
-            </w:r>
-            <w:proofErr w:type="spellEnd"/>
-            <w:r>
-              <w:rPr>
-                <w:rFonts w:cstheme="minorHAnsi"/>
-              </w:rPr>
-              <w:t>&gt;</w:t>
-            </w:r>
-          </w:p>
-        </w:tc>
-      </w:tr>
-      <w:tr>
-        <w:tc>
-          <w:tcPr>
-            <w:tcW w:w="726" w:type="dxa"/>
-            <w:vAlign w:val="center"/>
-          </w:tcPr>
-          <w:p>
-            <w:pPr>
-              <w:pStyle w:val="ListParagraph"/>
-              <w:numPr>
-                <w:ilvl w:val="0"/>
-                <w:numId w:val="4"/>
-              </w:numPr>
-              <w:jc w:val="center"/>
-            </w:pPr>
-          </w:p>
-        </w:tc>
-        <w:tc>
-          <w:tcPr>
-            <w:tcW w:w="1939" w:type="dxa"/>
-          </w:tcPr>
-          <w:p>
-            <w:pPr>
-              <w:jc w:val="center"/>
-              <w:rPr>
-                <w:rFonts w:cstheme="minorHAnsi"/>
-              </w:rPr>
-            </w:pPr>
-            <w:r>
-              <w:rPr>
-                <w:rFonts w:cstheme="minorHAnsi"/>
-              </w:rPr>
-              <w:t>&lt;</w:t>
-            </w:r>
-            <w:proofErr w:type="spellStart"/>
-            <w:r>
-              <w:rPr>
-                <w:rFonts w:cstheme="minorHAnsi"/>
-              </w:rPr>
-              <w:t>io_statement</w:t>
-            </w:r>
-            <w:proofErr w:type="spellEnd"/>
-            <w:r>
-              <w:rPr>
-                <w:rFonts w:cstheme="minorHAnsi"/>
-              </w:rPr>
-              <w:t>&gt;</w:t>
-            </w:r>
-          </w:p>
-        </w:tc>
-        <w:tc>
-          <w:tcPr>
-            <w:tcW w:w="448" w:type="dxa"/>
-          </w:tcPr>
-          <w:p>
-            <w:pPr>
-              <w:jc w:val="center"/>
-            </w:pPr>
-            <w:r>
-              <w:rPr>
-                <w:rFonts w:cstheme="minorHAnsi"/>
-              </w:rPr>
-              <w:sym w:font="Wingdings" w:char="F0E0"/>
-            </w:r>
-          </w:p>
-        </w:tc>
-        <w:tc>
-          <w:tcPr>
-            <w:tcW w:w="7048" w:type="dxa"/>
-            <w:vAlign w:val="center"/>
-          </w:tcPr>
-          <w:p>
-            <w:pPr>
-              <w:rPr>
-                <w:rFonts w:cstheme="minorHAnsi"/>
-              </w:rPr>
-            </w:pPr>
-            <w:r>
-              <w:rPr>
-                <w:rFonts w:cstheme="minorHAnsi"/>
-              </w:rPr>
-              <w:t>&lt;input&gt;</w:t>
-            </w:r>
-          </w:p>
-        </w:tc>
-      </w:tr>
-      <w:tr>
-        <w:tc>
-          <w:tcPr>
-            <w:tcW w:w="726" w:type="dxa"/>
-            <w:vAlign w:val="center"/>
-          </w:tcPr>
-          <w:p>
-            <w:pPr>
-              <w:pStyle w:val="ListParagraph"/>
-              <w:numPr>
-                <w:ilvl w:val="0"/>
-                <w:numId w:val="4"/>
-              </w:numPr>
-              <w:jc w:val="center"/>
-            </w:pPr>
-          </w:p>
-        </w:tc>
-        <w:tc>
-          <w:tcPr>
-            <w:tcW w:w="1939" w:type="dxa"/>
-          </w:tcPr>
-          <w:p>
-            <w:pPr>
-              <w:jc w:val="center"/>
-              <w:rPr>
-                <w:rFonts w:cstheme="minorHAnsi"/>
-              </w:rPr>
-            </w:pPr>
-            <w:r>
-              <w:rPr>
-                <w:rFonts w:cstheme="minorHAnsi"/>
-              </w:rPr>
-              <w:t>&lt;</w:t>
-            </w:r>
-            <w:proofErr w:type="spellStart"/>
-            <w:r>
-              <w:rPr>
-                <w:rFonts w:cstheme="minorHAnsi"/>
-              </w:rPr>
-              <w:t>io_statement</w:t>
-            </w:r>
-            <w:proofErr w:type="spellEnd"/>
-            <w:r>
-              <w:rPr>
-                <w:rFonts w:cstheme="minorHAnsi"/>
-              </w:rPr>
-              <w:t>&gt;</w:t>
-            </w:r>
-          </w:p>
-        </w:tc>
-        <w:tc>
-          <w:tcPr>
-            <w:tcW w:w="448" w:type="dxa"/>
-          </w:tcPr>
-          <w:p>
-            <w:pPr>
-              <w:jc w:val="center"/>
-            </w:pPr>
-            <w:r>
-              <w:rPr>
-                <w:rFonts w:cstheme="minorHAnsi"/>
-              </w:rPr>
-              <w:sym w:font="Wingdings" w:char="F0E0"/>
-            </w:r>
-          </w:p>
-        </w:tc>
-        <w:tc>
-          <w:tcPr>
-            <w:tcW w:w="7048" w:type="dxa"/>
-            <w:vAlign w:val="center"/>
-          </w:tcPr>
-          <w:p>
-            <w:pPr>
-              <w:rPr>
-                <w:rFonts w:cstheme="minorHAnsi"/>
-              </w:rPr>
-            </w:pPr>
-            <w:r>
-              <w:rPr>
-                <w:rFonts w:cstheme="minorHAnsi"/>
-              </w:rPr>
-              <w:t>&lt;output&gt;</w:t>
-            </w:r>
-          </w:p>
-        </w:tc>
-      </w:tr>
-      <w:tr>
-        <w:tc>
-          <w:tcPr>
-            <w:tcW w:w="726" w:type="dxa"/>
-            <w:vAlign w:val="center"/>
-          </w:tcPr>
-          <w:p>
-            <w:pPr>
-              <w:pStyle w:val="ListParagraph"/>
-              <w:numPr>
-                <w:ilvl w:val="0"/>
-                <w:numId w:val="4"/>
-              </w:numPr>
-              <w:jc w:val="center"/>
-            </w:pPr>
-          </w:p>
-        </w:tc>
-        <w:tc>
-          <w:tcPr>
-            <w:tcW w:w="1939" w:type="dxa"/>
-          </w:tcPr>
-          <w:p>
-            <w:pPr>
-              <w:jc w:val="center"/>
-              <w:rPr>
-                <w:rFonts w:cstheme="minorHAnsi"/>
-              </w:rPr>
-            </w:pPr>
-            <w:r>
-              <w:rPr>
-                <w:rFonts w:cstheme="minorHAnsi"/>
-              </w:rPr>
-              <w:t>&lt;input&gt;</w:t>
-            </w:r>
-          </w:p>
-        </w:tc>
-        <w:tc>
-          <w:tcPr>
-            <w:tcW w:w="448" w:type="dxa"/>
-          </w:tcPr>
-          <w:p>
-            <w:pPr>
-              <w:jc w:val="center"/>
-            </w:pPr>
-            <w:r>
-              <w:rPr>
-                <w:rFonts w:cstheme="minorHAnsi"/>
-              </w:rPr>
-              <w:sym w:font="Wingdings" w:char="F0E0"/>
-            </w:r>
-          </w:p>
-        </w:tc>
-        <w:tc>
-          <w:tcPr>
-            <w:tcW w:w="7048" w:type="dxa"/>
-            <w:vAlign w:val="center"/>
-          </w:tcPr>
-          <w:p>
-            <w:pPr>
-              <w:rPr>
-                <w:rFonts w:cstheme="minorHAnsi"/>
-              </w:rPr>
-            </w:pPr>
-            <w:r>
-              <w:rPr>
-                <w:rFonts w:cstheme="minorHAnsi"/>
-              </w:rPr>
-              <w:t>Read id.</w:t>
-            </w:r>
-          </w:p>
-        </w:tc>
-      </w:tr>
-      <w:tr>
-        <w:tc>
-          <w:tcPr>
-            <w:tcW w:w="726" w:type="dxa"/>
-            <w:vAlign w:val="center"/>
-          </w:tcPr>
-          <w:p>
-            <w:pPr>
-              <w:pStyle w:val="ListParagraph"/>
-              <w:numPr>
-                <w:ilvl w:val="0"/>
-                <w:numId w:val="4"/>
-              </w:numPr>
-              <w:jc w:val="center"/>
-            </w:pPr>
-          </w:p>
-        </w:tc>
-        <w:tc>
-          <w:tcPr>
-            <w:tcW w:w="1939" w:type="dxa"/>
-          </w:tcPr>
-          <w:p>
-            <w:pPr>
-              <w:jc w:val="center"/>
-              <w:rPr>
-                <w:rFonts w:cstheme="minorHAnsi"/>
-              </w:rPr>
-            </w:pPr>
-            <w:r>
-              <w:rPr>
-                <w:rFonts w:cstheme="minorHAnsi"/>
-              </w:rPr>
-              <w:t>&lt;output&gt;</w:t>
-            </w:r>
-          </w:p>
-        </w:tc>
-        <w:tc>
-          <w:tcPr>
-            <w:tcW w:w="448" w:type="dxa"/>
-          </w:tcPr>
-          <w:p>
-            <w:pPr>
-              <w:jc w:val="center"/>
-            </w:pPr>
-            <w:r>
-              <w:rPr>
-                <w:rFonts w:cstheme="minorHAnsi"/>
-              </w:rPr>
-              <w:sym w:font="Wingdings" w:char="F0E0"/>
-            </w:r>
-          </w:p>
-        </w:tc>
-        <w:tc>
-          <w:tcPr>
-            <w:tcW w:w="7048" w:type="dxa"/>
-            <w:vAlign w:val="center"/>
-          </w:tcPr>
-          <w:p>
-            <w:pPr>
-              <w:rPr>
-                <w:rFonts w:cstheme="minorHAnsi"/>
-              </w:rPr>
-            </w:pPr>
-            <w:r>
-              <w:rPr>
-                <w:rFonts w:cstheme="minorHAnsi"/>
-              </w:rPr>
-              <w:t>Say (&lt;</w:t>
-            </w:r>
-            <w:proofErr w:type="spellStart"/>
-            <w:r>
-              <w:rPr>
-                <w:rFonts w:cstheme="minorHAnsi"/>
-              </w:rPr>
-              <w:t>input_statement</w:t>
-            </w:r>
-            <w:proofErr w:type="spellEnd"/>
-            <w:r>
-              <w:rPr>
-                <w:rFonts w:cstheme="minorHAnsi"/>
-              </w:rPr>
-              <w:t>&gt;).</w:t>
-            </w:r>
-          </w:p>
-        </w:tc>
-      </w:tr>
-      <w:tr>
-        <w:tc>
-          <w:tcPr>
-            <w:tcW w:w="726" w:type="dxa"/>
-            <w:vAlign w:val="center"/>
-          </w:tcPr>
-          <w:p>
-            <w:pPr>
-              <w:pStyle w:val="ListParagraph"/>
-              <w:numPr>
-                <w:ilvl w:val="0"/>
-                <w:numId w:val="4"/>
-              </w:numPr>
-              <w:jc w:val="center"/>
-            </w:pPr>
-          </w:p>
-        </w:tc>
-        <w:tc>
-          <w:tcPr>
-            <w:tcW w:w="1939" w:type="dxa"/>
-          </w:tcPr>
-          <w:p>
-            <w:pPr>
-              <w:jc w:val="center"/>
-              <w:rPr>
-                <w:rFonts w:cstheme="minorHAnsi"/>
-              </w:rPr>
-            </w:pPr>
-            <w:r>
-              <w:rPr>
-                <w:rFonts w:cstheme="minorHAnsi"/>
-              </w:rPr>
-              <w:t>&lt;</w:t>
-            </w:r>
-            <w:proofErr w:type="spellStart"/>
-            <w:r>
-              <w:rPr>
-                <w:rFonts w:cstheme="minorHAnsi"/>
-              </w:rPr>
-              <w:t>input_statement</w:t>
-            </w:r>
-            <w:proofErr w:type="spellEnd"/>
-            <w:r>
-              <w:rPr>
-                <w:rFonts w:cstheme="minorHAnsi"/>
-              </w:rPr>
-              <w:t>&gt;</w:t>
-            </w:r>
-          </w:p>
-        </w:tc>
-        <w:tc>
-          <w:tcPr>
-            <w:tcW w:w="448" w:type="dxa"/>
-          </w:tcPr>
-          <w:p>
-            <w:pPr>
-              <w:jc w:val="center"/>
-            </w:pPr>
-            <w:r>
-              <w:rPr>
-                <w:rFonts w:cstheme="minorHAnsi"/>
-              </w:rPr>
-              <w:sym w:font="Wingdings" w:char="F0E0"/>
-            </w:r>
-          </w:p>
-        </w:tc>
-        <w:tc>
-          <w:tcPr>
-            <w:tcW w:w="7048" w:type="dxa"/>
-            <w:vAlign w:val="center"/>
-          </w:tcPr>
-          <w:p>
-            <w:pPr>
-              <w:rPr>
-                <w:rFonts w:cstheme="minorHAnsi"/>
-              </w:rPr>
-            </w:pPr>
-            <w:proofErr w:type="spellStart"/>
-            <w:r>
-              <w:rPr>
-                <w:rFonts w:cstheme="minorHAnsi"/>
-              </w:rPr>
-              <w:t>Stringlit</w:t>
-            </w:r>
-            <w:proofErr w:type="spellEnd"/>
-            <w:r>
-              <w:rPr>
-                <w:rFonts w:cstheme="minorHAnsi"/>
-              </w:rPr>
-              <w:t>&lt;</w:t>
-            </w:r>
-            <w:proofErr w:type="spellStart"/>
-            <w:r>
-              <w:rPr>
-                <w:rFonts w:cstheme="minorHAnsi"/>
-              </w:rPr>
-              <w:t>concat</w:t>
-            </w:r>
-            <w:proofErr w:type="spellEnd"/>
-            <w:r>
-              <w:rPr>
-                <w:rFonts w:cstheme="minorHAnsi"/>
-              </w:rPr>
-              <w:t>&gt;</w:t>
-            </w:r>
-          </w:p>
-        </w:tc>
-      </w:tr>
-      <w:tr>
-        <w:tc>
-          <w:tcPr>
-            <w:tcW w:w="726" w:type="dxa"/>
-            <w:vAlign w:val="center"/>
-          </w:tcPr>
-          <w:p>
-            <w:pPr>
-              <w:pStyle w:val="ListParagraph"/>
-              <w:numPr>
-                <w:ilvl w:val="0"/>
-                <w:numId w:val="4"/>
-              </w:numPr>
-              <w:jc w:val="center"/>
-            </w:pPr>
-          </w:p>
-        </w:tc>
-        <w:tc>
-          <w:tcPr>
-            <w:tcW w:w="1939" w:type="dxa"/>
-          </w:tcPr>
-          <w:p>
-            <w:pPr>
-              <w:jc w:val="center"/>
-              <w:rPr>
-                <w:rFonts w:cstheme="minorHAnsi"/>
-              </w:rPr>
-            </w:pPr>
-            <w:r>
-              <w:rPr>
-                <w:rFonts w:cstheme="minorHAnsi"/>
-              </w:rPr>
-              <w:t>&lt;</w:t>
-            </w:r>
-            <w:proofErr w:type="spellStart"/>
-            <w:r>
-              <w:rPr>
-                <w:rFonts w:cstheme="minorHAnsi"/>
-              </w:rPr>
-              <w:t>input_statement</w:t>
-            </w:r>
-            <w:proofErr w:type="spellEnd"/>
-            <w:r>
-              <w:rPr>
-                <w:rFonts w:cstheme="minorHAnsi"/>
-              </w:rPr>
-              <w:t>&gt;</w:t>
-            </w:r>
-          </w:p>
-        </w:tc>
-        <w:tc>
-          <w:tcPr>
-            <w:tcW w:w="448" w:type="dxa"/>
-          </w:tcPr>
-          <w:p>
-            <w:pPr>
-              <w:jc w:val="center"/>
-            </w:pPr>
-            <w:r>
-              <w:rPr>
-                <w:rFonts w:cstheme="minorHAnsi"/>
-              </w:rPr>
-              <w:sym w:font="Wingdings" w:char="F0E0"/>
-            </w:r>
-          </w:p>
-        </w:tc>
-        <w:tc>
-          <w:tcPr>
-            <w:tcW w:w="7048" w:type="dxa"/>
-            <w:vAlign w:val="center"/>
-          </w:tcPr>
-          <w:p>
-            <w:pPr>
-              <w:rPr>
-                <w:rFonts w:cstheme="minorHAnsi"/>
-              </w:rPr>
-            </w:pPr>
-            <w:r>
-              <w:rPr>
-                <w:rFonts w:cstheme="minorHAnsi"/>
-              </w:rPr>
-              <w:t>&lt;</w:t>
-            </w:r>
-            <w:proofErr w:type="spellStart"/>
-            <w:r>
-              <w:rPr>
-                <w:rFonts w:cstheme="minorHAnsi"/>
-              </w:rPr>
-              <w:t>input_id</w:t>
-            </w:r>
-            <w:proofErr w:type="spellEnd"/>
-            <w:r>
-              <w:rPr>
-                <w:rFonts w:cstheme="minorHAnsi"/>
-              </w:rPr>
-              <w:t>&gt;&lt;</w:t>
-            </w:r>
-            <w:proofErr w:type="spellStart"/>
-            <w:r>
-              <w:rPr>
-                <w:rFonts w:cstheme="minorHAnsi"/>
-              </w:rPr>
-              <w:t>concat</w:t>
+              <w:t>vardec_init</w:t>
             </w:r>
             <w:proofErr w:type="spellEnd"/>
             <w:r>
@@ -10991,6 +10302,58 @@
             <w:bookmarkEnd w:id="0"/>
           </w:p>
         </w:tc>
+        <w:tc>
+          <w:tcPr>
+            <w:tcW w:w="448" w:type="dxa"/>
+          </w:tcPr>
+          <w:p>
+            <w:pPr>
+              <w:jc w:val="center"/>
+              <w:rPr>
+                <w:rFonts w:cstheme="minorHAnsi"/>
+              </w:rPr>
+            </w:pPr>
+            <w:r>
+              <w:rPr>
+                <w:rFonts w:cstheme="minorHAnsi"/>
+              </w:rPr>
+              <w:sym w:font="Wingdings" w:char="F0E0"/>
+            </w:r>
+          </w:p>
+        </w:tc>
+        <w:tc>
+          <w:tcPr>
+            <w:tcW w:w="7048" w:type="dxa"/>
+            <w:vAlign w:val="center"/>
+          </w:tcPr>
+          <w:p>
+            <w:pPr>
+              <w:rPr>
+                <w:rFonts w:cstheme="minorHAnsi"/>
+              </w:rPr>
+            </w:pPr>
+            <w:r>
+              <w:rPr>
+                <w:rFonts w:cstheme="minorHAnsi"/>
+              </w:rPr>
+              <w:t>as &lt;</w:t>
+            </w:r>
+            <w:proofErr w:type="spellStart"/>
+            <w:r>
+              <w:rPr>
+                <w:rFonts w:cstheme="minorHAnsi"/>
+              </w:rPr>
+              <w:t>dtype</w:t>
+            </w:r>
+            <w:proofErr w:type="spellEnd"/>
+            <w:r>
+              <w:rPr>
+                <w:rFonts w:cstheme="minorHAnsi"/>
+              </w:rPr>
+              <w:t>&gt;</w:t>
+            </w:r>
+          </w:p>
+        </w:tc>
       </w:tr>
       <w:tr>
         <w:tc>
@@ -11031,6 +10394,710 @@
               <w:rPr>
                 <w:rFonts w:cstheme="minorHAnsi"/>
               </w:rPr>
+              <w:t>varinit</w:t>
+            </w:r>
+            <w:proofErr w:type="spellEnd"/>
+            <w:r>
+              <w:rPr>
+                <w:rFonts w:cstheme="minorHAnsi"/>
+              </w:rPr>
+              <w:t>&gt;</w:t>
+            </w:r>
+          </w:p>
+        </w:tc>
+        <w:tc>
+          <w:tcPr>
+            <w:tcW w:w="448" w:type="dxa"/>
+          </w:tcPr>
+          <w:p>
+            <w:pPr>
+              <w:jc w:val="center"/>
+              <w:rPr>
+                <w:rFonts w:cstheme="minorHAnsi"/>
+              </w:rPr>
+            </w:pPr>
+            <w:r>
+              <w:rPr>
+                <w:rFonts w:cstheme="minorHAnsi"/>
+              </w:rPr>
+              <w:sym w:font="Wingdings" w:char="F0E0"/>
+            </w:r>
+          </w:p>
+        </w:tc>
+        <w:tc>
+          <w:tcPr>
+            <w:tcW w:w="7048" w:type="dxa"/>
+            <w:vAlign w:val="center"/>
+          </w:tcPr>
+          <w:p>
+            <w:pPr>
+              <w:rPr>
+                <w:rFonts w:cstheme="minorHAnsi"/>
+              </w:rPr>
+            </w:pPr>
+            <w:proofErr w:type="gramStart"/>
+            <w:r>
+              <w:rPr>
+                <w:rFonts w:cstheme="minorHAnsi"/>
+              </w:rPr>
+              <w:t>id</w:t>
+            </w:r>
+            <w:proofErr w:type="gramEnd"/>
+            <w:r>
+              <w:rPr>
+                <w:rFonts w:cstheme="minorHAnsi"/>
+              </w:rPr>
+              <w:t xml:space="preserve"> = &lt;</w:t>
+            </w:r>
+            <w:proofErr w:type="spellStart"/>
+            <w:r>
+              <w:rPr>
+                <w:rFonts w:cstheme="minorHAnsi"/>
+              </w:rPr>
+              <w:t>varinits</w:t>
+            </w:r>
+            <w:proofErr w:type="spellEnd"/>
+            <w:r>
+              <w:rPr>
+                <w:rFonts w:cstheme="minorHAnsi"/>
+              </w:rPr>
+              <w:t>&gt;.</w:t>
+            </w:r>
+          </w:p>
+        </w:tc>
+      </w:tr>
+      <w:tr>
+        <w:tc>
+          <w:tcPr>
+            <w:tcW w:w="726" w:type="dxa"/>
+            <w:vAlign w:val="center"/>
+          </w:tcPr>
+          <w:p>
+            <w:pPr>
+              <w:pStyle w:val="ListParagraph"/>
+              <w:numPr>
+                <w:ilvl w:val="0"/>
+                <w:numId w:val="4"/>
+              </w:numPr>
+              <w:jc w:val="center"/>
+            </w:pPr>
+          </w:p>
+        </w:tc>
+        <w:tc>
+          <w:tcPr>
+            <w:tcW w:w="1939" w:type="dxa"/>
+          </w:tcPr>
+          <w:p>
+            <w:pPr>
+              <w:jc w:val="center"/>
+              <w:rPr>
+                <w:rFonts w:cstheme="minorHAnsi"/>
+              </w:rPr>
+            </w:pPr>
+            <w:r>
+              <w:rPr>
+                <w:rFonts w:cstheme="minorHAnsi"/>
+              </w:rPr>
+              <w:t>&lt;</w:t>
+            </w:r>
+            <w:proofErr w:type="spellStart"/>
+            <w:r>
+              <w:rPr>
+                <w:rFonts w:cstheme="minorHAnsi"/>
+              </w:rPr>
+              <w:t>varinits</w:t>
+            </w:r>
+            <w:proofErr w:type="spellEnd"/>
+            <w:r>
+              <w:rPr>
+                <w:rFonts w:cstheme="minorHAnsi"/>
+              </w:rPr>
+              <w:t>&gt;</w:t>
+            </w:r>
+          </w:p>
+        </w:tc>
+        <w:tc>
+          <w:tcPr>
+            <w:tcW w:w="448" w:type="dxa"/>
+          </w:tcPr>
+          <w:p>
+            <w:pPr>
+              <w:jc w:val="center"/>
+              <w:rPr>
+                <w:rFonts w:cstheme="minorHAnsi"/>
+              </w:rPr>
+            </w:pPr>
+            <w:r>
+              <w:rPr>
+                <w:rFonts w:cstheme="minorHAnsi"/>
+              </w:rPr>
+              <w:sym w:font="Wingdings" w:char="F0E0"/>
+            </w:r>
+          </w:p>
+        </w:tc>
+        <w:tc>
+          <w:tcPr>
+            <w:tcW w:w="7048" w:type="dxa"/>
+            <w:vAlign w:val="center"/>
+          </w:tcPr>
+          <w:p>
+            <w:pPr>
+              <w:rPr>
+                <w:rFonts w:cstheme="minorHAnsi"/>
+              </w:rPr>
+            </w:pPr>
+            <w:r>
+              <w:rPr>
+                <w:rFonts w:cstheme="minorHAnsi"/>
+              </w:rPr>
+              <w:t>&lt;</w:t>
+            </w:r>
+            <w:proofErr w:type="spellStart"/>
+            <w:r>
+              <w:rPr>
+                <w:rFonts w:cstheme="minorHAnsi"/>
+              </w:rPr>
+              <w:t>tvalue</w:t>
+            </w:r>
+            <w:proofErr w:type="spellEnd"/>
+            <w:r>
+              <w:rPr>
+                <w:rFonts w:cstheme="minorHAnsi"/>
+              </w:rPr>
+              <w:t>&gt;</w:t>
+            </w:r>
+          </w:p>
+        </w:tc>
+      </w:tr>
+      <w:tr>
+        <w:tc>
+          <w:tcPr>
+            <w:tcW w:w="726" w:type="dxa"/>
+            <w:vAlign w:val="center"/>
+          </w:tcPr>
+          <w:p>
+            <w:pPr>
+              <w:pStyle w:val="ListParagraph"/>
+              <w:numPr>
+                <w:ilvl w:val="0"/>
+                <w:numId w:val="4"/>
+              </w:numPr>
+              <w:jc w:val="center"/>
+            </w:pPr>
+          </w:p>
+        </w:tc>
+        <w:tc>
+          <w:tcPr>
+            <w:tcW w:w="1939" w:type="dxa"/>
+          </w:tcPr>
+          <w:p>
+            <w:pPr>
+              <w:jc w:val="center"/>
+              <w:rPr>
+                <w:rFonts w:cstheme="minorHAnsi"/>
+              </w:rPr>
+            </w:pPr>
+            <w:r>
+              <w:rPr>
+                <w:rFonts w:cstheme="minorHAnsi"/>
+              </w:rPr>
+              <w:t>&lt;</w:t>
+            </w:r>
+            <w:proofErr w:type="spellStart"/>
+            <w:r>
+              <w:rPr>
+                <w:rFonts w:cstheme="minorHAnsi"/>
+              </w:rPr>
+              <w:t>varinits</w:t>
+            </w:r>
+            <w:proofErr w:type="spellEnd"/>
+            <w:r>
+              <w:rPr>
+                <w:rFonts w:cstheme="minorHAnsi"/>
+              </w:rPr>
+              <w:t>&gt;</w:t>
+            </w:r>
+          </w:p>
+        </w:tc>
+        <w:tc>
+          <w:tcPr>
+            <w:tcW w:w="448" w:type="dxa"/>
+          </w:tcPr>
+          <w:p>
+            <w:pPr>
+              <w:jc w:val="center"/>
+              <w:rPr>
+                <w:rFonts w:cstheme="minorHAnsi"/>
+              </w:rPr>
+            </w:pPr>
+            <w:r>
+              <w:rPr>
+                <w:rFonts w:cstheme="minorHAnsi"/>
+              </w:rPr>
+              <w:sym w:font="Wingdings" w:char="F0E0"/>
+            </w:r>
+          </w:p>
+        </w:tc>
+        <w:tc>
+          <w:tcPr>
+            <w:tcW w:w="7048" w:type="dxa"/>
+            <w:vAlign w:val="center"/>
+          </w:tcPr>
+          <w:p>
+            <w:pPr>
+              <w:rPr>
+                <w:rFonts w:cstheme="minorHAnsi"/>
+              </w:rPr>
+            </w:pPr>
+            <w:r>
+              <w:rPr>
+                <w:rFonts w:cstheme="minorHAnsi"/>
+              </w:rPr>
+              <w:t>&lt;</w:t>
+            </w:r>
+            <w:proofErr w:type="spellStart"/>
+            <w:r>
+              <w:rPr>
+                <w:rFonts w:cstheme="minorHAnsi"/>
+              </w:rPr>
+              <w:t>task_id</w:t>
+            </w:r>
+            <w:proofErr w:type="spellEnd"/>
+            <w:r>
+              <w:rPr>
+                <w:rFonts w:cstheme="minorHAnsi"/>
+              </w:rPr>
+              <w:t>&gt;</w:t>
+            </w:r>
+          </w:p>
+        </w:tc>
+      </w:tr>
+      <w:tr>
+        <w:tc>
+          <w:tcPr>
+            <w:tcW w:w="726" w:type="dxa"/>
+            <w:vAlign w:val="center"/>
+          </w:tcPr>
+          <w:p>
+            <w:pPr>
+              <w:pStyle w:val="ListParagraph"/>
+              <w:numPr>
+                <w:ilvl w:val="0"/>
+                <w:numId w:val="4"/>
+              </w:numPr>
+              <w:jc w:val="center"/>
+            </w:pPr>
+          </w:p>
+        </w:tc>
+        <w:tc>
+          <w:tcPr>
+            <w:tcW w:w="1939" w:type="dxa"/>
+          </w:tcPr>
+          <w:p>
+            <w:pPr>
+              <w:jc w:val="center"/>
+              <w:rPr>
+                <w:rFonts w:cstheme="minorHAnsi"/>
+              </w:rPr>
+            </w:pPr>
+            <w:r>
+              <w:rPr>
+                <w:rFonts w:cstheme="minorHAnsi"/>
+              </w:rPr>
+              <w:t>&lt;</w:t>
+            </w:r>
+            <w:proofErr w:type="spellStart"/>
+            <w:r>
+              <w:rPr>
+                <w:rFonts w:cstheme="minorHAnsi"/>
+              </w:rPr>
+              <w:t>io_statement</w:t>
+            </w:r>
+            <w:proofErr w:type="spellEnd"/>
+            <w:r>
+              <w:rPr>
+                <w:rFonts w:cstheme="minorHAnsi"/>
+              </w:rPr>
+              <w:t>&gt;</w:t>
+            </w:r>
+          </w:p>
+        </w:tc>
+        <w:tc>
+          <w:tcPr>
+            <w:tcW w:w="448" w:type="dxa"/>
+          </w:tcPr>
+          <w:p>
+            <w:pPr>
+              <w:jc w:val="center"/>
+            </w:pPr>
+            <w:r>
+              <w:rPr>
+                <w:rFonts w:cstheme="minorHAnsi"/>
+              </w:rPr>
+              <w:sym w:font="Wingdings" w:char="F0E0"/>
+            </w:r>
+          </w:p>
+        </w:tc>
+        <w:tc>
+          <w:tcPr>
+            <w:tcW w:w="7048" w:type="dxa"/>
+            <w:vAlign w:val="center"/>
+          </w:tcPr>
+          <w:p>
+            <w:pPr>
+              <w:rPr>
+                <w:rFonts w:cstheme="minorHAnsi"/>
+              </w:rPr>
+            </w:pPr>
+            <w:r>
+              <w:rPr>
+                <w:rFonts w:cstheme="minorHAnsi"/>
+              </w:rPr>
+              <w:t>&lt;input&gt;</w:t>
+            </w:r>
+          </w:p>
+        </w:tc>
+      </w:tr>
+      <w:tr>
+        <w:tc>
+          <w:tcPr>
+            <w:tcW w:w="726" w:type="dxa"/>
+            <w:vAlign w:val="center"/>
+          </w:tcPr>
+          <w:p>
+            <w:pPr>
+              <w:pStyle w:val="ListParagraph"/>
+              <w:numPr>
+                <w:ilvl w:val="0"/>
+                <w:numId w:val="4"/>
+              </w:numPr>
+              <w:jc w:val="center"/>
+            </w:pPr>
+          </w:p>
+        </w:tc>
+        <w:tc>
+          <w:tcPr>
+            <w:tcW w:w="1939" w:type="dxa"/>
+          </w:tcPr>
+          <w:p>
+            <w:pPr>
+              <w:jc w:val="center"/>
+              <w:rPr>
+                <w:rFonts w:cstheme="minorHAnsi"/>
+              </w:rPr>
+            </w:pPr>
+            <w:r>
+              <w:rPr>
+                <w:rFonts w:cstheme="minorHAnsi"/>
+              </w:rPr>
+              <w:t>&lt;</w:t>
+            </w:r>
+            <w:proofErr w:type="spellStart"/>
+            <w:r>
+              <w:rPr>
+                <w:rFonts w:cstheme="minorHAnsi"/>
+              </w:rPr>
+              <w:t>io_statement</w:t>
+            </w:r>
+            <w:proofErr w:type="spellEnd"/>
+            <w:r>
+              <w:rPr>
+                <w:rFonts w:cstheme="minorHAnsi"/>
+              </w:rPr>
+              <w:t>&gt;</w:t>
+            </w:r>
+          </w:p>
+        </w:tc>
+        <w:tc>
+          <w:tcPr>
+            <w:tcW w:w="448" w:type="dxa"/>
+          </w:tcPr>
+          <w:p>
+            <w:pPr>
+              <w:jc w:val="center"/>
+            </w:pPr>
+            <w:r>
+              <w:rPr>
+                <w:rFonts w:cstheme="minorHAnsi"/>
+              </w:rPr>
+              <w:sym w:font="Wingdings" w:char="F0E0"/>
+            </w:r>
+          </w:p>
+        </w:tc>
+        <w:tc>
+          <w:tcPr>
+            <w:tcW w:w="7048" w:type="dxa"/>
+            <w:vAlign w:val="center"/>
+          </w:tcPr>
+          <w:p>
+            <w:pPr>
+              <w:rPr>
+                <w:rFonts w:cstheme="minorHAnsi"/>
+              </w:rPr>
+            </w:pPr>
+            <w:r>
+              <w:rPr>
+                <w:rFonts w:cstheme="minorHAnsi"/>
+              </w:rPr>
+              <w:t>&lt;output&gt;</w:t>
+            </w:r>
+          </w:p>
+        </w:tc>
+      </w:tr>
+      <w:tr>
+        <w:tc>
+          <w:tcPr>
+            <w:tcW w:w="726" w:type="dxa"/>
+            <w:vAlign w:val="center"/>
+          </w:tcPr>
+          <w:p>
+            <w:pPr>
+              <w:pStyle w:val="ListParagraph"/>
+              <w:numPr>
+                <w:ilvl w:val="0"/>
+                <w:numId w:val="4"/>
+              </w:numPr>
+              <w:jc w:val="center"/>
+            </w:pPr>
+          </w:p>
+        </w:tc>
+        <w:tc>
+          <w:tcPr>
+            <w:tcW w:w="1939" w:type="dxa"/>
+          </w:tcPr>
+          <w:p>
+            <w:pPr>
+              <w:jc w:val="center"/>
+              <w:rPr>
+                <w:rFonts w:cstheme="minorHAnsi"/>
+              </w:rPr>
+            </w:pPr>
+            <w:r>
+              <w:rPr>
+                <w:rFonts w:cstheme="minorHAnsi"/>
+              </w:rPr>
+              <w:t>&lt;input&gt;</w:t>
+            </w:r>
+          </w:p>
+        </w:tc>
+        <w:tc>
+          <w:tcPr>
+            <w:tcW w:w="448" w:type="dxa"/>
+          </w:tcPr>
+          <w:p>
+            <w:pPr>
+              <w:jc w:val="center"/>
+            </w:pPr>
+            <w:r>
+              <w:rPr>
+                <w:rFonts w:cstheme="minorHAnsi"/>
+              </w:rPr>
+              <w:sym w:font="Wingdings" w:char="F0E0"/>
+            </w:r>
+          </w:p>
+        </w:tc>
+        <w:tc>
+          <w:tcPr>
+            <w:tcW w:w="7048" w:type="dxa"/>
+            <w:vAlign w:val="center"/>
+          </w:tcPr>
+          <w:p>
+            <w:pPr>
+              <w:rPr>
+                <w:rFonts w:cstheme="minorHAnsi"/>
+              </w:rPr>
+            </w:pPr>
+            <w:r>
+              <w:rPr>
+                <w:rFonts w:cstheme="minorHAnsi"/>
+              </w:rPr>
+              <w:t>Read id.</w:t>
+            </w:r>
+          </w:p>
+        </w:tc>
+      </w:tr>
+      <w:tr>
+        <w:tc>
+          <w:tcPr>
+            <w:tcW w:w="726" w:type="dxa"/>
+            <w:vAlign w:val="center"/>
+          </w:tcPr>
+          <w:p>
+            <w:pPr>
+              <w:pStyle w:val="ListParagraph"/>
+              <w:numPr>
+                <w:ilvl w:val="0"/>
+                <w:numId w:val="4"/>
+              </w:numPr>
+              <w:jc w:val="center"/>
+            </w:pPr>
+          </w:p>
+        </w:tc>
+        <w:tc>
+          <w:tcPr>
+            <w:tcW w:w="1939" w:type="dxa"/>
+          </w:tcPr>
+          <w:p>
+            <w:pPr>
+              <w:jc w:val="center"/>
+              <w:rPr>
+                <w:rFonts w:cstheme="minorHAnsi"/>
+              </w:rPr>
+            </w:pPr>
+            <w:r>
+              <w:rPr>
+                <w:rFonts w:cstheme="minorHAnsi"/>
+              </w:rPr>
+              <w:t>&lt;output&gt;</w:t>
+            </w:r>
+          </w:p>
+        </w:tc>
+        <w:tc>
+          <w:tcPr>
+            <w:tcW w:w="448" w:type="dxa"/>
+          </w:tcPr>
+          <w:p>
+            <w:pPr>
+              <w:jc w:val="center"/>
+            </w:pPr>
+            <w:r>
+              <w:rPr>
+                <w:rFonts w:cstheme="minorHAnsi"/>
+              </w:rPr>
+              <w:sym w:font="Wingdings" w:char="F0E0"/>
+            </w:r>
+          </w:p>
+        </w:tc>
+        <w:tc>
+          <w:tcPr>
+            <w:tcW w:w="7048" w:type="dxa"/>
+            <w:vAlign w:val="center"/>
+          </w:tcPr>
+          <w:p>
+            <w:pPr>
+              <w:rPr>
+                <w:rFonts w:cstheme="minorHAnsi"/>
+              </w:rPr>
+            </w:pPr>
+            <w:r>
+              <w:rPr>
+                <w:rFonts w:cstheme="minorHAnsi"/>
+              </w:rPr>
+              <w:t>Say (&lt;</w:t>
+            </w:r>
+            <w:proofErr w:type="spellStart"/>
+            <w:r>
+              <w:rPr>
+                <w:rFonts w:cstheme="minorHAnsi"/>
+              </w:rPr>
+              <w:t>input_statement</w:t>
+            </w:r>
+            <w:proofErr w:type="spellEnd"/>
+            <w:r>
+              <w:rPr>
+                <w:rFonts w:cstheme="minorHAnsi"/>
+              </w:rPr>
+              <w:t>&gt;).</w:t>
+            </w:r>
+          </w:p>
+        </w:tc>
+      </w:tr>
+      <w:tr>
+        <w:tc>
+          <w:tcPr>
+            <w:tcW w:w="726" w:type="dxa"/>
+            <w:vAlign w:val="center"/>
+          </w:tcPr>
+          <w:p>
+            <w:pPr>
+              <w:pStyle w:val="ListParagraph"/>
+              <w:numPr>
+                <w:ilvl w:val="0"/>
+                <w:numId w:val="4"/>
+              </w:numPr>
+              <w:jc w:val="center"/>
+            </w:pPr>
+          </w:p>
+        </w:tc>
+        <w:tc>
+          <w:tcPr>
+            <w:tcW w:w="1939" w:type="dxa"/>
+          </w:tcPr>
+          <w:p>
+            <w:pPr>
+              <w:jc w:val="center"/>
+              <w:rPr>
+                <w:rFonts w:cstheme="minorHAnsi"/>
+              </w:rPr>
+            </w:pPr>
+            <w:r>
+              <w:rPr>
+                <w:rFonts w:cstheme="minorHAnsi"/>
+              </w:rPr>
+              <w:t>&lt;</w:t>
+            </w:r>
+            <w:proofErr w:type="spellStart"/>
+            <w:r>
+              <w:rPr>
+                <w:rFonts w:cstheme="minorHAnsi"/>
+              </w:rPr>
+              <w:t>input_statement</w:t>
+            </w:r>
+            <w:proofErr w:type="spellEnd"/>
+            <w:r>
+              <w:rPr>
+                <w:rFonts w:cstheme="minorHAnsi"/>
+              </w:rPr>
+              <w:t>&gt;</w:t>
+            </w:r>
+          </w:p>
+        </w:tc>
+        <w:tc>
+          <w:tcPr>
+            <w:tcW w:w="448" w:type="dxa"/>
+          </w:tcPr>
+          <w:p>
+            <w:pPr>
+              <w:jc w:val="center"/>
+            </w:pPr>
+            <w:r>
+              <w:rPr>
+                <w:rFonts w:cstheme="minorHAnsi"/>
+              </w:rPr>
+              <w:sym w:font="Wingdings" w:char="F0E0"/>
+            </w:r>
+          </w:p>
+        </w:tc>
+        <w:tc>
+          <w:tcPr>
+            <w:tcW w:w="7048" w:type="dxa"/>
+            <w:vAlign w:val="center"/>
+          </w:tcPr>
+          <w:p>
+            <w:pPr>
+              <w:rPr>
+                <w:rFonts w:cstheme="minorHAnsi"/>
+              </w:rPr>
+            </w:pPr>
+            <w:proofErr w:type="spellStart"/>
+            <w:r>
+              <w:rPr>
+                <w:rFonts w:cstheme="minorHAnsi"/>
+              </w:rPr>
+              <w:t>Stringlit</w:t>
+            </w:r>
+            <w:proofErr w:type="spellEnd"/>
+            <w:r>
+              <w:rPr>
+                <w:rFonts w:cstheme="minorHAnsi"/>
+              </w:rPr>
+              <w:t>&lt;</w:t>
+            </w:r>
+            <w:proofErr w:type="spellStart"/>
+            <w:r>
+              <w:rPr>
+                <w:rFonts w:cstheme="minorHAnsi"/>
+              </w:rPr>
               <w:t>concat</w:t>
             </w:r>
             <w:proofErr w:type="spellEnd"/>
@@ -11042,6 +11109,171 @@
             </w:r>
           </w:p>
         </w:tc>
+      </w:tr>
+      <w:tr>
+        <w:tc>
+          <w:tcPr>
+            <w:tcW w:w="726" w:type="dxa"/>
+            <w:vAlign w:val="center"/>
+          </w:tcPr>
+          <w:p>
+            <w:pPr>
+              <w:pStyle w:val="ListParagraph"/>
+              <w:numPr>
+                <w:ilvl w:val="0"/>
+                <w:numId w:val="4"/>
+              </w:numPr>
+              <w:jc w:val="center"/>
+            </w:pPr>
+          </w:p>
+        </w:tc>
+        <w:tc>
+          <w:tcPr>
+            <w:tcW w:w="1939" w:type="dxa"/>
+          </w:tcPr>
+          <w:p>
+            <w:pPr>
+              <w:jc w:val="center"/>
+              <w:rPr>
+                <w:rFonts w:cstheme="minorHAnsi"/>
+              </w:rPr>
+            </w:pPr>
+            <w:r>
+              <w:rPr>
+                <w:rFonts w:cstheme="minorHAnsi"/>
+              </w:rPr>
+              <w:t>&lt;</w:t>
+            </w:r>
+            <w:proofErr w:type="spellStart"/>
+            <w:r>
+              <w:rPr>
+                <w:rFonts w:cstheme="minorHAnsi"/>
+              </w:rPr>
+              <w:t>input_statement</w:t>
+            </w:r>
+            <w:proofErr w:type="spellEnd"/>
+            <w:r>
+              <w:rPr>
+                <w:rFonts w:cstheme="minorHAnsi"/>
+              </w:rPr>
+              <w:t>&gt;</w:t>
+            </w:r>
+          </w:p>
+        </w:tc>
+        <w:tc>
+          <w:tcPr>
+            <w:tcW w:w="448" w:type="dxa"/>
+          </w:tcPr>
+          <w:p>
+            <w:pPr>
+              <w:jc w:val="center"/>
+            </w:pPr>
+            <w:r>
+              <w:rPr>
+                <w:rFonts w:cstheme="minorHAnsi"/>
+              </w:rPr>
+              <w:sym w:font="Wingdings" w:char="F0E0"/>
+            </w:r>
+          </w:p>
+        </w:tc>
+        <w:tc>
+          <w:tcPr>
+            <w:tcW w:w="7048" w:type="dxa"/>
+            <w:vAlign w:val="center"/>
+          </w:tcPr>
+          <w:p>
+            <w:pPr>
+              <w:rPr>
+                <w:rFonts w:cstheme="minorHAnsi"/>
+              </w:rPr>
+            </w:pPr>
+            <w:r>
+              <w:rPr>
+                <w:rFonts w:cstheme="minorHAnsi"/>
+              </w:rPr>
+              <w:t>&lt;</w:t>
+            </w:r>
+            <w:proofErr w:type="spellStart"/>
+            <w:r>
+              <w:rPr>
+                <w:rFonts w:cstheme="minorHAnsi"/>
+              </w:rPr>
+              <w:t>input_id</w:t>
+            </w:r>
+            <w:proofErr w:type="spellEnd"/>
+            <w:r>
+              <w:rPr>
+                <w:rFonts w:cstheme="minorHAnsi"/>
+              </w:rPr>
+              <w:t>&gt;&lt;</w:t>
+            </w:r>
+            <w:proofErr w:type="spellStart"/>
+            <w:r>
+              <w:rPr>
+                <w:rFonts w:cstheme="minorHAnsi"/>
+              </w:rPr>
+              <w:t>concat</w:t>
+            </w:r>
+            <w:proofErr w:type="spellEnd"/>
+            <w:r>
+              <w:rPr>
+                <w:rFonts w:cstheme="minorHAnsi"/>
+              </w:rPr>
+              <w:t>&gt;</w:t>
+            </w:r>
+          </w:p>
+        </w:tc>
+      </w:tr>
+      <w:tr>
+        <w:tc>
+          <w:tcPr>
+            <w:tcW w:w="726" w:type="dxa"/>
+            <w:vAlign w:val="center"/>
+          </w:tcPr>
+          <w:p>
+            <w:pPr>
+              <w:pStyle w:val="ListParagraph"/>
+              <w:numPr>
+                <w:ilvl w:val="0"/>
+                <w:numId w:val="4"/>
+              </w:numPr>
+              <w:jc w:val="center"/>
+            </w:pPr>
+          </w:p>
+        </w:tc>
+        <w:tc>
+          <w:tcPr>
+            <w:tcW w:w="1939" w:type="dxa"/>
+          </w:tcPr>
+          <w:p>
+            <w:pPr>
+              <w:jc w:val="center"/>
+              <w:rPr>
+                <w:rFonts w:cstheme="minorHAnsi"/>
+              </w:rPr>
+            </w:pPr>
+            <w:r>
+              <w:rPr>
+                <w:rFonts w:cstheme="minorHAnsi"/>
+              </w:rPr>
+              <w:t>&lt;</w:t>
+            </w:r>
+            <w:proofErr w:type="spellStart"/>
+            <w:r>
+              <w:rPr>
+                <w:rFonts w:cstheme="minorHAnsi"/>
+              </w:rPr>
+              <w:t>concat</w:t>
+            </w:r>
+            <w:proofErr w:type="spellEnd"/>
+            <w:r>
+              <w:rPr>
+                <w:rFonts w:cstheme="minorHAnsi"/>
+              </w:rPr>
+              <w:t>&gt;</w:t>
+            </w:r>
+          </w:p>
+        </w:tc>
         <w:tc>
           <w:tcPr>
             <w:tcW w:w="448" w:type="dxa"/>
@@ -14221,13 +14453,7 @@
               <w:rPr>
                 <w:rFonts w:cstheme="minorHAnsi"/>
               </w:rPr>
-              <w:t>&lt;ids&gt;</w:t>
-            </w:r>
-            <w:r>
-              <w:rPr>
-                <w:rFonts w:cstheme="minorHAnsi"/>
-              </w:rPr>
-              <w:t>&lt;b&gt;</w:t>
+              <w:t>&lt;ids&gt;&lt;b&gt;</w:t>
             </w:r>
           </w:p>
         </w:tc>

</xml_diff>